<commit_message>
Added a diagram for what we meant the original design to be. Just had to correct how we diagramed the composite pattern.
</commit_message>
<xml_diff>
--- a/docs/Report.docx
+++ b/docs/Report.docx
@@ -43,35 +43,34 @@
       <w:r>
         <w:t>Kristen’s stuff goes here</w:t>
       </w:r>
-    </w:p>
-    <w:p>
-      <w:pPr>
-        <w:pStyle w:val="Heading1"/>
-      </w:pPr>
-      <w:r>
-        <w:t>Final Design</w:t>
-      </w:r>
-    </w:p>
-    <w:p>
-      <w:r>
-        <w:t>Our finished design is very simple. It relies heavily on concurrent features in Java. The relationships between different types of employees makes use of inheritance, and all employees, except for the Project Manager, as stored in a two dimensional array which represents the firm structure. The time is handled by a modifie</w:t>
-      </w:r>
-      <w:r>
-        <w:t>d version of Java’s Timer class. The main method is in the Firm Class, which is the driver of the program and holds references to everything needed to execute the simulation.</w:t>
-      </w:r>
-    </w:p>
-    <w:p>
-      <w:pPr>
-        <w:pStyle w:val="Heading2"/>
-      </w:pPr>
-      <w:r>
-        <w:t>Class Diagram</w:t>
-      </w:r>
-    </w:p>
-    <w:p>
       <w:bookmarkStart w:id="0" w:name="_GoBack"/>
       <w:bookmarkEnd w:id="0"/>
     </w:p>
+    <w:p>
+      <w:pPr>
+        <w:pStyle w:val="Heading1"/>
+      </w:pPr>
+      <w:r>
+        <w:t>Final Design</w:t>
+      </w:r>
+    </w:p>
+    <w:p>
+      <w:r>
+        <w:t>Our finished design is very simple. It relies heavily on concurrent features in Java. The relationships between different types of employees makes use of inheritance, and all employees, except for the Project Manager, as stored in a two dimensional array which represents the firm structure. The time is handled by a modifie</w:t>
+      </w:r>
+      <w:r>
+        <w:t>d version of Java’s Timer class. The main method is in the Firm Class, which is the driver of the program and holds references to everything needed to execute the simulation.</w:t>
+      </w:r>
+    </w:p>
+    <w:p>
+      <w:pPr>
+        <w:pStyle w:val="Heading2"/>
+      </w:pPr>
+      <w:r>
+        <w:t>Class Diagram</w:t>
+      </w:r>
+    </w:p>
+    <w:p/>
     <w:p>
       <w:r>
         <w:rPr>
@@ -151,30 +150,90 @@
       <w:r>
         <w:t>Originally our design resembled a composite pattern with the firm being made up of teams and employees (team members and team leads), where the employees had to be a part of a sub-team. We did not get far enough with the design to work out how to handle time beyond the use of a separate class. The Project Manager was also an object outside of the composite structure. We threw out this plan the meeting after we created it, because it complicated the project more than necessary and we couldn’t visualize it coming together smoothly.</w:t>
       </w:r>
+      <w:r>
+        <w:t xml:space="preserve"> The chosen design also got rid of the extra overhead involved in implementing a composite pattern and making sure it worked for our system.</w:t>
+      </w:r>
     </w:p>
     <w:p>
       <w:pPr>
         <w:pStyle w:val="Heading2"/>
       </w:pPr>
       <w:r>
+        <w:rPr>
+          <w:noProof/>
+          <w:lang w:eastAsia="en-US"/>
+        </w:rPr>
+        <w:drawing>
+          <wp:anchor distT="0" distB="0" distL="114300" distR="114300" simplePos="0" relativeHeight="251659264" behindDoc="0" locked="0" layoutInCell="1" allowOverlap="1" wp14:anchorId="1C045D18" wp14:editId="0A7C159B">
+            <wp:simplePos x="0" y="0"/>
+            <wp:positionH relativeFrom="margin">
+              <wp:align>left</wp:align>
+            </wp:positionH>
+            <wp:positionV relativeFrom="line">
+              <wp:posOffset>443865</wp:posOffset>
+            </wp:positionV>
+            <wp:extent cx="6320155" cy="1820545"/>
+            <wp:effectExtent l="0" t="0" r="4445" b="8255"/>
+            <wp:wrapTopAndBottom/>
+            <wp:docPr id="3" name="Picture 3"/>
+            <wp:cNvGraphicFramePr>
+              <a:graphicFrameLocks xmlns:a="http://schemas.openxmlformats.org/drawingml/2006/main" noChangeAspect="1"/>
+            </wp:cNvGraphicFramePr>
+            <a:graphic xmlns:a="http://schemas.openxmlformats.org/drawingml/2006/main">
+              <a:graphicData uri="http://schemas.openxmlformats.org/drawingml/2006/picture">
+                <pic:pic xmlns:pic="http://schemas.openxmlformats.org/drawingml/2006/picture">
+                  <pic:nvPicPr>
+                    <pic:cNvPr id="3" name="Design1.png"/>
+                    <pic:cNvPicPr/>
+                  </pic:nvPicPr>
+                  <pic:blipFill>
+                    <a:blip r:embed="rId9">
+                      <a:extLst>
+                        <a:ext uri="{28A0092B-C50C-407E-A947-70E740481C1C}">
+                          <a14:useLocalDpi xmlns:a14="http://schemas.microsoft.com/office/drawing/2010/main" val="0"/>
+                        </a:ext>
+                      </a:extLst>
+                    </a:blip>
+                    <a:stretch>
+                      <a:fillRect/>
+                    </a:stretch>
+                  </pic:blipFill>
+                  <pic:spPr>
+                    <a:xfrm>
+                      <a:off x="0" y="0"/>
+                      <a:ext cx="6320155" cy="1820545"/>
+                    </a:xfrm>
+                    <a:prstGeom prst="rect">
+                      <a:avLst/>
+                    </a:prstGeom>
+                  </pic:spPr>
+                </pic:pic>
+              </a:graphicData>
+            </a:graphic>
+            <wp14:sizeRelH relativeFrom="margin">
+              <wp14:pctWidth>0</wp14:pctWidth>
+            </wp14:sizeRelH>
+            <wp14:sizeRelV relativeFrom="margin">
+              <wp14:pctHeight>0</wp14:pctHeight>
+            </wp14:sizeRelV>
+          </wp:anchor>
+        </w:drawing>
+      </w:r>
+      <w:r>
         <w:t>Class Diagram</w:t>
+      </w:r>
+    </w:p>
+    <w:p/>
+    <w:p>
+      <w:pPr>
+        <w:pStyle w:val="Heading1"/>
+      </w:pPr>
+      <w:r>
+        <w:t>Results of Experiments</w:t>
       </w:r>
     </w:p>
     <w:p>
       <w:r>
-        <w:t>Picture here</w:t>
-      </w:r>
-    </w:p>
-    <w:p>
-      <w:pPr>
-        <w:pStyle w:val="Heading1"/>
-      </w:pPr>
-      <w:r>
-        <w:t>Results of Experiments</w:t>
-      </w:r>
-    </w:p>
-    <w:p>
-      <w:r>
         <w:t>Curtis</w:t>
       </w:r>
       <w:r>
@@ -182,7 +241,7 @@
       </w:r>
     </w:p>
     <w:sectPr>
-      <w:footerReference w:type="default" r:id="rId9"/>
+      <w:footerReference w:type="default" r:id="rId10"/>
       <w:pgSz w:w="12240" w:h="15840"/>
       <w:pgMar w:top="1440" w:right="1440" w:bottom="1440" w:left="1440" w:header="720" w:footer="720" w:gutter="0"/>
       <w:cols w:space="720"/>

</xml_diff>

<commit_message>
Added assumption information to the docs. fixed #11
</commit_message>
<xml_diff>
--- a/docs/Report.docx
+++ b/docs/Report.docx
@@ -1,6 +1,6 @@
 
 <file path=word/document.xml><?xml version="1.0" encoding="utf-8"?>
-<w:document xmlns:wpc="http://schemas.microsoft.com/office/word/2010/wordprocessingCanvas" xmlns:mc="http://schemas.openxmlformats.org/markup-compatibility/2006" xmlns:o="urn:schemas-microsoft-com:office:office" xmlns:r="http://schemas.openxmlformats.org/officeDocument/2006/relationships" xmlns:m="http://schemas.openxmlformats.org/officeDocument/2006/math" xmlns:v="urn:schemas-microsoft-com:vml" xmlns:wp14="http://schemas.microsoft.com/office/word/2010/wordprocessingDrawing" xmlns:wp="http://schemas.openxmlformats.org/drawingml/2006/wordprocessingDrawing" xmlns:w10="urn:schemas-microsoft-com:office:word" xmlns:w="http://schemas.openxmlformats.org/wordprocessingml/2006/main" xmlns:w14="http://schemas.microsoft.com/office/word/2010/wordml" xmlns:w15="http://schemas.microsoft.com/office/word/2012/wordml" xmlns:wpg="http://schemas.microsoft.com/office/word/2010/wordprocessingGroup" xmlns:wpi="http://schemas.microsoft.com/office/word/2010/wordprocessingInk" xmlns:wne="http://schemas.microsoft.com/office/word/2006/wordml" xmlns:wps="http://schemas.microsoft.com/office/word/2010/wordprocessingShape" mc:Ignorable="w14 w15 wp14">
+<w:document xmlns:wpc="http://schemas.microsoft.com/office/word/2010/wordprocessingCanvas" xmlns:mo="http://schemas.microsoft.com/office/mac/office/2008/main" xmlns:mc="http://schemas.openxmlformats.org/markup-compatibility/2006" xmlns:mv="urn:schemas-microsoft-com:mac:vml" xmlns:o="urn:schemas-microsoft-com:office:office" xmlns:r="http://schemas.openxmlformats.org/officeDocument/2006/relationships" xmlns:m="http://schemas.openxmlformats.org/officeDocument/2006/math" xmlns:v="urn:schemas-microsoft-com:vml" xmlns:wp14="http://schemas.microsoft.com/office/word/2010/wordprocessingDrawing" xmlns:wp="http://schemas.openxmlformats.org/drawingml/2006/wordprocessingDrawing" xmlns:w10="urn:schemas-microsoft-com:office:word" xmlns:w="http://schemas.openxmlformats.org/wordprocessingml/2006/main" xmlns:w14="http://schemas.microsoft.com/office/word/2010/wordml" xmlns:wpg="http://schemas.microsoft.com/office/word/2010/wordprocessingGroup" xmlns:wpi="http://schemas.microsoft.com/office/word/2010/wordprocessingInk" xmlns:wne="http://schemas.microsoft.com/office/word/2006/wordml" xmlns:wps="http://schemas.microsoft.com/office/word/2010/wordprocessingShape" mc:Ignorable="w14 wp14">
   <w:body>
     <w:p>
       <w:pPr>
@@ -41,10 +41,26 @@
     </w:p>
     <w:p>
       <w:r>
-        <w:t>Kristen’s stuff goes here</w:t>
-      </w:r>
-      <w:bookmarkStart w:id="0" w:name="_GoBack"/>
-      <w:bookmarkEnd w:id="0"/>
+        <w:t xml:space="preserve">We made a couple of different assumptions for this project.  We decided that the team leads will wait for all members </w:t>
+      </w:r>
+      <w:r>
+        <w:t>of</w:t>
+      </w:r>
+      <w:r>
+        <w:t xml:space="preserve"> their team to leave before leaving</w:t>
+      </w:r>
+      <w:r>
+        <w:t xml:space="preserve"> themselves</w:t>
+      </w:r>
+      <w:r>
+        <w:t xml:space="preserve">, employees can start asking questions after standup and they can continue asking questions until 4:00PM, question asking is done by random number generation every minute with a .25% chance of success, and </w:t>
+      </w:r>
+      <w:r>
+        <w:t>all</w:t>
+      </w:r>
+      <w:r>
+        <w:t xml:space="preserve"> employees start lunch between 11:00 AM and 12:30PM.</w:t>
+      </w:r>
     </w:p>
     <w:p>
       <w:pPr>
@@ -72,15 +88,19 @@
     </w:p>
     <w:p/>
     <w:p>
+      <w:pPr>
+        <w:jc w:val="center"/>
+      </w:pPr>
+      <w:bookmarkStart w:id="0" w:name="_GoBack"/>
       <w:r>
         <w:rPr>
           <w:noProof/>
           <w:lang w:eastAsia="en-US"/>
         </w:rPr>
         <w:drawing>
-          <wp:inline distT="0" distB="0" distL="0" distR="0" wp14:anchorId="3120978F" wp14:editId="0B1A07AE">
-            <wp:extent cx="5878506" cy="4453247"/>
-            <wp:effectExtent l="0" t="0" r="8255" b="5080"/>
+          <wp:inline distT="0" distB="0" distL="0" distR="0" wp14:anchorId="3120978F" wp14:editId="4D107B9E">
+            <wp:extent cx="4979094" cy="3771900"/>
+            <wp:effectExtent l="0" t="0" r="0" b="0"/>
             <wp:docPr id="1" name="Picture 1"/>
             <wp:cNvGraphicFramePr>
               <a:graphicFrameLocks xmlns:a="http://schemas.openxmlformats.org/drawingml/2006/main" noChangeAspect="1"/>
@@ -93,7 +113,7 @@
                     <pic:cNvPicPr/>
                   </pic:nvPicPr>
                   <pic:blipFill>
-                    <a:blip r:embed="rId8" cstate="print">
+                    <a:blip r:embed="rId9" cstate="print">
                       <a:extLst>
                         <a:ext uri="{28A0092B-C50C-407E-A947-70E740481C1C}">
                           <a14:useLocalDpi xmlns:a14="http://schemas.microsoft.com/office/drawing/2010/main" val="0"/>
@@ -107,7 +127,7 @@
                   <pic:spPr>
                     <a:xfrm>
                       <a:off x="0" y="0"/>
-                      <a:ext cx="5884522" cy="4457805"/>
+                      <a:ext cx="4985428" cy="3776698"/>
                     </a:xfrm>
                     <a:prstGeom prst="rect">
                       <a:avLst/>
@@ -119,6 +139,7 @@
           </wp:inline>
         </w:drawing>
       </w:r>
+      <w:bookmarkEnd w:id="0"/>
     </w:p>
     <w:p>
       <w:pPr>
@@ -187,7 +208,7 @@
                     <pic:cNvPicPr/>
                   </pic:nvPicPr>
                   <pic:blipFill>
-                    <a:blip r:embed="rId9">
+                    <a:blip r:embed="rId10">
                       <a:extLst>
                         <a:ext uri="{28A0092B-C50C-407E-A947-70E740481C1C}">
                           <a14:useLocalDpi xmlns:a14="http://schemas.microsoft.com/office/drawing/2010/main" val="0"/>
@@ -241,7 +262,7 @@
       </w:r>
     </w:p>
     <w:sectPr>
-      <w:footerReference w:type="default" r:id="rId10"/>
+      <w:footerReference w:type="default" r:id="rId11"/>
       <w:pgSz w:w="12240" w:h="15840"/>
       <w:pgMar w:top="1440" w:right="1440" w:bottom="1440" w:left="1440" w:header="720" w:footer="720" w:gutter="0"/>
       <w:cols w:space="720"/>
@@ -251,7 +272,7 @@
 </file>
 
 <file path=word/endnotes.xml><?xml version="1.0" encoding="utf-8"?>
-<w:endnotes xmlns:wpc="http://schemas.microsoft.com/office/word/2010/wordprocessingCanvas" xmlns:mc="http://schemas.openxmlformats.org/markup-compatibility/2006" xmlns:o="urn:schemas-microsoft-com:office:office" xmlns:r="http://schemas.openxmlformats.org/officeDocument/2006/relationships" xmlns:m="http://schemas.openxmlformats.org/officeDocument/2006/math" xmlns:v="urn:schemas-microsoft-com:vml" xmlns:wp14="http://schemas.microsoft.com/office/word/2010/wordprocessingDrawing" xmlns:wp="http://schemas.openxmlformats.org/drawingml/2006/wordprocessingDrawing" xmlns:w10="urn:schemas-microsoft-com:office:word" xmlns:w="http://schemas.openxmlformats.org/wordprocessingml/2006/main" xmlns:w14="http://schemas.microsoft.com/office/word/2010/wordml" xmlns:w15="http://schemas.microsoft.com/office/word/2012/wordml" xmlns:wpg="http://schemas.microsoft.com/office/word/2010/wordprocessingGroup" xmlns:wpi="http://schemas.microsoft.com/office/word/2010/wordprocessingInk" xmlns:wne="http://schemas.microsoft.com/office/word/2006/wordml" xmlns:wps="http://schemas.microsoft.com/office/word/2010/wordprocessingShape" mc:Ignorable="w14 w15 wp14">
+<w:endnotes xmlns:wpc="http://schemas.microsoft.com/office/word/2010/wordprocessingCanvas" xmlns:mo="http://schemas.microsoft.com/office/mac/office/2008/main" xmlns:mc="http://schemas.openxmlformats.org/markup-compatibility/2006" xmlns:mv="urn:schemas-microsoft-com:mac:vml" xmlns:o="urn:schemas-microsoft-com:office:office" xmlns:r="http://schemas.openxmlformats.org/officeDocument/2006/relationships" xmlns:m="http://schemas.openxmlformats.org/officeDocument/2006/math" xmlns:v="urn:schemas-microsoft-com:vml" xmlns:wp14="http://schemas.microsoft.com/office/word/2010/wordprocessingDrawing" xmlns:wp="http://schemas.openxmlformats.org/drawingml/2006/wordprocessingDrawing" xmlns:w10="urn:schemas-microsoft-com:office:word" xmlns:w="http://schemas.openxmlformats.org/wordprocessingml/2006/main" xmlns:w14="http://schemas.microsoft.com/office/word/2010/wordml" xmlns:wpg="http://schemas.microsoft.com/office/word/2010/wordprocessingGroup" xmlns:wpi="http://schemas.microsoft.com/office/word/2010/wordprocessingInk" xmlns:wne="http://schemas.microsoft.com/office/word/2006/wordml" xmlns:wps="http://schemas.microsoft.com/office/word/2010/wordprocessingShape" mc:Ignorable="w14 wp14">
   <w:endnote w:type="separator" w:id="-1">
     <w:p>
       <w:pPr>
@@ -276,7 +297,7 @@
 </file>
 
 <file path=word/footer1.xml><?xml version="1.0" encoding="utf-8"?>
-<w:ftr xmlns:wpc="http://schemas.microsoft.com/office/word/2010/wordprocessingCanvas" xmlns:mc="http://schemas.openxmlformats.org/markup-compatibility/2006" xmlns:o="urn:schemas-microsoft-com:office:office" xmlns:r="http://schemas.openxmlformats.org/officeDocument/2006/relationships" xmlns:m="http://schemas.openxmlformats.org/officeDocument/2006/math" xmlns:v="urn:schemas-microsoft-com:vml" xmlns:wp14="http://schemas.microsoft.com/office/word/2010/wordprocessingDrawing" xmlns:wp="http://schemas.openxmlformats.org/drawingml/2006/wordprocessingDrawing" xmlns:w10="urn:schemas-microsoft-com:office:word" xmlns:w="http://schemas.openxmlformats.org/wordprocessingml/2006/main" xmlns:w14="http://schemas.microsoft.com/office/word/2010/wordml" xmlns:w15="http://schemas.microsoft.com/office/word/2012/wordml" xmlns:wpg="http://schemas.microsoft.com/office/word/2010/wordprocessingGroup" xmlns:wpi="http://schemas.microsoft.com/office/word/2010/wordprocessingInk" xmlns:wne="http://schemas.microsoft.com/office/word/2006/wordml" xmlns:wps="http://schemas.microsoft.com/office/word/2010/wordprocessingShape" mc:Ignorable="w14 w15 wp14">
+<w:ftr xmlns:wpc="http://schemas.microsoft.com/office/word/2010/wordprocessingCanvas" xmlns:mo="http://schemas.microsoft.com/office/mac/office/2008/main" xmlns:mc="http://schemas.openxmlformats.org/markup-compatibility/2006" xmlns:mv="urn:schemas-microsoft-com:mac:vml" xmlns:o="urn:schemas-microsoft-com:office:office" xmlns:r="http://schemas.openxmlformats.org/officeDocument/2006/relationships" xmlns:m="http://schemas.openxmlformats.org/officeDocument/2006/math" xmlns:v="urn:schemas-microsoft-com:vml" xmlns:wp14="http://schemas.microsoft.com/office/word/2010/wordprocessingDrawing" xmlns:wp="http://schemas.openxmlformats.org/drawingml/2006/wordprocessingDrawing" xmlns:w10="urn:schemas-microsoft-com:office:word" xmlns:w="http://schemas.openxmlformats.org/wordprocessingml/2006/main" xmlns:w14="http://schemas.microsoft.com/office/word/2010/wordml" xmlns:wpg="http://schemas.microsoft.com/office/word/2010/wordprocessingGroup" xmlns:wpi="http://schemas.microsoft.com/office/word/2010/wordprocessingInk" xmlns:wne="http://schemas.microsoft.com/office/word/2006/wordml" xmlns:wps="http://schemas.microsoft.com/office/word/2010/wordprocessingShape" mc:Ignorable="w14 wp14">
   <w:sdt>
     <w:sdtPr>
       <w:id w:val="553819984"/>
@@ -309,7 +330,7 @@
           <w:rPr>
             <w:noProof/>
           </w:rPr>
-          <w:t>1</w:t>
+          <w:t>2</w:t>
         </w:r>
         <w:r>
           <w:rPr>
@@ -329,7 +350,7 @@
 </file>
 
 <file path=word/footnotes.xml><?xml version="1.0" encoding="utf-8"?>
-<w:footnotes xmlns:wpc="http://schemas.microsoft.com/office/word/2010/wordprocessingCanvas" xmlns:mc="http://schemas.openxmlformats.org/markup-compatibility/2006" xmlns:o="urn:schemas-microsoft-com:office:office" xmlns:r="http://schemas.openxmlformats.org/officeDocument/2006/relationships" xmlns:m="http://schemas.openxmlformats.org/officeDocument/2006/math" xmlns:v="urn:schemas-microsoft-com:vml" xmlns:wp14="http://schemas.microsoft.com/office/word/2010/wordprocessingDrawing" xmlns:wp="http://schemas.openxmlformats.org/drawingml/2006/wordprocessingDrawing" xmlns:w10="urn:schemas-microsoft-com:office:word" xmlns:w="http://schemas.openxmlformats.org/wordprocessingml/2006/main" xmlns:w14="http://schemas.microsoft.com/office/word/2010/wordml" xmlns:w15="http://schemas.microsoft.com/office/word/2012/wordml" xmlns:wpg="http://schemas.microsoft.com/office/word/2010/wordprocessingGroup" xmlns:wpi="http://schemas.microsoft.com/office/word/2010/wordprocessingInk" xmlns:wne="http://schemas.microsoft.com/office/word/2006/wordml" xmlns:wps="http://schemas.microsoft.com/office/word/2010/wordprocessingShape" mc:Ignorable="w14 w15 wp14">
+<w:footnotes xmlns:wpc="http://schemas.microsoft.com/office/word/2010/wordprocessingCanvas" xmlns:mo="http://schemas.microsoft.com/office/mac/office/2008/main" xmlns:mc="http://schemas.openxmlformats.org/markup-compatibility/2006" xmlns:mv="urn:schemas-microsoft-com:mac:vml" xmlns:o="urn:schemas-microsoft-com:office:office" xmlns:r="http://schemas.openxmlformats.org/officeDocument/2006/relationships" xmlns:m="http://schemas.openxmlformats.org/officeDocument/2006/math" xmlns:v="urn:schemas-microsoft-com:vml" xmlns:wp14="http://schemas.microsoft.com/office/word/2010/wordprocessingDrawing" xmlns:wp="http://schemas.openxmlformats.org/drawingml/2006/wordprocessingDrawing" xmlns:w10="urn:schemas-microsoft-com:office:word" xmlns:w="http://schemas.openxmlformats.org/wordprocessingml/2006/main" xmlns:w14="http://schemas.microsoft.com/office/word/2010/wordml" xmlns:wpg="http://schemas.microsoft.com/office/word/2010/wordprocessingGroup" xmlns:wpi="http://schemas.microsoft.com/office/word/2010/wordprocessingInk" xmlns:wne="http://schemas.microsoft.com/office/word/2006/wordml" xmlns:wps="http://schemas.microsoft.com/office/word/2010/wordprocessingShape" mc:Ignorable="w14 wp14">
   <w:footnote w:type="separator" w:id="-1">
     <w:p>
       <w:pPr>
@@ -354,7 +375,7 @@
 </file>
 
 <file path=word/numbering.xml><?xml version="1.0" encoding="utf-8"?>
-<w:numbering xmlns:wpc="http://schemas.microsoft.com/office/word/2010/wordprocessingCanvas" xmlns:mc="http://schemas.openxmlformats.org/markup-compatibility/2006" xmlns:o="urn:schemas-microsoft-com:office:office" xmlns:r="http://schemas.openxmlformats.org/officeDocument/2006/relationships" xmlns:m="http://schemas.openxmlformats.org/officeDocument/2006/math" xmlns:v="urn:schemas-microsoft-com:vml" xmlns:wp14="http://schemas.microsoft.com/office/word/2010/wordprocessingDrawing" xmlns:wp="http://schemas.openxmlformats.org/drawingml/2006/wordprocessingDrawing" xmlns:w10="urn:schemas-microsoft-com:office:word" xmlns:w="http://schemas.openxmlformats.org/wordprocessingml/2006/main" xmlns:w14="http://schemas.microsoft.com/office/word/2010/wordml" xmlns:w15="http://schemas.microsoft.com/office/word/2012/wordml" xmlns:wpg="http://schemas.microsoft.com/office/word/2010/wordprocessingGroup" xmlns:wpi="http://schemas.microsoft.com/office/word/2010/wordprocessingInk" xmlns:wne="http://schemas.microsoft.com/office/word/2006/wordml" xmlns:wps="http://schemas.microsoft.com/office/word/2010/wordprocessingShape" mc:Ignorable="w14 w15 wp14">
+<w:numbering xmlns:wpc="http://schemas.microsoft.com/office/word/2010/wordprocessingCanvas" xmlns:mo="http://schemas.microsoft.com/office/mac/office/2008/main" xmlns:mc="http://schemas.openxmlformats.org/markup-compatibility/2006" xmlns:mv="urn:schemas-microsoft-com:mac:vml" xmlns:o="urn:schemas-microsoft-com:office:office" xmlns:r="http://schemas.openxmlformats.org/officeDocument/2006/relationships" xmlns:m="http://schemas.openxmlformats.org/officeDocument/2006/math" xmlns:v="urn:schemas-microsoft-com:vml" xmlns:wp14="http://schemas.microsoft.com/office/word/2010/wordprocessingDrawing" xmlns:wp="http://schemas.openxmlformats.org/drawingml/2006/wordprocessingDrawing" xmlns:w10="urn:schemas-microsoft-com:office:word" xmlns:w="http://schemas.openxmlformats.org/wordprocessingml/2006/main" xmlns:w14="http://schemas.microsoft.com/office/word/2010/wordml" xmlns:wpg="http://schemas.microsoft.com/office/word/2010/wordprocessingGroup" xmlns:wpi="http://schemas.microsoft.com/office/word/2010/wordprocessingInk" xmlns:wne="http://schemas.microsoft.com/office/word/2006/wordml" xmlns:wps="http://schemas.microsoft.com/office/word/2010/wordprocessingShape" mc:Ignorable="w14 wp14">
   <w:abstractNum w:abstractNumId="0">
     <w:nsid w:val="1482775B"/>
     <w:multiLevelType w:val="multilevel"/>
@@ -448,6 +469,119 @@
       <w:pPr>
         <w:ind w:left="1584" w:hanging="1584"/>
       </w:pPr>
+    </w:lvl>
+  </w:abstractNum>
+  <w:abstractNum w:abstractNumId="1">
+    <w:nsid w:val="5C445E44"/>
+    <w:multiLevelType w:val="hybridMultilevel"/>
+    <w:tmpl w:val="47BAFF02"/>
+    <w:lvl w:ilvl="0" w:tplc="04090001">
+      <w:start w:val="1"/>
+      <w:numFmt w:val="bullet"/>
+      <w:lvlText w:val=""/>
+      <w:lvlJc w:val="left"/>
+      <w:pPr>
+        <w:ind w:left="720" w:hanging="360"/>
+      </w:pPr>
+      <w:rPr>
+        <w:rFonts w:ascii="Symbol" w:hAnsi="Symbol" w:hint="default"/>
+      </w:rPr>
+    </w:lvl>
+    <w:lvl w:ilvl="1" w:tplc="04090003" w:tentative="1">
+      <w:start w:val="1"/>
+      <w:numFmt w:val="bullet"/>
+      <w:lvlText w:val="o"/>
+      <w:lvlJc w:val="left"/>
+      <w:pPr>
+        <w:ind w:left="1440" w:hanging="360"/>
+      </w:pPr>
+      <w:rPr>
+        <w:rFonts w:ascii="Courier New" w:hAnsi="Courier New" w:hint="default"/>
+      </w:rPr>
+    </w:lvl>
+    <w:lvl w:ilvl="2" w:tplc="04090005" w:tentative="1">
+      <w:start w:val="1"/>
+      <w:numFmt w:val="bullet"/>
+      <w:lvlText w:val=""/>
+      <w:lvlJc w:val="left"/>
+      <w:pPr>
+        <w:ind w:left="2160" w:hanging="360"/>
+      </w:pPr>
+      <w:rPr>
+        <w:rFonts w:ascii="Wingdings" w:hAnsi="Wingdings" w:hint="default"/>
+      </w:rPr>
+    </w:lvl>
+    <w:lvl w:ilvl="3" w:tplc="04090001" w:tentative="1">
+      <w:start w:val="1"/>
+      <w:numFmt w:val="bullet"/>
+      <w:lvlText w:val=""/>
+      <w:lvlJc w:val="left"/>
+      <w:pPr>
+        <w:ind w:left="2880" w:hanging="360"/>
+      </w:pPr>
+      <w:rPr>
+        <w:rFonts w:ascii="Symbol" w:hAnsi="Symbol" w:hint="default"/>
+      </w:rPr>
+    </w:lvl>
+    <w:lvl w:ilvl="4" w:tplc="04090003" w:tentative="1">
+      <w:start w:val="1"/>
+      <w:numFmt w:val="bullet"/>
+      <w:lvlText w:val="o"/>
+      <w:lvlJc w:val="left"/>
+      <w:pPr>
+        <w:ind w:left="3600" w:hanging="360"/>
+      </w:pPr>
+      <w:rPr>
+        <w:rFonts w:ascii="Courier New" w:hAnsi="Courier New" w:hint="default"/>
+      </w:rPr>
+    </w:lvl>
+    <w:lvl w:ilvl="5" w:tplc="04090005" w:tentative="1">
+      <w:start w:val="1"/>
+      <w:numFmt w:val="bullet"/>
+      <w:lvlText w:val=""/>
+      <w:lvlJc w:val="left"/>
+      <w:pPr>
+        <w:ind w:left="4320" w:hanging="360"/>
+      </w:pPr>
+      <w:rPr>
+        <w:rFonts w:ascii="Wingdings" w:hAnsi="Wingdings" w:hint="default"/>
+      </w:rPr>
+    </w:lvl>
+    <w:lvl w:ilvl="6" w:tplc="04090001" w:tentative="1">
+      <w:start w:val="1"/>
+      <w:numFmt w:val="bullet"/>
+      <w:lvlText w:val=""/>
+      <w:lvlJc w:val="left"/>
+      <w:pPr>
+        <w:ind w:left="5040" w:hanging="360"/>
+      </w:pPr>
+      <w:rPr>
+        <w:rFonts w:ascii="Symbol" w:hAnsi="Symbol" w:hint="default"/>
+      </w:rPr>
+    </w:lvl>
+    <w:lvl w:ilvl="7" w:tplc="04090003" w:tentative="1">
+      <w:start w:val="1"/>
+      <w:numFmt w:val="bullet"/>
+      <w:lvlText w:val="o"/>
+      <w:lvlJc w:val="left"/>
+      <w:pPr>
+        <w:ind w:left="5760" w:hanging="360"/>
+      </w:pPr>
+      <w:rPr>
+        <w:rFonts w:ascii="Courier New" w:hAnsi="Courier New" w:hint="default"/>
+      </w:rPr>
+    </w:lvl>
+    <w:lvl w:ilvl="8" w:tplc="04090005" w:tentative="1">
+      <w:start w:val="1"/>
+      <w:numFmt w:val="bullet"/>
+      <w:lvlText w:val=""/>
+      <w:lvlJc w:val="left"/>
+      <w:pPr>
+        <w:ind w:left="6480" w:hanging="360"/>
+      </w:pPr>
+      <w:rPr>
+        <w:rFonts w:ascii="Wingdings" w:hAnsi="Wingdings" w:hint="default"/>
+      </w:rPr>
     </w:lvl>
   </w:abstractNum>
   <w:num w:numId="1">
@@ -513,11 +647,14 @@
   <w:num w:numId="12">
     <w:abstractNumId w:val="0"/>
   </w:num>
+  <w:num w:numId="13">
+    <w:abstractNumId w:val="1"/>
+  </w:num>
 </w:numbering>
 </file>
 
 <file path=word/styles.xml><?xml version="1.0" encoding="utf-8"?>
-<w:styles xmlns:mc="http://schemas.openxmlformats.org/markup-compatibility/2006" xmlns:r="http://schemas.openxmlformats.org/officeDocument/2006/relationships" xmlns:w="http://schemas.openxmlformats.org/wordprocessingml/2006/main" xmlns:w14="http://schemas.microsoft.com/office/word/2010/wordml" xmlns:w15="http://schemas.microsoft.com/office/word/2012/wordml" mc:Ignorable="w14 w15">
+<w:styles xmlns:mc="http://schemas.openxmlformats.org/markup-compatibility/2006" xmlns:r="http://schemas.openxmlformats.org/officeDocument/2006/relationships" xmlns:w="http://schemas.openxmlformats.org/wordprocessingml/2006/main" xmlns:w14="http://schemas.microsoft.com/office/word/2010/wordml" mc:Ignorable="w14">
   <w:docDefaults>
     <w:rPrDefault>
       <w:rPr>
@@ -533,378 +670,153 @@
       </w:pPr>
     </w:pPrDefault>
   </w:docDefaults>
-  <w:latentStyles w:defLockedState="0" w:defUIPriority="99" w:defSemiHidden="0" w:defUnhideWhenUsed="0" w:defQFormat="0" w:count="371">
-    <w:lsdException w:name="Normal" w:uiPriority="0" w:qFormat="1"/>
-    <w:lsdException w:name="heading 1" w:uiPriority="9" w:qFormat="1"/>
-    <w:lsdException w:name="heading 2" w:semiHidden="1" w:uiPriority="9" w:unhideWhenUsed="1" w:qFormat="1"/>
-    <w:lsdException w:name="heading 3" w:semiHidden="1" w:uiPriority="9" w:unhideWhenUsed="1" w:qFormat="1"/>
-    <w:lsdException w:name="heading 4" w:semiHidden="1" w:uiPriority="9" w:unhideWhenUsed="1" w:qFormat="1"/>
-    <w:lsdException w:name="heading 5" w:semiHidden="1" w:uiPriority="9" w:unhideWhenUsed="1" w:qFormat="1"/>
-    <w:lsdException w:name="heading 6" w:semiHidden="1" w:uiPriority="9" w:unhideWhenUsed="1" w:qFormat="1"/>
-    <w:lsdException w:name="heading 7" w:semiHidden="1" w:uiPriority="9" w:unhideWhenUsed="1" w:qFormat="1"/>
-    <w:lsdException w:name="heading 8" w:semiHidden="1" w:uiPriority="9" w:unhideWhenUsed="1" w:qFormat="1"/>
-    <w:lsdException w:name="heading 9" w:semiHidden="1" w:uiPriority="9" w:unhideWhenUsed="1" w:qFormat="1"/>
-    <w:lsdException w:name="index 1" w:semiHidden="1" w:unhideWhenUsed="1"/>
-    <w:lsdException w:name="index 2" w:semiHidden="1" w:unhideWhenUsed="1"/>
-    <w:lsdException w:name="index 3" w:semiHidden="1" w:unhideWhenUsed="1"/>
-    <w:lsdException w:name="index 4" w:semiHidden="1" w:unhideWhenUsed="1"/>
-    <w:lsdException w:name="index 5" w:semiHidden="1" w:unhideWhenUsed="1"/>
-    <w:lsdException w:name="index 6" w:semiHidden="1" w:unhideWhenUsed="1"/>
-    <w:lsdException w:name="index 7" w:semiHidden="1" w:unhideWhenUsed="1"/>
-    <w:lsdException w:name="index 8" w:semiHidden="1" w:unhideWhenUsed="1"/>
-    <w:lsdException w:name="index 9" w:semiHidden="1" w:unhideWhenUsed="1"/>
-    <w:lsdException w:name="toc 1" w:semiHidden="1" w:uiPriority="39" w:unhideWhenUsed="1"/>
-    <w:lsdException w:name="toc 2" w:semiHidden="1" w:uiPriority="39" w:unhideWhenUsed="1"/>
-    <w:lsdException w:name="toc 3" w:semiHidden="1" w:uiPriority="39" w:unhideWhenUsed="1"/>
-    <w:lsdException w:name="toc 4" w:semiHidden="1" w:uiPriority="39" w:unhideWhenUsed="1"/>
-    <w:lsdException w:name="toc 5" w:semiHidden="1" w:uiPriority="39" w:unhideWhenUsed="1"/>
-    <w:lsdException w:name="toc 6" w:semiHidden="1" w:uiPriority="39" w:unhideWhenUsed="1"/>
-    <w:lsdException w:name="toc 7" w:semiHidden="1" w:uiPriority="39" w:unhideWhenUsed="1"/>
-    <w:lsdException w:name="toc 8" w:semiHidden="1" w:uiPriority="39" w:unhideWhenUsed="1"/>
-    <w:lsdException w:name="toc 9" w:semiHidden="1" w:uiPriority="39" w:unhideWhenUsed="1"/>
-    <w:lsdException w:name="Normal Indent" w:semiHidden="1" w:unhideWhenUsed="1"/>
-    <w:lsdException w:name="footnote text" w:semiHidden="1" w:unhideWhenUsed="1"/>
-    <w:lsdException w:name="annotation text" w:semiHidden="1" w:unhideWhenUsed="1"/>
-    <w:lsdException w:name="header" w:semiHidden="1" w:unhideWhenUsed="1"/>
-    <w:lsdException w:name="footer" w:semiHidden="1" w:unhideWhenUsed="1"/>
-    <w:lsdException w:name="index heading" w:semiHidden="1" w:unhideWhenUsed="1"/>
-    <w:lsdException w:name="caption" w:semiHidden="1" w:uiPriority="35" w:unhideWhenUsed="1" w:qFormat="1"/>
-    <w:lsdException w:name="table of figures" w:semiHidden="1" w:unhideWhenUsed="1"/>
-    <w:lsdException w:name="envelope address" w:semiHidden="1" w:unhideWhenUsed="1"/>
-    <w:lsdException w:name="envelope return" w:semiHidden="1" w:unhideWhenUsed="1"/>
-    <w:lsdException w:name="footnote reference" w:semiHidden="1" w:unhideWhenUsed="1"/>
-    <w:lsdException w:name="annotation reference" w:semiHidden="1" w:unhideWhenUsed="1"/>
-    <w:lsdException w:name="line number" w:semiHidden="1" w:unhideWhenUsed="1"/>
-    <w:lsdException w:name="page number" w:semiHidden="1" w:unhideWhenUsed="1"/>
-    <w:lsdException w:name="endnote reference" w:semiHidden="1" w:unhideWhenUsed="1"/>
-    <w:lsdException w:name="endnote text" w:semiHidden="1" w:unhideWhenUsed="1"/>
-    <w:lsdException w:name="table of authorities" w:semiHidden="1" w:unhideWhenUsed="1"/>
-    <w:lsdException w:name="macro" w:semiHidden="1" w:unhideWhenUsed="1"/>
-    <w:lsdException w:name="toa heading" w:semiHidden="1" w:unhideWhenUsed="1"/>
-    <w:lsdException w:name="List" w:semiHidden="1" w:unhideWhenUsed="1"/>
-    <w:lsdException w:name="List Bullet" w:semiHidden="1" w:unhideWhenUsed="1"/>
-    <w:lsdException w:name="List Number" w:semiHidden="1" w:unhideWhenUsed="1"/>
-    <w:lsdException w:name="List 2" w:semiHidden="1" w:unhideWhenUsed="1"/>
-    <w:lsdException w:name="List 3" w:semiHidden="1" w:unhideWhenUsed="1"/>
-    <w:lsdException w:name="List 4" w:semiHidden="1" w:unhideWhenUsed="1"/>
-    <w:lsdException w:name="List 5" w:semiHidden="1" w:unhideWhenUsed="1"/>
-    <w:lsdException w:name="List Bullet 2" w:semiHidden="1" w:unhideWhenUsed="1"/>
-    <w:lsdException w:name="List Bullet 3" w:semiHidden="1" w:unhideWhenUsed="1"/>
-    <w:lsdException w:name="List Bullet 4" w:semiHidden="1" w:unhideWhenUsed="1"/>
-    <w:lsdException w:name="List Bullet 5" w:semiHidden="1" w:unhideWhenUsed="1"/>
-    <w:lsdException w:name="List Number 2" w:semiHidden="1" w:unhideWhenUsed="1"/>
-    <w:lsdException w:name="List Number 3" w:semiHidden="1" w:unhideWhenUsed="1"/>
-    <w:lsdException w:name="List Number 4" w:semiHidden="1" w:unhideWhenUsed="1"/>
-    <w:lsdException w:name="List Number 5" w:semiHidden="1" w:unhideWhenUsed="1"/>
-    <w:lsdException w:name="Title" w:uiPriority="10" w:qFormat="1"/>
-    <w:lsdException w:name="Closing" w:semiHidden="1" w:unhideWhenUsed="1"/>
-    <w:lsdException w:name="Signature" w:semiHidden="1" w:unhideWhenUsed="1"/>
-    <w:lsdException w:name="Default Paragraph Font" w:semiHidden="1" w:uiPriority="1" w:unhideWhenUsed="1"/>
-    <w:lsdException w:name="Body Text" w:semiHidden="1" w:unhideWhenUsed="1"/>
-    <w:lsdException w:name="Body Text Indent" w:semiHidden="1" w:unhideWhenUsed="1"/>
-    <w:lsdException w:name="List Continue" w:semiHidden="1" w:unhideWhenUsed="1"/>
-    <w:lsdException w:name="List Continue 2" w:semiHidden="1" w:unhideWhenUsed="1"/>
-    <w:lsdException w:name="List Continue 3" w:semiHidden="1" w:unhideWhenUsed="1"/>
-    <w:lsdException w:name="List Continue 4" w:semiHidden="1" w:unhideWhenUsed="1"/>
-    <w:lsdException w:name="List Continue 5" w:semiHidden="1" w:unhideWhenUsed="1"/>
-    <w:lsdException w:name="Message Header" w:semiHidden="1" w:unhideWhenUsed="1"/>
-    <w:lsdException w:name="Subtitle" w:uiPriority="11" w:qFormat="1"/>
-    <w:lsdException w:name="Salutation" w:semiHidden="1" w:unhideWhenUsed="1"/>
-    <w:lsdException w:name="Date" w:semiHidden="1" w:unhideWhenUsed="1"/>
-    <w:lsdException w:name="Body Text First Indent" w:semiHidden="1" w:unhideWhenUsed="1"/>
-    <w:lsdException w:name="Body Text First Indent 2" w:semiHidden="1" w:unhideWhenUsed="1"/>
-    <w:lsdException w:name="Note Heading" w:semiHidden="1" w:unhideWhenUsed="1"/>
-    <w:lsdException w:name="Body Text 2" w:semiHidden="1" w:unhideWhenUsed="1"/>
-    <w:lsdException w:name="Body Text 3" w:semiHidden="1" w:unhideWhenUsed="1"/>
-    <w:lsdException w:name="Body Text Indent 2" w:semiHidden="1" w:unhideWhenUsed="1"/>
-    <w:lsdException w:name="Body Text Indent 3" w:semiHidden="1" w:unhideWhenUsed="1"/>
-    <w:lsdException w:name="Block Text" w:semiHidden="1" w:unhideWhenUsed="1"/>
-    <w:lsdException w:name="Hyperlink" w:semiHidden="1" w:unhideWhenUsed="1"/>
-    <w:lsdException w:name="FollowedHyperlink" w:semiHidden="1" w:unhideWhenUsed="1"/>
-    <w:lsdException w:name="Strong" w:uiPriority="22" w:qFormat="1"/>
-    <w:lsdException w:name="Emphasis" w:uiPriority="20" w:qFormat="1"/>
-    <w:lsdException w:name="Document Map" w:semiHidden="1" w:unhideWhenUsed="1"/>
-    <w:lsdException w:name="Plain Text" w:semiHidden="1" w:unhideWhenUsed="1"/>
-    <w:lsdException w:name="E-mail Signature" w:semiHidden="1" w:unhideWhenUsed="1"/>
-    <w:lsdException w:name="HTML Top of Form" w:semiHidden="1" w:unhideWhenUsed="1"/>
-    <w:lsdException w:name="HTML Bottom of Form" w:semiHidden="1" w:unhideWhenUsed="1"/>
-    <w:lsdException w:name="Normal (Web)" w:semiHidden="1" w:unhideWhenUsed="1"/>
-    <w:lsdException w:name="HTML Acronym" w:semiHidden="1" w:unhideWhenUsed="1"/>
-    <w:lsdException w:name="HTML Address" w:semiHidden="1" w:unhideWhenUsed="1"/>
-    <w:lsdException w:name="HTML Cite" w:semiHidden="1" w:unhideWhenUsed="1"/>
-    <w:lsdException w:name="HTML Code" w:semiHidden="1" w:unhideWhenUsed="1"/>
-    <w:lsdException w:name="HTML Definition" w:semiHidden="1" w:unhideWhenUsed="1"/>
-    <w:lsdException w:name="HTML Keyboard" w:semiHidden="1" w:unhideWhenUsed="1"/>
-    <w:lsdException w:name="HTML Preformatted" w:semiHidden="1" w:unhideWhenUsed="1"/>
-    <w:lsdException w:name="HTML Sample" w:semiHidden="1" w:unhideWhenUsed="1"/>
-    <w:lsdException w:name="HTML Typewriter" w:semiHidden="1" w:unhideWhenUsed="1"/>
-    <w:lsdException w:name="HTML Variable" w:semiHidden="1" w:unhideWhenUsed="1"/>
-    <w:lsdException w:name="Normal Table" w:semiHidden="1" w:unhideWhenUsed="1"/>
-    <w:lsdException w:name="annotation subject" w:semiHidden="1" w:unhideWhenUsed="1"/>
-    <w:lsdException w:name="No List" w:semiHidden="1" w:unhideWhenUsed="1"/>
-    <w:lsdException w:name="Outline List 1" w:semiHidden="1" w:unhideWhenUsed="1"/>
-    <w:lsdException w:name="Outline List 2" w:semiHidden="1" w:unhideWhenUsed="1"/>
-    <w:lsdException w:name="Outline List 3" w:semiHidden="1" w:unhideWhenUsed="1"/>
-    <w:lsdException w:name="Table Simple 1" w:semiHidden="1" w:unhideWhenUsed="1"/>
-    <w:lsdException w:name="Table Simple 2" w:semiHidden="1" w:unhideWhenUsed="1"/>
-    <w:lsdException w:name="Table Simple 3" w:semiHidden="1" w:unhideWhenUsed="1"/>
-    <w:lsdException w:name="Table Classic 1" w:semiHidden="1" w:unhideWhenUsed="1"/>
-    <w:lsdException w:name="Table Classic 2" w:semiHidden="1" w:unhideWhenUsed="1"/>
-    <w:lsdException w:name="Table Classic 3" w:semiHidden="1" w:unhideWhenUsed="1"/>
-    <w:lsdException w:name="Table Classic 4" w:semiHidden="1" w:unhideWhenUsed="1"/>
-    <w:lsdException w:name="Table Colorful 1" w:semiHidden="1" w:unhideWhenUsed="1"/>
-    <w:lsdException w:name="Table Colorful 2" w:semiHidden="1" w:unhideWhenUsed="1"/>
-    <w:lsdException w:name="Table Colorful 3" w:semiHidden="1" w:unhideWhenUsed="1"/>
-    <w:lsdException w:name="Table Columns 1" w:semiHidden="1" w:unhideWhenUsed="1"/>
-    <w:lsdException w:name="Table Columns 2" w:semiHidden="1" w:unhideWhenUsed="1"/>
-    <w:lsdException w:name="Table Columns 3" w:semiHidden="1" w:unhideWhenUsed="1"/>
-    <w:lsdException w:name="Table Columns 4" w:semiHidden="1" w:unhideWhenUsed="1"/>
-    <w:lsdException w:name="Table Columns 5" w:semiHidden="1" w:unhideWhenUsed="1"/>
-    <w:lsdException w:name="Table Grid 1" w:semiHidden="1" w:unhideWhenUsed="1"/>
-    <w:lsdException w:name="Table Grid 2" w:semiHidden="1" w:unhideWhenUsed="1"/>
-    <w:lsdException w:name="Table Grid 3" w:semiHidden="1" w:unhideWhenUsed="1"/>
-    <w:lsdException w:name="Table Grid 4" w:semiHidden="1" w:unhideWhenUsed="1"/>
-    <w:lsdException w:name="Table Grid 5" w:semiHidden="1" w:unhideWhenUsed="1"/>
-    <w:lsdException w:name="Table Grid 6" w:semiHidden="1" w:unhideWhenUsed="1"/>
-    <w:lsdException w:name="Table Grid 7" w:semiHidden="1" w:unhideWhenUsed="1"/>
-    <w:lsdException w:name="Table Grid 8" w:semiHidden="1" w:unhideWhenUsed="1"/>
-    <w:lsdException w:name="Table List 1" w:semiHidden="1" w:unhideWhenUsed="1"/>
-    <w:lsdException w:name="Table List 2" w:semiHidden="1" w:unhideWhenUsed="1"/>
-    <w:lsdException w:name="Table List 3" w:semiHidden="1" w:unhideWhenUsed="1"/>
-    <w:lsdException w:name="Table List 4" w:semiHidden="1" w:unhideWhenUsed="1"/>
-    <w:lsdException w:name="Table List 5" w:semiHidden="1" w:unhideWhenUsed="1"/>
-    <w:lsdException w:name="Table List 6" w:semiHidden="1" w:unhideWhenUsed="1"/>
-    <w:lsdException w:name="Table List 7" w:semiHidden="1" w:unhideWhenUsed="1"/>
-    <w:lsdException w:name="Table List 8" w:semiHidden="1" w:unhideWhenUsed="1"/>
-    <w:lsdException w:name="Table 3D effects 1" w:semiHidden="1" w:unhideWhenUsed="1"/>
-    <w:lsdException w:name="Table 3D effects 2" w:semiHidden="1" w:unhideWhenUsed="1"/>
-    <w:lsdException w:name="Table 3D effects 3" w:semiHidden="1" w:unhideWhenUsed="1"/>
-    <w:lsdException w:name="Table Contemporary" w:semiHidden="1" w:unhideWhenUsed="1"/>
-    <w:lsdException w:name="Table Elegant" w:semiHidden="1" w:unhideWhenUsed="1"/>
-    <w:lsdException w:name="Table Professional" w:semiHidden="1" w:unhideWhenUsed="1"/>
-    <w:lsdException w:name="Table Subtle 1" w:semiHidden="1" w:unhideWhenUsed="1"/>
-    <w:lsdException w:name="Table Subtle 2" w:semiHidden="1" w:unhideWhenUsed="1"/>
-    <w:lsdException w:name="Table Web 1" w:semiHidden="1" w:unhideWhenUsed="1"/>
-    <w:lsdException w:name="Table Web 2" w:semiHidden="1" w:unhideWhenUsed="1"/>
-    <w:lsdException w:name="Table Web 3" w:semiHidden="1" w:unhideWhenUsed="1"/>
-    <w:lsdException w:name="Balloon Text" w:semiHidden="1" w:unhideWhenUsed="1"/>
-    <w:lsdException w:name="Table Grid" w:uiPriority="39"/>
-    <w:lsdException w:name="Table Theme" w:semiHidden="1" w:unhideWhenUsed="1"/>
-    <w:lsdException w:name="Placeholder Text" w:semiHidden="1"/>
-    <w:lsdException w:name="No Spacing" w:uiPriority="1" w:qFormat="1"/>
-    <w:lsdException w:name="Light Shading" w:uiPriority="60"/>
-    <w:lsdException w:name="Light List" w:uiPriority="61"/>
-    <w:lsdException w:name="Light Grid" w:uiPriority="62"/>
-    <w:lsdException w:name="Medium Shading 1" w:uiPriority="63"/>
-    <w:lsdException w:name="Medium Shading 2" w:uiPriority="64"/>
-    <w:lsdException w:name="Medium List 1" w:uiPriority="65"/>
-    <w:lsdException w:name="Medium List 2" w:uiPriority="66"/>
-    <w:lsdException w:name="Medium Grid 1" w:uiPriority="67"/>
-    <w:lsdException w:name="Medium Grid 2" w:uiPriority="68"/>
-    <w:lsdException w:name="Medium Grid 3" w:uiPriority="69"/>
-    <w:lsdException w:name="Dark List" w:uiPriority="70"/>
-    <w:lsdException w:name="Colorful Shading" w:uiPriority="71"/>
-    <w:lsdException w:name="Colorful List" w:uiPriority="72"/>
-    <w:lsdException w:name="Colorful Grid" w:uiPriority="73"/>
-    <w:lsdException w:name="Light Shading Accent 1" w:uiPriority="60"/>
-    <w:lsdException w:name="Light List Accent 1" w:uiPriority="61"/>
-    <w:lsdException w:name="Light Grid Accent 1" w:uiPriority="62"/>
-    <w:lsdException w:name="Medium Shading 1 Accent 1" w:uiPriority="63"/>
-    <w:lsdException w:name="Medium Shading 2 Accent 1" w:uiPriority="64"/>
-    <w:lsdException w:name="Medium List 1 Accent 1" w:uiPriority="65"/>
-    <w:lsdException w:name="Revision" w:semiHidden="1"/>
-    <w:lsdException w:name="List Paragraph" w:uiPriority="34" w:qFormat="1"/>
-    <w:lsdException w:name="Quote" w:uiPriority="29" w:qFormat="1"/>
-    <w:lsdException w:name="Intense Quote" w:uiPriority="30" w:qFormat="1"/>
-    <w:lsdException w:name="Medium List 2 Accent 1" w:uiPriority="66"/>
-    <w:lsdException w:name="Medium Grid 1 Accent 1" w:uiPriority="67"/>
-    <w:lsdException w:name="Medium Grid 2 Accent 1" w:uiPriority="68"/>
-    <w:lsdException w:name="Medium Grid 3 Accent 1" w:uiPriority="69"/>
-    <w:lsdException w:name="Dark List Accent 1" w:uiPriority="70"/>
-    <w:lsdException w:name="Colorful Shading Accent 1" w:uiPriority="71"/>
-    <w:lsdException w:name="Colorful List Accent 1" w:uiPriority="72"/>
-    <w:lsdException w:name="Colorful Grid Accent 1" w:uiPriority="73"/>
-    <w:lsdException w:name="Light Shading Accent 2" w:uiPriority="60"/>
-    <w:lsdException w:name="Light List Accent 2" w:uiPriority="61"/>
-    <w:lsdException w:name="Light Grid Accent 2" w:uiPriority="62"/>
-    <w:lsdException w:name="Medium Shading 1 Accent 2" w:uiPriority="63"/>
-    <w:lsdException w:name="Medium Shading 2 Accent 2" w:uiPriority="64"/>
-    <w:lsdException w:name="Medium List 1 Accent 2" w:uiPriority="65"/>
-    <w:lsdException w:name="Medium List 2 Accent 2" w:uiPriority="66"/>
-    <w:lsdException w:name="Medium Grid 1 Accent 2" w:uiPriority="67"/>
-    <w:lsdException w:name="Medium Grid 2 Accent 2" w:uiPriority="68"/>
-    <w:lsdException w:name="Medium Grid 3 Accent 2" w:uiPriority="69"/>
-    <w:lsdException w:name="Dark List Accent 2" w:uiPriority="70"/>
-    <w:lsdException w:name="Colorful Shading Accent 2" w:uiPriority="71"/>
-    <w:lsdException w:name="Colorful List Accent 2" w:uiPriority="72"/>
-    <w:lsdException w:name="Colorful Grid Accent 2" w:uiPriority="73"/>
-    <w:lsdException w:name="Light Shading Accent 3" w:uiPriority="60"/>
-    <w:lsdException w:name="Light List Accent 3" w:uiPriority="61"/>
-    <w:lsdException w:name="Light Grid Accent 3" w:uiPriority="62"/>
-    <w:lsdException w:name="Medium Shading 1 Accent 3" w:uiPriority="63"/>
-    <w:lsdException w:name="Medium Shading 2 Accent 3" w:uiPriority="64"/>
-    <w:lsdException w:name="Medium List 1 Accent 3" w:uiPriority="65"/>
-    <w:lsdException w:name="Medium List 2 Accent 3" w:uiPriority="66"/>
-    <w:lsdException w:name="Medium Grid 1 Accent 3" w:uiPriority="67"/>
-    <w:lsdException w:name="Medium Grid 2 Accent 3" w:uiPriority="68"/>
-    <w:lsdException w:name="Medium Grid 3 Accent 3" w:uiPriority="69"/>
-    <w:lsdException w:name="Dark List Accent 3" w:uiPriority="70"/>
-    <w:lsdException w:name="Colorful Shading Accent 3" w:uiPriority="71"/>
-    <w:lsdException w:name="Colorful List Accent 3" w:uiPriority="72"/>
-    <w:lsdException w:name="Colorful Grid Accent 3" w:uiPriority="73"/>
-    <w:lsdException w:name="Light Shading Accent 4" w:uiPriority="60"/>
-    <w:lsdException w:name="Light List Accent 4" w:uiPriority="61"/>
-    <w:lsdException w:name="Light Grid Accent 4" w:uiPriority="62"/>
-    <w:lsdException w:name="Medium Shading 1 Accent 4" w:uiPriority="63"/>
-    <w:lsdException w:name="Medium Shading 2 Accent 4" w:uiPriority="64"/>
-    <w:lsdException w:name="Medium List 1 Accent 4" w:uiPriority="65"/>
-    <w:lsdException w:name="Medium List 2 Accent 4" w:uiPriority="66"/>
-    <w:lsdException w:name="Medium Grid 1 Accent 4" w:uiPriority="67"/>
-    <w:lsdException w:name="Medium Grid 2 Accent 4" w:uiPriority="68"/>
-    <w:lsdException w:name="Medium Grid 3 Accent 4" w:uiPriority="69"/>
-    <w:lsdException w:name="Dark List Accent 4" w:uiPriority="70"/>
-    <w:lsdException w:name="Colorful Shading Accent 4" w:uiPriority="71"/>
-    <w:lsdException w:name="Colorful List Accent 4" w:uiPriority="72"/>
-    <w:lsdException w:name="Colorful Grid Accent 4" w:uiPriority="73"/>
-    <w:lsdException w:name="Light Shading Accent 5" w:uiPriority="60"/>
-    <w:lsdException w:name="Light List Accent 5" w:uiPriority="61"/>
-    <w:lsdException w:name="Light Grid Accent 5" w:uiPriority="62"/>
-    <w:lsdException w:name="Medium Shading 1 Accent 5" w:uiPriority="63"/>
-    <w:lsdException w:name="Medium Shading 2 Accent 5" w:uiPriority="64"/>
-    <w:lsdException w:name="Medium List 1 Accent 5" w:uiPriority="65"/>
-    <w:lsdException w:name="Medium List 2 Accent 5" w:uiPriority="66"/>
-    <w:lsdException w:name="Medium Grid 1 Accent 5" w:uiPriority="67"/>
-    <w:lsdException w:name="Medium Grid 2 Accent 5" w:uiPriority="68"/>
-    <w:lsdException w:name="Medium Grid 3 Accent 5" w:uiPriority="69"/>
-    <w:lsdException w:name="Dark List Accent 5" w:uiPriority="70"/>
-    <w:lsdException w:name="Colorful Shading Accent 5" w:uiPriority="71"/>
-    <w:lsdException w:name="Colorful List Accent 5" w:uiPriority="72"/>
-    <w:lsdException w:name="Colorful Grid Accent 5" w:uiPriority="73"/>
-    <w:lsdException w:name="Light Shading Accent 6" w:uiPriority="60"/>
-    <w:lsdException w:name="Light List Accent 6" w:uiPriority="61"/>
-    <w:lsdException w:name="Light Grid Accent 6" w:uiPriority="62"/>
-    <w:lsdException w:name="Medium Shading 1 Accent 6" w:uiPriority="63"/>
-    <w:lsdException w:name="Medium Shading 2 Accent 6" w:uiPriority="64"/>
-    <w:lsdException w:name="Medium List 1 Accent 6" w:uiPriority="65"/>
-    <w:lsdException w:name="Medium List 2 Accent 6" w:uiPriority="66"/>
-    <w:lsdException w:name="Medium Grid 1 Accent 6" w:uiPriority="67"/>
-    <w:lsdException w:name="Medium Grid 2 Accent 6" w:uiPriority="68"/>
-    <w:lsdException w:name="Medium Grid 3 Accent 6" w:uiPriority="69"/>
-    <w:lsdException w:name="Dark List Accent 6" w:uiPriority="70"/>
-    <w:lsdException w:name="Colorful Shading Accent 6" w:uiPriority="71"/>
-    <w:lsdException w:name="Colorful List Accent 6" w:uiPriority="72"/>
-    <w:lsdException w:name="Colorful Grid Accent 6" w:uiPriority="73"/>
-    <w:lsdException w:name="Subtle Emphasis" w:uiPriority="19" w:qFormat="1"/>
-    <w:lsdException w:name="Intense Emphasis" w:uiPriority="21" w:qFormat="1"/>
-    <w:lsdException w:name="Subtle Reference" w:uiPriority="31" w:qFormat="1"/>
-    <w:lsdException w:name="Intense Reference" w:uiPriority="32" w:qFormat="1"/>
-    <w:lsdException w:name="Book Title" w:uiPriority="33" w:qFormat="1"/>
-    <w:lsdException w:name="Bibliography" w:semiHidden="1" w:uiPriority="37" w:unhideWhenUsed="1"/>
-    <w:lsdException w:name="TOC Heading" w:semiHidden="1" w:uiPriority="39" w:unhideWhenUsed="1" w:qFormat="1"/>
-    <w:lsdException w:name="Plain Table 1" w:uiPriority="41"/>
-    <w:lsdException w:name="Plain Table 2" w:uiPriority="42"/>
-    <w:lsdException w:name="Plain Table 3" w:uiPriority="43"/>
-    <w:lsdException w:name="Plain Table 4" w:uiPriority="44"/>
-    <w:lsdException w:name="Plain Table 5" w:uiPriority="45"/>
-    <w:lsdException w:name="Grid Table Light" w:uiPriority="40"/>
-    <w:lsdException w:name="Grid Table 1 Light" w:uiPriority="46"/>
-    <w:lsdException w:name="Grid Table 2" w:uiPriority="47"/>
-    <w:lsdException w:name="Grid Table 3" w:uiPriority="48"/>
-    <w:lsdException w:name="Grid Table 4" w:uiPriority="49"/>
-    <w:lsdException w:name="Grid Table 5 Dark" w:uiPriority="50"/>
-    <w:lsdException w:name="Grid Table 6 Colorful" w:uiPriority="51"/>
-    <w:lsdException w:name="Grid Table 7 Colorful" w:uiPriority="52"/>
-    <w:lsdException w:name="Grid Table 1 Light Accent 1" w:uiPriority="46"/>
-    <w:lsdException w:name="Grid Table 2 Accent 1" w:uiPriority="47"/>
-    <w:lsdException w:name="Grid Table 3 Accent 1" w:uiPriority="48"/>
-    <w:lsdException w:name="Grid Table 4 Accent 1" w:uiPriority="49"/>
-    <w:lsdException w:name="Grid Table 5 Dark Accent 1" w:uiPriority="50"/>
-    <w:lsdException w:name="Grid Table 6 Colorful Accent 1" w:uiPriority="51"/>
-    <w:lsdException w:name="Grid Table 7 Colorful Accent 1" w:uiPriority="52"/>
-    <w:lsdException w:name="Grid Table 1 Light Accent 2" w:uiPriority="46"/>
-    <w:lsdException w:name="Grid Table 2 Accent 2" w:uiPriority="47"/>
-    <w:lsdException w:name="Grid Table 3 Accent 2" w:uiPriority="48"/>
-    <w:lsdException w:name="Grid Table 4 Accent 2" w:uiPriority="49"/>
-    <w:lsdException w:name="Grid Table 5 Dark Accent 2" w:uiPriority="50"/>
-    <w:lsdException w:name="Grid Table 6 Colorful Accent 2" w:uiPriority="51"/>
-    <w:lsdException w:name="Grid Table 7 Colorful Accent 2" w:uiPriority="52"/>
-    <w:lsdException w:name="Grid Table 1 Light Accent 3" w:uiPriority="46"/>
-    <w:lsdException w:name="Grid Table 2 Accent 3" w:uiPriority="47"/>
-    <w:lsdException w:name="Grid Table 3 Accent 3" w:uiPriority="48"/>
-    <w:lsdException w:name="Grid Table 4 Accent 3" w:uiPriority="49"/>
-    <w:lsdException w:name="Grid Table 5 Dark Accent 3" w:uiPriority="50"/>
-    <w:lsdException w:name="Grid Table 6 Colorful Accent 3" w:uiPriority="51"/>
-    <w:lsdException w:name="Grid Table 7 Colorful Accent 3" w:uiPriority="52"/>
-    <w:lsdException w:name="Grid Table 1 Light Accent 4" w:uiPriority="46"/>
-    <w:lsdException w:name="Grid Table 2 Accent 4" w:uiPriority="47"/>
-    <w:lsdException w:name="Grid Table 3 Accent 4" w:uiPriority="48"/>
-    <w:lsdException w:name="Grid Table 4 Accent 4" w:uiPriority="49"/>
-    <w:lsdException w:name="Grid Table 5 Dark Accent 4" w:uiPriority="50"/>
-    <w:lsdException w:name="Grid Table 6 Colorful Accent 4" w:uiPriority="51"/>
-    <w:lsdException w:name="Grid Table 7 Colorful Accent 4" w:uiPriority="52"/>
-    <w:lsdException w:name="Grid Table 1 Light Accent 5" w:uiPriority="46"/>
-    <w:lsdException w:name="Grid Table 2 Accent 5" w:uiPriority="47"/>
-    <w:lsdException w:name="Grid Table 3 Accent 5" w:uiPriority="48"/>
-    <w:lsdException w:name="Grid Table 4 Accent 5" w:uiPriority="49"/>
-    <w:lsdException w:name="Grid Table 5 Dark Accent 5" w:uiPriority="50"/>
-    <w:lsdException w:name="Grid Table 6 Colorful Accent 5" w:uiPriority="51"/>
-    <w:lsdException w:name="Grid Table 7 Colorful Accent 5" w:uiPriority="52"/>
-    <w:lsdException w:name="Grid Table 1 Light Accent 6" w:uiPriority="46"/>
-    <w:lsdException w:name="Grid Table 2 Accent 6" w:uiPriority="47"/>
-    <w:lsdException w:name="Grid Table 3 Accent 6" w:uiPriority="48"/>
-    <w:lsdException w:name="Grid Table 4 Accent 6" w:uiPriority="49"/>
-    <w:lsdException w:name="Grid Table 5 Dark Accent 6" w:uiPriority="50"/>
-    <w:lsdException w:name="Grid Table 6 Colorful Accent 6" w:uiPriority="51"/>
-    <w:lsdException w:name="Grid Table 7 Colorful Accent 6" w:uiPriority="52"/>
-    <w:lsdException w:name="List Table 1 Light" w:uiPriority="46"/>
-    <w:lsdException w:name="List Table 2" w:uiPriority="47"/>
-    <w:lsdException w:name="List Table 3" w:uiPriority="48"/>
-    <w:lsdException w:name="List Table 4" w:uiPriority="49"/>
-    <w:lsdException w:name="List Table 5 Dark" w:uiPriority="50"/>
-    <w:lsdException w:name="List Table 6 Colorful" w:uiPriority="51"/>
-    <w:lsdException w:name="List Table 7 Colorful" w:uiPriority="52"/>
-    <w:lsdException w:name="List Table 1 Light Accent 1" w:uiPriority="46"/>
-    <w:lsdException w:name="List Table 2 Accent 1" w:uiPriority="47"/>
-    <w:lsdException w:name="List Table 3 Accent 1" w:uiPriority="48"/>
-    <w:lsdException w:name="List Table 4 Accent 1" w:uiPriority="49"/>
-    <w:lsdException w:name="List Table 5 Dark Accent 1" w:uiPriority="50"/>
-    <w:lsdException w:name="List Table 6 Colorful Accent 1" w:uiPriority="51"/>
-    <w:lsdException w:name="List Table 7 Colorful Accent 1" w:uiPriority="52"/>
-    <w:lsdException w:name="List Table 1 Light Accent 2" w:uiPriority="46"/>
-    <w:lsdException w:name="List Table 2 Accent 2" w:uiPriority="47"/>
-    <w:lsdException w:name="List Table 3 Accent 2" w:uiPriority="48"/>
-    <w:lsdException w:name="List Table 4 Accent 2" w:uiPriority="49"/>
-    <w:lsdException w:name="List Table 5 Dark Accent 2" w:uiPriority="50"/>
-    <w:lsdException w:name="List Table 6 Colorful Accent 2" w:uiPriority="51"/>
-    <w:lsdException w:name="List Table 7 Colorful Accent 2" w:uiPriority="52"/>
-    <w:lsdException w:name="List Table 1 Light Accent 3" w:uiPriority="46"/>
-    <w:lsdException w:name="List Table 2 Accent 3" w:uiPriority="47"/>
-    <w:lsdException w:name="List Table 3 Accent 3" w:uiPriority="48"/>
-    <w:lsdException w:name="List Table 4 Accent 3" w:uiPriority="49"/>
-    <w:lsdException w:name="List Table 5 Dark Accent 3" w:uiPriority="50"/>
-    <w:lsdException w:name="List Table 6 Colorful Accent 3" w:uiPriority="51"/>
-    <w:lsdException w:name="List Table 7 Colorful Accent 3" w:uiPriority="52"/>
-    <w:lsdException w:name="List Table 1 Light Accent 4" w:uiPriority="46"/>
-    <w:lsdException w:name="List Table 2 Accent 4" w:uiPriority="47"/>
-    <w:lsdException w:name="List Table 3 Accent 4" w:uiPriority="48"/>
-    <w:lsdException w:name="List Table 4 Accent 4" w:uiPriority="49"/>
-    <w:lsdException w:name="List Table 5 Dark Accent 4" w:uiPriority="50"/>
-    <w:lsdException w:name="List Table 6 Colorful Accent 4" w:uiPriority="51"/>
-    <w:lsdException w:name="List Table 7 Colorful Accent 4" w:uiPriority="52"/>
-    <w:lsdException w:name="List Table 1 Light Accent 5" w:uiPriority="46"/>
-    <w:lsdException w:name="List Table 2 Accent 5" w:uiPriority="47"/>
-    <w:lsdException w:name="List Table 3 Accent 5" w:uiPriority="48"/>
-    <w:lsdException w:name="List Table 4 Accent 5" w:uiPriority="49"/>
-    <w:lsdException w:name="List Table 5 Dark Accent 5" w:uiPriority="50"/>
-    <w:lsdException w:name="List Table 6 Colorful Accent 5" w:uiPriority="51"/>
-    <w:lsdException w:name="List Table 7 Colorful Accent 5" w:uiPriority="52"/>
-    <w:lsdException w:name="List Table 1 Light Accent 6" w:uiPriority="46"/>
-    <w:lsdException w:name="List Table 2 Accent 6" w:uiPriority="47"/>
-    <w:lsdException w:name="List Table 3 Accent 6" w:uiPriority="48"/>
-    <w:lsdException w:name="List Table 4 Accent 6" w:uiPriority="49"/>
-    <w:lsdException w:name="List Table 5 Dark Accent 6" w:uiPriority="50"/>
-    <w:lsdException w:name="List Table 6 Colorful Accent 6" w:uiPriority="51"/>
-    <w:lsdException w:name="List Table 7 Colorful Accent 6" w:uiPriority="52"/>
+  <w:latentStyles w:defLockedState="0" w:defUIPriority="99" w:defSemiHidden="1" w:defUnhideWhenUsed="1" w:defQFormat="0" w:count="276">
+    <w:lsdException w:name="Normal" w:semiHidden="0" w:uiPriority="0" w:unhideWhenUsed="0" w:qFormat="1"/>
+    <w:lsdException w:name="heading 1" w:semiHidden="0" w:uiPriority="9" w:unhideWhenUsed="0" w:qFormat="1"/>
+    <w:lsdException w:name="heading 2" w:uiPriority="9" w:qFormat="1"/>
+    <w:lsdException w:name="heading 3" w:uiPriority="9" w:qFormat="1"/>
+    <w:lsdException w:name="heading 4" w:uiPriority="9" w:qFormat="1"/>
+    <w:lsdException w:name="heading 5" w:uiPriority="9" w:qFormat="1"/>
+    <w:lsdException w:name="heading 6" w:uiPriority="9" w:qFormat="1"/>
+    <w:lsdException w:name="heading 7" w:uiPriority="9" w:qFormat="1"/>
+    <w:lsdException w:name="heading 8" w:uiPriority="9" w:qFormat="1"/>
+    <w:lsdException w:name="heading 9" w:uiPriority="9" w:qFormat="1"/>
+    <w:lsdException w:name="toc 1" w:uiPriority="39"/>
+    <w:lsdException w:name="toc 2" w:uiPriority="39"/>
+    <w:lsdException w:name="toc 3" w:uiPriority="39"/>
+    <w:lsdException w:name="toc 4" w:uiPriority="39"/>
+    <w:lsdException w:name="toc 5" w:uiPriority="39"/>
+    <w:lsdException w:name="toc 6" w:uiPriority="39"/>
+    <w:lsdException w:name="toc 7" w:uiPriority="39"/>
+    <w:lsdException w:name="toc 8" w:uiPriority="39"/>
+    <w:lsdException w:name="toc 9" w:uiPriority="39"/>
+    <w:lsdException w:name="caption" w:uiPriority="35" w:qFormat="1"/>
+    <w:lsdException w:name="Title" w:semiHidden="0" w:uiPriority="10" w:unhideWhenUsed="0" w:qFormat="1"/>
+    <w:lsdException w:name="Default Paragraph Font" w:uiPriority="1"/>
+    <w:lsdException w:name="Subtitle" w:semiHidden="0" w:uiPriority="11" w:unhideWhenUsed="0" w:qFormat="1"/>
+    <w:lsdException w:name="Strong" w:semiHidden="0" w:uiPriority="22" w:unhideWhenUsed="0" w:qFormat="1"/>
+    <w:lsdException w:name="Emphasis" w:semiHidden="0" w:uiPriority="20" w:unhideWhenUsed="0" w:qFormat="1"/>
+    <w:lsdException w:name="Table Grid" w:semiHidden="0" w:uiPriority="39" w:unhideWhenUsed="0"/>
+    <w:lsdException w:name="Note Level 1" w:semiHidden="0" w:unhideWhenUsed="0"/>
+    <w:lsdException w:name="Note Level 2" w:semiHidden="0" w:unhideWhenUsed="0"/>
+    <w:lsdException w:name="Note Level 3" w:semiHidden="0" w:unhideWhenUsed="0"/>
+    <w:lsdException w:name="Note Level 4" w:semiHidden="0" w:unhideWhenUsed="0"/>
+    <w:lsdException w:name="Note Level 5" w:semiHidden="0" w:unhideWhenUsed="0"/>
+    <w:lsdException w:name="Note Level 6" w:semiHidden="0" w:unhideWhenUsed="0"/>
+    <w:lsdException w:name="Note Level 7" w:semiHidden="0" w:unhideWhenUsed="0"/>
+    <w:lsdException w:name="Note Level 8" w:semiHidden="0" w:unhideWhenUsed="0"/>
+    <w:lsdException w:name="Note Level 9" w:semiHidden="0" w:unhideWhenUsed="0"/>
+    <w:lsdException w:name="Placeholder Text" w:unhideWhenUsed="0"/>
+    <w:lsdException w:name="No Spacing" w:semiHidden="0" w:uiPriority="1" w:unhideWhenUsed="0" w:qFormat="1"/>
+    <w:lsdException w:name="Light Shading" w:semiHidden="0" w:uiPriority="60" w:unhideWhenUsed="0"/>
+    <w:lsdException w:name="Light List" w:semiHidden="0" w:uiPriority="61" w:unhideWhenUsed="0"/>
+    <w:lsdException w:name="Light Grid" w:semiHidden="0" w:uiPriority="62" w:unhideWhenUsed="0"/>
+    <w:lsdException w:name="Medium Shading 1" w:semiHidden="0" w:uiPriority="63" w:unhideWhenUsed="0"/>
+    <w:lsdException w:name="Medium Shading 2" w:semiHidden="0" w:uiPriority="64" w:unhideWhenUsed="0"/>
+    <w:lsdException w:name="Medium List 1" w:semiHidden="0" w:uiPriority="65" w:unhideWhenUsed="0"/>
+    <w:lsdException w:name="Medium List 2" w:semiHidden="0" w:uiPriority="66" w:unhideWhenUsed="0"/>
+    <w:lsdException w:name="Medium Grid 1" w:semiHidden="0" w:uiPriority="67" w:unhideWhenUsed="0"/>
+    <w:lsdException w:name="Medium Grid 2" w:semiHidden="0" w:uiPriority="68" w:unhideWhenUsed="0"/>
+    <w:lsdException w:name="Medium Grid 3" w:semiHidden="0" w:uiPriority="69" w:unhideWhenUsed="0"/>
+    <w:lsdException w:name="Dark List" w:semiHidden="0" w:uiPriority="70" w:unhideWhenUsed="0"/>
+    <w:lsdException w:name="Colorful Shading" w:semiHidden="0" w:uiPriority="71" w:unhideWhenUsed="0"/>
+    <w:lsdException w:name="Colorful List" w:semiHidden="0" w:uiPriority="72" w:unhideWhenUsed="0"/>
+    <w:lsdException w:name="Colorful Grid" w:semiHidden="0" w:uiPriority="73" w:unhideWhenUsed="0"/>
+    <w:lsdException w:name="Light Shading Accent 1" w:semiHidden="0" w:uiPriority="60" w:unhideWhenUsed="0"/>
+    <w:lsdException w:name="Light List Accent 1" w:semiHidden="0" w:uiPriority="61" w:unhideWhenUsed="0"/>
+    <w:lsdException w:name="Light Grid Accent 1" w:semiHidden="0" w:uiPriority="62" w:unhideWhenUsed="0"/>
+    <w:lsdException w:name="Medium Shading 1 Accent 1" w:semiHidden="0" w:uiPriority="63" w:unhideWhenUsed="0"/>
+    <w:lsdException w:name="Medium Shading 2 Accent 1" w:semiHidden="0" w:uiPriority="64" w:unhideWhenUsed="0"/>
+    <w:lsdException w:name="Medium List 1 Accent 1" w:semiHidden="0" w:uiPriority="65" w:unhideWhenUsed="0"/>
+    <w:lsdException w:name="Revision" w:unhideWhenUsed="0"/>
+    <w:lsdException w:name="List Paragraph" w:semiHidden="0" w:uiPriority="34" w:unhideWhenUsed="0" w:qFormat="1"/>
+    <w:lsdException w:name="Quote" w:semiHidden="0" w:uiPriority="29" w:unhideWhenUsed="0" w:qFormat="1"/>
+    <w:lsdException w:name="Intense Quote" w:semiHidden="0" w:uiPriority="30" w:unhideWhenUsed="0" w:qFormat="1"/>
+    <w:lsdException w:name="Medium List 2 Accent 1" w:semiHidden="0" w:uiPriority="66" w:unhideWhenUsed="0"/>
+    <w:lsdException w:name="Medium Grid 1 Accent 1" w:semiHidden="0" w:uiPriority="67" w:unhideWhenUsed="0"/>
+    <w:lsdException w:name="Medium Grid 2 Accent 1" w:semiHidden="0" w:uiPriority="68" w:unhideWhenUsed="0"/>
+    <w:lsdException w:name="Medium Grid 3 Accent 1" w:semiHidden="0" w:uiPriority="69" w:unhideWhenUsed="0"/>
+    <w:lsdException w:name="Dark List Accent 1" w:semiHidden="0" w:uiPriority="70" w:unhideWhenUsed="0"/>
+    <w:lsdException w:name="Colorful Shading Accent 1" w:semiHidden="0" w:uiPriority="71" w:unhideWhenUsed="0"/>
+    <w:lsdException w:name="Colorful List Accent 1" w:semiHidden="0" w:uiPriority="72" w:unhideWhenUsed="0"/>
+    <w:lsdException w:name="Colorful Grid Accent 1" w:semiHidden="0" w:uiPriority="73" w:unhideWhenUsed="0"/>
+    <w:lsdException w:name="Light Shading Accent 2" w:semiHidden="0" w:uiPriority="60" w:unhideWhenUsed="0"/>
+    <w:lsdException w:name="Light List Accent 2" w:semiHidden="0" w:uiPriority="61" w:unhideWhenUsed="0"/>
+    <w:lsdException w:name="Light Grid Accent 2" w:semiHidden="0" w:uiPriority="62" w:unhideWhenUsed="0"/>
+    <w:lsdException w:name="Medium Shading 1 Accent 2" w:semiHidden="0" w:uiPriority="63" w:unhideWhenUsed="0"/>
+    <w:lsdException w:name="Medium Shading 2 Accent 2" w:semiHidden="0" w:uiPriority="64" w:unhideWhenUsed="0"/>
+    <w:lsdException w:name="Medium List 1 Accent 2" w:semiHidden="0" w:uiPriority="65" w:unhideWhenUsed="0"/>
+    <w:lsdException w:name="Medium List 2 Accent 2" w:semiHidden="0" w:uiPriority="66" w:unhideWhenUsed="0"/>
+    <w:lsdException w:name="Medium Grid 1 Accent 2" w:semiHidden="0" w:uiPriority="67" w:unhideWhenUsed="0"/>
+    <w:lsdException w:name="Medium Grid 2 Accent 2" w:semiHidden="0" w:uiPriority="68" w:unhideWhenUsed="0"/>
+    <w:lsdException w:name="Medium Grid 3 Accent 2" w:semiHidden="0" w:uiPriority="69" w:unhideWhenUsed="0"/>
+    <w:lsdException w:name="Dark List Accent 2" w:semiHidden="0" w:uiPriority="70" w:unhideWhenUsed="0"/>
+    <w:lsdException w:name="Colorful Shading Accent 2" w:semiHidden="0" w:uiPriority="71" w:unhideWhenUsed="0"/>
+    <w:lsdException w:name="Colorful List Accent 2" w:semiHidden="0" w:uiPriority="72" w:unhideWhenUsed="0"/>
+    <w:lsdException w:name="Colorful Grid Accent 2" w:semiHidden="0" w:uiPriority="73" w:unhideWhenUsed="0"/>
+    <w:lsdException w:name="Light Shading Accent 3" w:semiHidden="0" w:uiPriority="60" w:unhideWhenUsed="0"/>
+    <w:lsdException w:name="Light List Accent 3" w:semiHidden="0" w:uiPriority="61" w:unhideWhenUsed="0"/>
+    <w:lsdException w:name="Light Grid Accent 3" w:semiHidden="0" w:uiPriority="62" w:unhideWhenUsed="0"/>
+    <w:lsdException w:name="Medium Shading 1 Accent 3" w:semiHidden="0" w:uiPriority="63" w:unhideWhenUsed="0"/>
+    <w:lsdException w:name="Medium Shading 2 Accent 3" w:semiHidden="0" w:uiPriority="64" w:unhideWhenUsed="0"/>
+    <w:lsdException w:name="Medium List 1 Accent 3" w:semiHidden="0" w:uiPriority="65" w:unhideWhenUsed="0"/>
+    <w:lsdException w:name="Medium List 2 Accent 3" w:semiHidden="0" w:uiPriority="66" w:unhideWhenUsed="0"/>
+    <w:lsdException w:name="Medium Grid 1 Accent 3" w:semiHidden="0" w:uiPriority="67" w:unhideWhenUsed="0"/>
+    <w:lsdException w:name="Medium Grid 2 Accent 3" w:semiHidden="0" w:uiPriority="68" w:unhideWhenUsed="0"/>
+    <w:lsdException w:name="Medium Grid 3 Accent 3" w:semiHidden="0" w:uiPriority="69" w:unhideWhenUsed="0"/>
+    <w:lsdException w:name="Dark List Accent 3" w:semiHidden="0" w:uiPriority="70" w:unhideWhenUsed="0"/>
+    <w:lsdException w:name="Colorful Shading Accent 3" w:semiHidden="0" w:uiPriority="71" w:unhideWhenUsed="0"/>
+    <w:lsdException w:name="Colorful List Accent 3" w:semiHidden="0" w:uiPriority="72" w:unhideWhenUsed="0"/>
+    <w:lsdException w:name="Colorful Grid Accent 3" w:semiHidden="0" w:uiPriority="73" w:unhideWhenUsed="0"/>
+    <w:lsdException w:name="Light Shading Accent 4" w:semiHidden="0" w:uiPriority="60" w:unhideWhenUsed="0"/>
+    <w:lsdException w:name="Light List Accent 4" w:semiHidden="0" w:uiPriority="61" w:unhideWhenUsed="0"/>
+    <w:lsdException w:name="Light Grid Accent 4" w:semiHidden="0" w:uiPriority="62" w:unhideWhenUsed="0"/>
+    <w:lsdException w:name="Medium Shading 1 Accent 4" w:semiHidden="0" w:uiPriority="63" w:unhideWhenUsed="0"/>
+    <w:lsdException w:name="Medium Shading 2 Accent 4" w:semiHidden="0" w:uiPriority="64" w:unhideWhenUsed="0"/>
+    <w:lsdException w:name="Medium List 1 Accent 4" w:semiHidden="0" w:uiPriority="65" w:unhideWhenUsed="0"/>
+    <w:lsdException w:name="Medium List 2 Accent 4" w:semiHidden="0" w:uiPriority="66" w:unhideWhenUsed="0"/>
+    <w:lsdException w:name="Medium Grid 1 Accent 4" w:semiHidden="0" w:uiPriority="67" w:unhideWhenUsed="0"/>
+    <w:lsdException w:name="Medium Grid 2 Accent 4" w:semiHidden="0" w:uiPriority="68" w:unhideWhenUsed="0"/>
+    <w:lsdException w:name="Medium Grid 3 Accent 4" w:semiHidden="0" w:uiPriority="69" w:unhideWhenUsed="0"/>
+    <w:lsdException w:name="Dark List Accent 4" w:semiHidden="0" w:uiPriority="70" w:unhideWhenUsed="0"/>
+    <w:lsdException w:name="Colorful Shading Accent 4" w:semiHidden="0" w:uiPriority="71" w:unhideWhenUsed="0"/>
+    <w:lsdException w:name="Colorful List Accent 4" w:semiHidden="0" w:uiPriority="72" w:unhideWhenUsed="0"/>
+    <w:lsdException w:name="Colorful Grid Accent 4" w:semiHidden="0" w:uiPriority="73" w:unhideWhenUsed="0"/>
+    <w:lsdException w:name="Light Shading Accent 5" w:semiHidden="0" w:uiPriority="60" w:unhideWhenUsed="0"/>
+    <w:lsdException w:name="Light List Accent 5" w:semiHidden="0" w:uiPriority="61" w:unhideWhenUsed="0"/>
+    <w:lsdException w:name="Light Grid Accent 5" w:semiHidden="0" w:uiPriority="62" w:unhideWhenUsed="0"/>
+    <w:lsdException w:name="Medium Shading 1 Accent 5" w:semiHidden="0" w:uiPriority="63" w:unhideWhenUsed="0"/>
+    <w:lsdException w:name="Medium Shading 2 Accent 5" w:semiHidden="0" w:uiPriority="64" w:unhideWhenUsed="0"/>
+    <w:lsdException w:name="Medium List 1 Accent 5" w:semiHidden="0" w:uiPriority="65" w:unhideWhenUsed="0"/>
+    <w:lsdException w:name="Medium List 2 Accent 5" w:semiHidden="0" w:uiPriority="66" w:unhideWhenUsed="0"/>
+    <w:lsdException w:name="Medium Grid 1 Accent 5" w:semiHidden="0" w:uiPriority="67" w:unhideWhenUsed="0"/>
+    <w:lsdException w:name="Medium Grid 2 Accent 5" w:semiHidden="0" w:uiPriority="68" w:unhideWhenUsed="0"/>
+    <w:lsdException w:name="Medium Grid 3 Accent 5" w:semiHidden="0" w:uiPriority="69" w:unhideWhenUsed="0"/>
+    <w:lsdException w:name="Dark List Accent 5" w:semiHidden="0" w:uiPriority="70" w:unhideWhenUsed="0"/>
+    <w:lsdException w:name="Colorful Shading Accent 5" w:semiHidden="0" w:uiPriority="71" w:unhideWhenUsed="0"/>
+    <w:lsdException w:name="Colorful List Accent 5" w:semiHidden="0" w:uiPriority="72" w:unhideWhenUsed="0"/>
+    <w:lsdException w:name="Colorful Grid Accent 5" w:semiHidden="0" w:uiPriority="73" w:unhideWhenUsed="0"/>
+    <w:lsdException w:name="Light Shading Accent 6" w:semiHidden="0" w:uiPriority="60" w:unhideWhenUsed="0"/>
+    <w:lsdException w:name="Light List Accent 6" w:semiHidden="0" w:uiPriority="61" w:unhideWhenUsed="0"/>
+    <w:lsdException w:name="Light Grid Accent 6" w:semiHidden="0" w:uiPriority="62" w:unhideWhenUsed="0"/>
+    <w:lsdException w:name="Medium Shading 1 Accent 6" w:semiHidden="0" w:uiPriority="63" w:unhideWhenUsed="0"/>
+    <w:lsdException w:name="Medium Shading 2 Accent 6" w:semiHidden="0" w:uiPriority="64" w:unhideWhenUsed="0"/>
+    <w:lsdException w:name="Medium List 1 Accent 6" w:semiHidden="0" w:uiPriority="65" w:unhideWhenUsed="0"/>
+    <w:lsdException w:name="Medium List 2 Accent 6" w:semiHidden="0" w:uiPriority="66" w:unhideWhenUsed="0"/>
+    <w:lsdException w:name="Medium Grid 1 Accent 6" w:semiHidden="0" w:uiPriority="67" w:unhideWhenUsed="0"/>
+    <w:lsdException w:name="Medium Grid 2 Accent 6" w:semiHidden="0" w:uiPriority="68" w:unhideWhenUsed="0"/>
+    <w:lsdException w:name="Medium Grid 3 Accent 6" w:semiHidden="0" w:uiPriority="69" w:unhideWhenUsed="0"/>
+    <w:lsdException w:name="Dark List Accent 6" w:semiHidden="0" w:uiPriority="70" w:unhideWhenUsed="0"/>
+    <w:lsdException w:name="Colorful Shading Accent 6" w:semiHidden="0" w:uiPriority="71" w:unhideWhenUsed="0"/>
+    <w:lsdException w:name="Colorful List Accent 6" w:semiHidden="0" w:uiPriority="72" w:unhideWhenUsed="0"/>
+    <w:lsdException w:name="Colorful Grid Accent 6" w:semiHidden="0" w:uiPriority="73" w:unhideWhenUsed="0"/>
+    <w:lsdException w:name="Subtle Emphasis" w:semiHidden="0" w:uiPriority="19" w:unhideWhenUsed="0" w:qFormat="1"/>
+    <w:lsdException w:name="Intense Emphasis" w:semiHidden="0" w:uiPriority="21" w:unhideWhenUsed="0" w:qFormat="1"/>
+    <w:lsdException w:name="Subtle Reference" w:semiHidden="0" w:uiPriority="31" w:unhideWhenUsed="0" w:qFormat="1"/>
+    <w:lsdException w:name="Intense Reference" w:semiHidden="0" w:uiPriority="32" w:unhideWhenUsed="0" w:qFormat="1"/>
+    <w:lsdException w:name="Book Title" w:semiHidden="0" w:uiPriority="33" w:unhideWhenUsed="0" w:qFormat="1"/>
+    <w:lsdException w:name="Bibliography" w:uiPriority="37"/>
+    <w:lsdException w:name="TOC Heading" w:uiPriority="39" w:qFormat="1"/>
   </w:latentStyles>
   <w:style w:type="paragraph" w:default="1" w:styleId="Normal">
     <w:name w:val="Normal"/>
@@ -1590,6 +1502,919 @@
     <w:link w:val="Footer"/>
     <w:uiPriority w:val="99"/>
     <w:rsid w:val="005064A5"/>
+  </w:style>
+  <w:style w:type="paragraph" w:styleId="BalloonText">
+    <w:name w:val="Balloon Text"/>
+    <w:basedOn w:val="Normal"/>
+    <w:link w:val="BalloonTextChar"/>
+    <w:uiPriority w:val="99"/>
+    <w:semiHidden/>
+    <w:unhideWhenUsed/>
+    <w:rsid w:val="009E11E6"/>
+    <w:pPr>
+      <w:spacing w:after="0" w:line="240" w:lineRule="auto"/>
+    </w:pPr>
+    <w:rPr>
+      <w:rFonts w:ascii="Lucida Grande" w:hAnsi="Lucida Grande" w:cs="Lucida Grande"/>
+      <w:sz w:val="18"/>
+      <w:szCs w:val="18"/>
+    </w:rPr>
+  </w:style>
+  <w:style w:type="character" w:customStyle="1" w:styleId="BalloonTextChar">
+    <w:name w:val="Balloon Text Char"/>
+    <w:basedOn w:val="DefaultParagraphFont"/>
+    <w:link w:val="BalloonText"/>
+    <w:uiPriority w:val="99"/>
+    <w:semiHidden/>
+    <w:rsid w:val="009E11E6"/>
+    <w:rPr>
+      <w:rFonts w:ascii="Lucida Grande" w:hAnsi="Lucida Grande" w:cs="Lucida Grande"/>
+      <w:sz w:val="18"/>
+      <w:szCs w:val="18"/>
+    </w:rPr>
+  </w:style>
+</w:styles>
+</file>
+
+<file path=word/stylesWithEffects.xml><?xml version="1.0" encoding="utf-8"?>
+<w:styles xmlns:wpc="http://schemas.microsoft.com/office/word/2010/wordprocessingCanvas" xmlns:mo="http://schemas.microsoft.com/office/mac/office/2008/main" xmlns:mc="http://schemas.openxmlformats.org/markup-compatibility/2006" xmlns:mv="urn:schemas-microsoft-com:mac:vml" xmlns:o="urn:schemas-microsoft-com:office:office" xmlns:r="http://schemas.openxmlformats.org/officeDocument/2006/relationships" xmlns:m="http://schemas.openxmlformats.org/officeDocument/2006/math" xmlns:v="urn:schemas-microsoft-com:vml" xmlns:wp14="http://schemas.microsoft.com/office/word/2010/wordprocessingDrawing" xmlns:wp="http://schemas.openxmlformats.org/drawingml/2006/wordprocessingDrawing" xmlns:w10="urn:schemas-microsoft-com:office:word" xmlns:w="http://schemas.openxmlformats.org/wordprocessingml/2006/main" xmlns:w14="http://schemas.microsoft.com/office/word/2010/wordml" xmlns:wpg="http://schemas.microsoft.com/office/word/2010/wordprocessingGroup" xmlns:wpi="http://schemas.microsoft.com/office/word/2010/wordprocessingInk" xmlns:wne="http://schemas.microsoft.com/office/word/2006/wordml" xmlns:wps="http://schemas.microsoft.com/office/word/2010/wordprocessingShape" mc:Ignorable="w14 wp14">
+  <w:docDefaults>
+    <w:rPrDefault>
+      <w:rPr>
+        <w:rFonts w:asciiTheme="minorHAnsi" w:eastAsiaTheme="minorEastAsia" w:hAnsiTheme="minorHAnsi" w:cstheme="minorBidi"/>
+        <w:sz w:val="22"/>
+        <w:szCs w:val="22"/>
+        <w:lang w:val="en-US" w:eastAsia="ja-JP" w:bidi="ar-SA"/>
+      </w:rPr>
+    </w:rPrDefault>
+    <w:pPrDefault>
+      <w:pPr>
+        <w:spacing w:after="160" w:line="259" w:lineRule="auto"/>
+      </w:pPr>
+    </w:pPrDefault>
+  </w:docDefaults>
+  <w:latentStyles w:defLockedState="0" w:defUIPriority="99" w:defSemiHidden="1" w:defUnhideWhenUsed="1" w:defQFormat="0" w:count="276">
+    <w:lsdException w:name="Normal" w:semiHidden="0" w:uiPriority="0" w:unhideWhenUsed="0" w:qFormat="1"/>
+    <w:lsdException w:name="heading 1" w:semiHidden="0" w:uiPriority="9" w:unhideWhenUsed="0" w:qFormat="1"/>
+    <w:lsdException w:name="heading 2" w:uiPriority="9" w:qFormat="1"/>
+    <w:lsdException w:name="heading 3" w:uiPriority="9" w:qFormat="1"/>
+    <w:lsdException w:name="heading 4" w:uiPriority="9" w:qFormat="1"/>
+    <w:lsdException w:name="heading 5" w:uiPriority="9" w:qFormat="1"/>
+    <w:lsdException w:name="heading 6" w:uiPriority="9" w:qFormat="1"/>
+    <w:lsdException w:name="heading 7" w:uiPriority="9" w:qFormat="1"/>
+    <w:lsdException w:name="heading 8" w:uiPriority="9" w:qFormat="1"/>
+    <w:lsdException w:name="heading 9" w:uiPriority="9" w:qFormat="1"/>
+    <w:lsdException w:name="toc 1" w:uiPriority="39"/>
+    <w:lsdException w:name="toc 2" w:uiPriority="39"/>
+    <w:lsdException w:name="toc 3" w:uiPriority="39"/>
+    <w:lsdException w:name="toc 4" w:uiPriority="39"/>
+    <w:lsdException w:name="toc 5" w:uiPriority="39"/>
+    <w:lsdException w:name="toc 6" w:uiPriority="39"/>
+    <w:lsdException w:name="toc 7" w:uiPriority="39"/>
+    <w:lsdException w:name="toc 8" w:uiPriority="39"/>
+    <w:lsdException w:name="toc 9" w:uiPriority="39"/>
+    <w:lsdException w:name="caption" w:uiPriority="35" w:qFormat="1"/>
+    <w:lsdException w:name="Title" w:semiHidden="0" w:uiPriority="10" w:unhideWhenUsed="0" w:qFormat="1"/>
+    <w:lsdException w:name="Default Paragraph Font" w:uiPriority="1"/>
+    <w:lsdException w:name="Subtitle" w:semiHidden="0" w:uiPriority="11" w:unhideWhenUsed="0" w:qFormat="1"/>
+    <w:lsdException w:name="Strong" w:semiHidden="0" w:uiPriority="22" w:unhideWhenUsed="0" w:qFormat="1"/>
+    <w:lsdException w:name="Emphasis" w:semiHidden="0" w:uiPriority="20" w:unhideWhenUsed="0" w:qFormat="1"/>
+    <w:lsdException w:name="Table Grid" w:semiHidden="0" w:uiPriority="39" w:unhideWhenUsed="0"/>
+    <w:lsdException w:name="Note Level 1" w:semiHidden="0" w:unhideWhenUsed="0"/>
+    <w:lsdException w:name="Note Level 2" w:semiHidden="0" w:unhideWhenUsed="0"/>
+    <w:lsdException w:name="Note Level 3" w:semiHidden="0" w:unhideWhenUsed="0"/>
+    <w:lsdException w:name="Note Level 4" w:semiHidden="0" w:unhideWhenUsed="0"/>
+    <w:lsdException w:name="Note Level 5" w:semiHidden="0" w:unhideWhenUsed="0"/>
+    <w:lsdException w:name="Note Level 6" w:semiHidden="0" w:unhideWhenUsed="0"/>
+    <w:lsdException w:name="Note Level 7" w:semiHidden="0" w:unhideWhenUsed="0"/>
+    <w:lsdException w:name="Note Level 8" w:semiHidden="0" w:unhideWhenUsed="0"/>
+    <w:lsdException w:name="Note Level 9" w:semiHidden="0" w:unhideWhenUsed="0"/>
+    <w:lsdException w:name="Placeholder Text" w:unhideWhenUsed="0"/>
+    <w:lsdException w:name="No Spacing" w:semiHidden="0" w:uiPriority="1" w:unhideWhenUsed="0" w:qFormat="1"/>
+    <w:lsdException w:name="Light Shading" w:semiHidden="0" w:uiPriority="60" w:unhideWhenUsed="0"/>
+    <w:lsdException w:name="Light List" w:semiHidden="0" w:uiPriority="61" w:unhideWhenUsed="0"/>
+    <w:lsdException w:name="Light Grid" w:semiHidden="0" w:uiPriority="62" w:unhideWhenUsed="0"/>
+    <w:lsdException w:name="Medium Shading 1" w:semiHidden="0" w:uiPriority="63" w:unhideWhenUsed="0"/>
+    <w:lsdException w:name="Medium Shading 2" w:semiHidden="0" w:uiPriority="64" w:unhideWhenUsed="0"/>
+    <w:lsdException w:name="Medium List 1" w:semiHidden="0" w:uiPriority="65" w:unhideWhenUsed="0"/>
+    <w:lsdException w:name="Medium List 2" w:semiHidden="0" w:uiPriority="66" w:unhideWhenUsed="0"/>
+    <w:lsdException w:name="Medium Grid 1" w:semiHidden="0" w:uiPriority="67" w:unhideWhenUsed="0"/>
+    <w:lsdException w:name="Medium Grid 2" w:semiHidden="0" w:uiPriority="68" w:unhideWhenUsed="0"/>
+    <w:lsdException w:name="Medium Grid 3" w:semiHidden="0" w:uiPriority="69" w:unhideWhenUsed="0"/>
+    <w:lsdException w:name="Dark List" w:semiHidden="0" w:uiPriority="70" w:unhideWhenUsed="0"/>
+    <w:lsdException w:name="Colorful Shading" w:semiHidden="0" w:uiPriority="71" w:unhideWhenUsed="0"/>
+    <w:lsdException w:name="Colorful List" w:semiHidden="0" w:uiPriority="72" w:unhideWhenUsed="0"/>
+    <w:lsdException w:name="Colorful Grid" w:semiHidden="0" w:uiPriority="73" w:unhideWhenUsed="0"/>
+    <w:lsdException w:name="Light Shading Accent 1" w:semiHidden="0" w:uiPriority="60" w:unhideWhenUsed="0"/>
+    <w:lsdException w:name="Light List Accent 1" w:semiHidden="0" w:uiPriority="61" w:unhideWhenUsed="0"/>
+    <w:lsdException w:name="Light Grid Accent 1" w:semiHidden="0" w:uiPriority="62" w:unhideWhenUsed="0"/>
+    <w:lsdException w:name="Medium Shading 1 Accent 1" w:semiHidden="0" w:uiPriority="63" w:unhideWhenUsed="0"/>
+    <w:lsdException w:name="Medium Shading 2 Accent 1" w:semiHidden="0" w:uiPriority="64" w:unhideWhenUsed="0"/>
+    <w:lsdException w:name="Medium List 1 Accent 1" w:semiHidden="0" w:uiPriority="65" w:unhideWhenUsed="0"/>
+    <w:lsdException w:name="Revision" w:unhideWhenUsed="0"/>
+    <w:lsdException w:name="List Paragraph" w:semiHidden="0" w:uiPriority="34" w:unhideWhenUsed="0" w:qFormat="1"/>
+    <w:lsdException w:name="Quote" w:semiHidden="0" w:uiPriority="29" w:unhideWhenUsed="0" w:qFormat="1"/>
+    <w:lsdException w:name="Intense Quote" w:semiHidden="0" w:uiPriority="30" w:unhideWhenUsed="0" w:qFormat="1"/>
+    <w:lsdException w:name="Medium List 2 Accent 1" w:semiHidden="0" w:uiPriority="66" w:unhideWhenUsed="0"/>
+    <w:lsdException w:name="Medium Grid 1 Accent 1" w:semiHidden="0" w:uiPriority="67" w:unhideWhenUsed="0"/>
+    <w:lsdException w:name="Medium Grid 2 Accent 1" w:semiHidden="0" w:uiPriority="68" w:unhideWhenUsed="0"/>
+    <w:lsdException w:name="Medium Grid 3 Accent 1" w:semiHidden="0" w:uiPriority="69" w:unhideWhenUsed="0"/>
+    <w:lsdException w:name="Dark List Accent 1" w:semiHidden="0" w:uiPriority="70" w:unhideWhenUsed="0"/>
+    <w:lsdException w:name="Colorful Shading Accent 1" w:semiHidden="0" w:uiPriority="71" w:unhideWhenUsed="0"/>
+    <w:lsdException w:name="Colorful List Accent 1" w:semiHidden="0" w:uiPriority="72" w:unhideWhenUsed="0"/>
+    <w:lsdException w:name="Colorful Grid Accent 1" w:semiHidden="0" w:uiPriority="73" w:unhideWhenUsed="0"/>
+    <w:lsdException w:name="Light Shading Accent 2" w:semiHidden="0" w:uiPriority="60" w:unhideWhenUsed="0"/>
+    <w:lsdException w:name="Light List Accent 2" w:semiHidden="0" w:uiPriority="61" w:unhideWhenUsed="0"/>
+    <w:lsdException w:name="Light Grid Accent 2" w:semiHidden="0" w:uiPriority="62" w:unhideWhenUsed="0"/>
+    <w:lsdException w:name="Medium Shading 1 Accent 2" w:semiHidden="0" w:uiPriority="63" w:unhideWhenUsed="0"/>
+    <w:lsdException w:name="Medium Shading 2 Accent 2" w:semiHidden="0" w:uiPriority="64" w:unhideWhenUsed="0"/>
+    <w:lsdException w:name="Medium List 1 Accent 2" w:semiHidden="0" w:uiPriority="65" w:unhideWhenUsed="0"/>
+    <w:lsdException w:name="Medium List 2 Accent 2" w:semiHidden="0" w:uiPriority="66" w:unhideWhenUsed="0"/>
+    <w:lsdException w:name="Medium Grid 1 Accent 2" w:semiHidden="0" w:uiPriority="67" w:unhideWhenUsed="0"/>
+    <w:lsdException w:name="Medium Grid 2 Accent 2" w:semiHidden="0" w:uiPriority="68" w:unhideWhenUsed="0"/>
+    <w:lsdException w:name="Medium Grid 3 Accent 2" w:semiHidden="0" w:uiPriority="69" w:unhideWhenUsed="0"/>
+    <w:lsdException w:name="Dark List Accent 2" w:semiHidden="0" w:uiPriority="70" w:unhideWhenUsed="0"/>
+    <w:lsdException w:name="Colorful Shading Accent 2" w:semiHidden="0" w:uiPriority="71" w:unhideWhenUsed="0"/>
+    <w:lsdException w:name="Colorful List Accent 2" w:semiHidden="0" w:uiPriority="72" w:unhideWhenUsed="0"/>
+    <w:lsdException w:name="Colorful Grid Accent 2" w:semiHidden="0" w:uiPriority="73" w:unhideWhenUsed="0"/>
+    <w:lsdException w:name="Light Shading Accent 3" w:semiHidden="0" w:uiPriority="60" w:unhideWhenUsed="0"/>
+    <w:lsdException w:name="Light List Accent 3" w:semiHidden="0" w:uiPriority="61" w:unhideWhenUsed="0"/>
+    <w:lsdException w:name="Light Grid Accent 3" w:semiHidden="0" w:uiPriority="62" w:unhideWhenUsed="0"/>
+    <w:lsdException w:name="Medium Shading 1 Accent 3" w:semiHidden="0" w:uiPriority="63" w:unhideWhenUsed="0"/>
+    <w:lsdException w:name="Medium Shading 2 Accent 3" w:semiHidden="0" w:uiPriority="64" w:unhideWhenUsed="0"/>
+    <w:lsdException w:name="Medium List 1 Accent 3" w:semiHidden="0" w:uiPriority="65" w:unhideWhenUsed="0"/>
+    <w:lsdException w:name="Medium List 2 Accent 3" w:semiHidden="0" w:uiPriority="66" w:unhideWhenUsed="0"/>
+    <w:lsdException w:name="Medium Grid 1 Accent 3" w:semiHidden="0" w:uiPriority="67" w:unhideWhenUsed="0"/>
+    <w:lsdException w:name="Medium Grid 2 Accent 3" w:semiHidden="0" w:uiPriority="68" w:unhideWhenUsed="0"/>
+    <w:lsdException w:name="Medium Grid 3 Accent 3" w:semiHidden="0" w:uiPriority="69" w:unhideWhenUsed="0"/>
+    <w:lsdException w:name="Dark List Accent 3" w:semiHidden="0" w:uiPriority="70" w:unhideWhenUsed="0"/>
+    <w:lsdException w:name="Colorful Shading Accent 3" w:semiHidden="0" w:uiPriority="71" w:unhideWhenUsed="0"/>
+    <w:lsdException w:name="Colorful List Accent 3" w:semiHidden="0" w:uiPriority="72" w:unhideWhenUsed="0"/>
+    <w:lsdException w:name="Colorful Grid Accent 3" w:semiHidden="0" w:uiPriority="73" w:unhideWhenUsed="0"/>
+    <w:lsdException w:name="Light Shading Accent 4" w:semiHidden="0" w:uiPriority="60" w:unhideWhenUsed="0"/>
+    <w:lsdException w:name="Light List Accent 4" w:semiHidden="0" w:uiPriority="61" w:unhideWhenUsed="0"/>
+    <w:lsdException w:name="Light Grid Accent 4" w:semiHidden="0" w:uiPriority="62" w:unhideWhenUsed="0"/>
+    <w:lsdException w:name="Medium Shading 1 Accent 4" w:semiHidden="0" w:uiPriority="63" w:unhideWhenUsed="0"/>
+    <w:lsdException w:name="Medium Shading 2 Accent 4" w:semiHidden="0" w:uiPriority="64" w:unhideWhenUsed="0"/>
+    <w:lsdException w:name="Medium List 1 Accent 4" w:semiHidden="0" w:uiPriority="65" w:unhideWhenUsed="0"/>
+    <w:lsdException w:name="Medium List 2 Accent 4" w:semiHidden="0" w:uiPriority="66" w:unhideWhenUsed="0"/>
+    <w:lsdException w:name="Medium Grid 1 Accent 4" w:semiHidden="0" w:uiPriority="67" w:unhideWhenUsed="0"/>
+    <w:lsdException w:name="Medium Grid 2 Accent 4" w:semiHidden="0" w:uiPriority="68" w:unhideWhenUsed="0"/>
+    <w:lsdException w:name="Medium Grid 3 Accent 4" w:semiHidden="0" w:uiPriority="69" w:unhideWhenUsed="0"/>
+    <w:lsdException w:name="Dark List Accent 4" w:semiHidden="0" w:uiPriority="70" w:unhideWhenUsed="0"/>
+    <w:lsdException w:name="Colorful Shading Accent 4" w:semiHidden="0" w:uiPriority="71" w:unhideWhenUsed="0"/>
+    <w:lsdException w:name="Colorful List Accent 4" w:semiHidden="0" w:uiPriority="72" w:unhideWhenUsed="0"/>
+    <w:lsdException w:name="Colorful Grid Accent 4" w:semiHidden="0" w:uiPriority="73" w:unhideWhenUsed="0"/>
+    <w:lsdException w:name="Light Shading Accent 5" w:semiHidden="0" w:uiPriority="60" w:unhideWhenUsed="0"/>
+    <w:lsdException w:name="Light List Accent 5" w:semiHidden="0" w:uiPriority="61" w:unhideWhenUsed="0"/>
+    <w:lsdException w:name="Light Grid Accent 5" w:semiHidden="0" w:uiPriority="62" w:unhideWhenUsed="0"/>
+    <w:lsdException w:name="Medium Shading 1 Accent 5" w:semiHidden="0" w:uiPriority="63" w:unhideWhenUsed="0"/>
+    <w:lsdException w:name="Medium Shading 2 Accent 5" w:semiHidden="0" w:uiPriority="64" w:unhideWhenUsed="0"/>
+    <w:lsdException w:name="Medium List 1 Accent 5" w:semiHidden="0" w:uiPriority="65" w:unhideWhenUsed="0"/>
+    <w:lsdException w:name="Medium List 2 Accent 5" w:semiHidden="0" w:uiPriority="66" w:unhideWhenUsed="0"/>
+    <w:lsdException w:name="Medium Grid 1 Accent 5" w:semiHidden="0" w:uiPriority="67" w:unhideWhenUsed="0"/>
+    <w:lsdException w:name="Medium Grid 2 Accent 5" w:semiHidden="0" w:uiPriority="68" w:unhideWhenUsed="0"/>
+    <w:lsdException w:name="Medium Grid 3 Accent 5" w:semiHidden="0" w:uiPriority="69" w:unhideWhenUsed="0"/>
+    <w:lsdException w:name="Dark List Accent 5" w:semiHidden="0" w:uiPriority="70" w:unhideWhenUsed="0"/>
+    <w:lsdException w:name="Colorful Shading Accent 5" w:semiHidden="0" w:uiPriority="71" w:unhideWhenUsed="0"/>
+    <w:lsdException w:name="Colorful List Accent 5" w:semiHidden="0" w:uiPriority="72" w:unhideWhenUsed="0"/>
+    <w:lsdException w:name="Colorful Grid Accent 5" w:semiHidden="0" w:uiPriority="73" w:unhideWhenUsed="0"/>
+    <w:lsdException w:name="Light Shading Accent 6" w:semiHidden="0" w:uiPriority="60" w:unhideWhenUsed="0"/>
+    <w:lsdException w:name="Light List Accent 6" w:semiHidden="0" w:uiPriority="61" w:unhideWhenUsed="0"/>
+    <w:lsdException w:name="Light Grid Accent 6" w:semiHidden="0" w:uiPriority="62" w:unhideWhenUsed="0"/>
+    <w:lsdException w:name="Medium Shading 1 Accent 6" w:semiHidden="0" w:uiPriority="63" w:unhideWhenUsed="0"/>
+    <w:lsdException w:name="Medium Shading 2 Accent 6" w:semiHidden="0" w:uiPriority="64" w:unhideWhenUsed="0"/>
+    <w:lsdException w:name="Medium List 1 Accent 6" w:semiHidden="0" w:uiPriority="65" w:unhideWhenUsed="0"/>
+    <w:lsdException w:name="Medium List 2 Accent 6" w:semiHidden="0" w:uiPriority="66" w:unhideWhenUsed="0"/>
+    <w:lsdException w:name="Medium Grid 1 Accent 6" w:semiHidden="0" w:uiPriority="67" w:unhideWhenUsed="0"/>
+    <w:lsdException w:name="Medium Grid 2 Accent 6" w:semiHidden="0" w:uiPriority="68" w:unhideWhenUsed="0"/>
+    <w:lsdException w:name="Medium Grid 3 Accent 6" w:semiHidden="0" w:uiPriority="69" w:unhideWhenUsed="0"/>
+    <w:lsdException w:name="Dark List Accent 6" w:semiHidden="0" w:uiPriority="70" w:unhideWhenUsed="0"/>
+    <w:lsdException w:name="Colorful Shading Accent 6" w:semiHidden="0" w:uiPriority="71" w:unhideWhenUsed="0"/>
+    <w:lsdException w:name="Colorful List Accent 6" w:semiHidden="0" w:uiPriority="72" w:unhideWhenUsed="0"/>
+    <w:lsdException w:name="Colorful Grid Accent 6" w:semiHidden="0" w:uiPriority="73" w:unhideWhenUsed="0"/>
+    <w:lsdException w:name="Subtle Emphasis" w:semiHidden="0" w:uiPriority="19" w:unhideWhenUsed="0" w:qFormat="1"/>
+    <w:lsdException w:name="Intense Emphasis" w:semiHidden="0" w:uiPriority="21" w:unhideWhenUsed="0" w:qFormat="1"/>
+    <w:lsdException w:name="Subtle Reference" w:semiHidden="0" w:uiPriority="31" w:unhideWhenUsed="0" w:qFormat="1"/>
+    <w:lsdException w:name="Intense Reference" w:semiHidden="0" w:uiPriority="32" w:unhideWhenUsed="0" w:qFormat="1"/>
+    <w:lsdException w:name="Book Title" w:semiHidden="0" w:uiPriority="33" w:unhideWhenUsed="0" w:qFormat="1"/>
+    <w:lsdException w:name="Bibliography" w:uiPriority="37"/>
+    <w:lsdException w:name="TOC Heading" w:uiPriority="39" w:qFormat="1"/>
+  </w:latentStyles>
+  <w:style w:type="paragraph" w:default="1" w:styleId="Normal">
+    <w:name w:val="Normal"/>
+    <w:qFormat/>
+  </w:style>
+  <w:style w:type="paragraph" w:styleId="Heading1">
+    <w:name w:val="heading 1"/>
+    <w:basedOn w:val="Normal"/>
+    <w:next w:val="Normal"/>
+    <w:link w:val="Heading1Char"/>
+    <w:uiPriority w:val="9"/>
+    <w:qFormat/>
+    <w:pPr>
+      <w:keepNext/>
+      <w:keepLines/>
+      <w:numPr>
+        <w:numId w:val="12"/>
+      </w:numPr>
+      <w:pBdr>
+        <w:bottom w:val="single" w:sz="4" w:space="1" w:color="595959" w:themeColor="text1" w:themeTint="A6"/>
+      </w:pBdr>
+      <w:spacing w:before="360"/>
+      <w:outlineLvl w:val="0"/>
+    </w:pPr>
+    <w:rPr>
+      <w:rFonts w:asciiTheme="majorHAnsi" w:eastAsiaTheme="majorEastAsia" w:hAnsiTheme="majorHAnsi" w:cstheme="majorBidi"/>
+      <w:b/>
+      <w:bCs/>
+      <w:smallCaps/>
+      <w:color w:val="000000" w:themeColor="text1"/>
+      <w:sz w:val="36"/>
+      <w:szCs w:val="36"/>
+    </w:rPr>
+  </w:style>
+  <w:style w:type="paragraph" w:styleId="Heading2">
+    <w:name w:val="heading 2"/>
+    <w:basedOn w:val="Normal"/>
+    <w:next w:val="Normal"/>
+    <w:link w:val="Heading2Char"/>
+    <w:uiPriority w:val="9"/>
+    <w:unhideWhenUsed/>
+    <w:qFormat/>
+    <w:pPr>
+      <w:keepNext/>
+      <w:keepLines/>
+      <w:numPr>
+        <w:ilvl w:val="1"/>
+        <w:numId w:val="12"/>
+      </w:numPr>
+      <w:spacing w:before="360" w:after="0"/>
+      <w:outlineLvl w:val="1"/>
+    </w:pPr>
+    <w:rPr>
+      <w:rFonts w:asciiTheme="majorHAnsi" w:eastAsiaTheme="majorEastAsia" w:hAnsiTheme="majorHAnsi" w:cstheme="majorBidi"/>
+      <w:b/>
+      <w:bCs/>
+      <w:smallCaps/>
+      <w:color w:val="000000" w:themeColor="text1"/>
+      <w:sz w:val="28"/>
+      <w:szCs w:val="28"/>
+    </w:rPr>
+  </w:style>
+  <w:style w:type="paragraph" w:styleId="Heading3">
+    <w:name w:val="heading 3"/>
+    <w:basedOn w:val="Normal"/>
+    <w:next w:val="Normal"/>
+    <w:link w:val="Heading3Char"/>
+    <w:uiPriority w:val="9"/>
+    <w:semiHidden/>
+    <w:unhideWhenUsed/>
+    <w:qFormat/>
+    <w:pPr>
+      <w:keepNext/>
+      <w:keepLines/>
+      <w:numPr>
+        <w:ilvl w:val="2"/>
+        <w:numId w:val="12"/>
+      </w:numPr>
+      <w:spacing w:before="200" w:after="0"/>
+      <w:outlineLvl w:val="2"/>
+    </w:pPr>
+    <w:rPr>
+      <w:rFonts w:asciiTheme="majorHAnsi" w:eastAsiaTheme="majorEastAsia" w:hAnsiTheme="majorHAnsi" w:cstheme="majorBidi"/>
+      <w:b/>
+      <w:bCs/>
+      <w:color w:val="000000" w:themeColor="text1"/>
+    </w:rPr>
+  </w:style>
+  <w:style w:type="paragraph" w:styleId="Heading4">
+    <w:name w:val="heading 4"/>
+    <w:basedOn w:val="Normal"/>
+    <w:next w:val="Normal"/>
+    <w:link w:val="Heading4Char"/>
+    <w:uiPriority w:val="9"/>
+    <w:semiHidden/>
+    <w:unhideWhenUsed/>
+    <w:qFormat/>
+    <w:pPr>
+      <w:keepNext/>
+      <w:keepLines/>
+      <w:numPr>
+        <w:ilvl w:val="3"/>
+        <w:numId w:val="12"/>
+      </w:numPr>
+      <w:spacing w:before="200" w:after="0"/>
+      <w:outlineLvl w:val="3"/>
+    </w:pPr>
+    <w:rPr>
+      <w:rFonts w:asciiTheme="majorHAnsi" w:eastAsiaTheme="majorEastAsia" w:hAnsiTheme="majorHAnsi" w:cstheme="majorBidi"/>
+      <w:b/>
+      <w:bCs/>
+      <w:i/>
+      <w:iCs/>
+      <w:color w:val="000000" w:themeColor="text1"/>
+    </w:rPr>
+  </w:style>
+  <w:style w:type="paragraph" w:styleId="Heading5">
+    <w:name w:val="heading 5"/>
+    <w:basedOn w:val="Normal"/>
+    <w:next w:val="Normal"/>
+    <w:link w:val="Heading5Char"/>
+    <w:uiPriority w:val="9"/>
+    <w:semiHidden/>
+    <w:unhideWhenUsed/>
+    <w:qFormat/>
+    <w:pPr>
+      <w:keepNext/>
+      <w:keepLines/>
+      <w:numPr>
+        <w:ilvl w:val="4"/>
+        <w:numId w:val="12"/>
+      </w:numPr>
+      <w:spacing w:before="200" w:after="0"/>
+      <w:outlineLvl w:val="4"/>
+    </w:pPr>
+    <w:rPr>
+      <w:rFonts w:asciiTheme="majorHAnsi" w:eastAsiaTheme="majorEastAsia" w:hAnsiTheme="majorHAnsi" w:cstheme="majorBidi"/>
+      <w:color w:val="252525" w:themeColor="text2" w:themeShade="BF"/>
+    </w:rPr>
+  </w:style>
+  <w:style w:type="paragraph" w:styleId="Heading6">
+    <w:name w:val="heading 6"/>
+    <w:basedOn w:val="Normal"/>
+    <w:next w:val="Normal"/>
+    <w:link w:val="Heading6Char"/>
+    <w:uiPriority w:val="9"/>
+    <w:semiHidden/>
+    <w:unhideWhenUsed/>
+    <w:qFormat/>
+    <w:pPr>
+      <w:keepNext/>
+      <w:keepLines/>
+      <w:numPr>
+        <w:ilvl w:val="5"/>
+        <w:numId w:val="12"/>
+      </w:numPr>
+      <w:spacing w:before="200" w:after="0"/>
+      <w:outlineLvl w:val="5"/>
+    </w:pPr>
+    <w:rPr>
+      <w:rFonts w:asciiTheme="majorHAnsi" w:eastAsiaTheme="majorEastAsia" w:hAnsiTheme="majorHAnsi" w:cstheme="majorBidi"/>
+      <w:i/>
+      <w:iCs/>
+      <w:color w:val="252525" w:themeColor="text2" w:themeShade="BF"/>
+    </w:rPr>
+  </w:style>
+  <w:style w:type="paragraph" w:styleId="Heading7">
+    <w:name w:val="heading 7"/>
+    <w:basedOn w:val="Normal"/>
+    <w:next w:val="Normal"/>
+    <w:link w:val="Heading7Char"/>
+    <w:uiPriority w:val="9"/>
+    <w:semiHidden/>
+    <w:unhideWhenUsed/>
+    <w:qFormat/>
+    <w:pPr>
+      <w:keepNext/>
+      <w:keepLines/>
+      <w:numPr>
+        <w:ilvl w:val="6"/>
+        <w:numId w:val="12"/>
+      </w:numPr>
+      <w:spacing w:before="200" w:after="0"/>
+      <w:outlineLvl w:val="6"/>
+    </w:pPr>
+    <w:rPr>
+      <w:rFonts w:asciiTheme="majorHAnsi" w:eastAsiaTheme="majorEastAsia" w:hAnsiTheme="majorHAnsi" w:cstheme="majorBidi"/>
+      <w:i/>
+      <w:iCs/>
+      <w:color w:val="404040" w:themeColor="text1" w:themeTint="BF"/>
+    </w:rPr>
+  </w:style>
+  <w:style w:type="paragraph" w:styleId="Heading8">
+    <w:name w:val="heading 8"/>
+    <w:basedOn w:val="Normal"/>
+    <w:next w:val="Normal"/>
+    <w:link w:val="Heading8Char"/>
+    <w:uiPriority w:val="9"/>
+    <w:semiHidden/>
+    <w:unhideWhenUsed/>
+    <w:qFormat/>
+    <w:pPr>
+      <w:keepNext/>
+      <w:keepLines/>
+      <w:numPr>
+        <w:ilvl w:val="7"/>
+        <w:numId w:val="12"/>
+      </w:numPr>
+      <w:spacing w:before="200" w:after="0"/>
+      <w:outlineLvl w:val="7"/>
+    </w:pPr>
+    <w:rPr>
+      <w:rFonts w:asciiTheme="majorHAnsi" w:eastAsiaTheme="majorEastAsia" w:hAnsiTheme="majorHAnsi" w:cstheme="majorBidi"/>
+      <w:color w:val="404040" w:themeColor="text1" w:themeTint="BF"/>
+      <w:sz w:val="20"/>
+      <w:szCs w:val="20"/>
+    </w:rPr>
+  </w:style>
+  <w:style w:type="paragraph" w:styleId="Heading9">
+    <w:name w:val="heading 9"/>
+    <w:basedOn w:val="Normal"/>
+    <w:next w:val="Normal"/>
+    <w:link w:val="Heading9Char"/>
+    <w:uiPriority w:val="9"/>
+    <w:semiHidden/>
+    <w:unhideWhenUsed/>
+    <w:qFormat/>
+    <w:pPr>
+      <w:keepNext/>
+      <w:keepLines/>
+      <w:numPr>
+        <w:ilvl w:val="8"/>
+        <w:numId w:val="12"/>
+      </w:numPr>
+      <w:spacing w:before="200" w:after="0"/>
+      <w:outlineLvl w:val="8"/>
+    </w:pPr>
+    <w:rPr>
+      <w:rFonts w:asciiTheme="majorHAnsi" w:eastAsiaTheme="majorEastAsia" w:hAnsiTheme="majorHAnsi" w:cstheme="majorBidi"/>
+      <w:i/>
+      <w:iCs/>
+      <w:color w:val="404040" w:themeColor="text1" w:themeTint="BF"/>
+      <w:sz w:val="20"/>
+      <w:szCs w:val="20"/>
+    </w:rPr>
+  </w:style>
+  <w:style w:type="character" w:default="1" w:styleId="DefaultParagraphFont">
+    <w:name w:val="Default Paragraph Font"/>
+    <w:uiPriority w:val="1"/>
+    <w:semiHidden/>
+    <w:unhideWhenUsed/>
+  </w:style>
+  <w:style w:type="table" w:default="1" w:styleId="TableNormal">
+    <w:name w:val="Normal Table"/>
+    <w:uiPriority w:val="99"/>
+    <w:semiHidden/>
+    <w:unhideWhenUsed/>
+    <w:tblPr>
+      <w:tblInd w:w="0" w:type="dxa"/>
+      <w:tblCellMar>
+        <w:top w:w="0" w:type="dxa"/>
+        <w:left w:w="108" w:type="dxa"/>
+        <w:bottom w:w="0" w:type="dxa"/>
+        <w:right w:w="108" w:type="dxa"/>
+      </w:tblCellMar>
+    </w:tblPr>
+  </w:style>
+  <w:style w:type="numbering" w:default="1" w:styleId="NoList">
+    <w:name w:val="No List"/>
+    <w:uiPriority w:val="99"/>
+    <w:semiHidden/>
+    <w:unhideWhenUsed/>
+  </w:style>
+  <w:style w:type="paragraph" w:styleId="Title">
+    <w:name w:val="Title"/>
+    <w:basedOn w:val="Normal"/>
+    <w:next w:val="Normal"/>
+    <w:link w:val="TitleChar"/>
+    <w:uiPriority w:val="10"/>
+    <w:qFormat/>
+    <w:pPr>
+      <w:spacing w:after="0" w:line="240" w:lineRule="auto"/>
+      <w:contextualSpacing/>
+    </w:pPr>
+    <w:rPr>
+      <w:rFonts w:asciiTheme="majorHAnsi" w:eastAsiaTheme="majorEastAsia" w:hAnsiTheme="majorHAnsi" w:cstheme="majorBidi"/>
+      <w:color w:val="000000" w:themeColor="text1"/>
+      <w:sz w:val="56"/>
+      <w:szCs w:val="56"/>
+    </w:rPr>
+  </w:style>
+  <w:style w:type="character" w:customStyle="1" w:styleId="TitleChar">
+    <w:name w:val="Title Char"/>
+    <w:basedOn w:val="DefaultParagraphFont"/>
+    <w:link w:val="Title"/>
+    <w:uiPriority w:val="10"/>
+    <w:rPr>
+      <w:rFonts w:asciiTheme="majorHAnsi" w:eastAsiaTheme="majorEastAsia" w:hAnsiTheme="majorHAnsi" w:cstheme="majorBidi"/>
+      <w:color w:val="000000" w:themeColor="text1"/>
+      <w:sz w:val="56"/>
+      <w:szCs w:val="56"/>
+    </w:rPr>
+  </w:style>
+  <w:style w:type="paragraph" w:styleId="Subtitle">
+    <w:name w:val="Subtitle"/>
+    <w:basedOn w:val="Normal"/>
+    <w:next w:val="Normal"/>
+    <w:link w:val="SubtitleChar"/>
+    <w:uiPriority w:val="11"/>
+    <w:qFormat/>
+    <w:pPr>
+      <w:numPr>
+        <w:ilvl w:val="1"/>
+      </w:numPr>
+    </w:pPr>
+    <w:rPr>
+      <w:color w:val="5A5A5A" w:themeColor="text1" w:themeTint="A5"/>
+      <w:spacing w:val="10"/>
+    </w:rPr>
+  </w:style>
+  <w:style w:type="character" w:customStyle="1" w:styleId="SubtitleChar">
+    <w:name w:val="Subtitle Char"/>
+    <w:basedOn w:val="DefaultParagraphFont"/>
+    <w:link w:val="Subtitle"/>
+    <w:uiPriority w:val="11"/>
+    <w:rPr>
+      <w:color w:val="5A5A5A" w:themeColor="text1" w:themeTint="A5"/>
+      <w:spacing w:val="10"/>
+    </w:rPr>
+  </w:style>
+  <w:style w:type="character" w:customStyle="1" w:styleId="Heading1Char">
+    <w:name w:val="Heading 1 Char"/>
+    <w:basedOn w:val="DefaultParagraphFont"/>
+    <w:link w:val="Heading1"/>
+    <w:uiPriority w:val="9"/>
+    <w:rPr>
+      <w:rFonts w:asciiTheme="majorHAnsi" w:eastAsiaTheme="majorEastAsia" w:hAnsiTheme="majorHAnsi" w:cstheme="majorBidi"/>
+      <w:b/>
+      <w:bCs/>
+      <w:smallCaps/>
+      <w:color w:val="000000" w:themeColor="text1"/>
+      <w:sz w:val="36"/>
+      <w:szCs w:val="36"/>
+    </w:rPr>
+  </w:style>
+  <w:style w:type="character" w:customStyle="1" w:styleId="Heading2Char">
+    <w:name w:val="Heading 2 Char"/>
+    <w:basedOn w:val="DefaultParagraphFont"/>
+    <w:link w:val="Heading2"/>
+    <w:uiPriority w:val="9"/>
+    <w:rPr>
+      <w:rFonts w:asciiTheme="majorHAnsi" w:eastAsiaTheme="majorEastAsia" w:hAnsiTheme="majorHAnsi" w:cstheme="majorBidi"/>
+      <w:b/>
+      <w:bCs/>
+      <w:smallCaps/>
+      <w:color w:val="000000" w:themeColor="text1"/>
+      <w:sz w:val="28"/>
+      <w:szCs w:val="28"/>
+    </w:rPr>
+  </w:style>
+  <w:style w:type="character" w:customStyle="1" w:styleId="Heading3Char">
+    <w:name w:val="Heading 3 Char"/>
+    <w:basedOn w:val="DefaultParagraphFont"/>
+    <w:link w:val="Heading3"/>
+    <w:uiPriority w:val="9"/>
+    <w:semiHidden/>
+    <w:rPr>
+      <w:rFonts w:asciiTheme="majorHAnsi" w:eastAsiaTheme="majorEastAsia" w:hAnsiTheme="majorHAnsi" w:cstheme="majorBidi"/>
+      <w:b/>
+      <w:bCs/>
+      <w:color w:val="000000" w:themeColor="text1"/>
+    </w:rPr>
+  </w:style>
+  <w:style w:type="character" w:customStyle="1" w:styleId="Heading4Char">
+    <w:name w:val="Heading 4 Char"/>
+    <w:basedOn w:val="DefaultParagraphFont"/>
+    <w:link w:val="Heading4"/>
+    <w:uiPriority w:val="9"/>
+    <w:semiHidden/>
+    <w:rPr>
+      <w:rFonts w:asciiTheme="majorHAnsi" w:eastAsiaTheme="majorEastAsia" w:hAnsiTheme="majorHAnsi" w:cstheme="majorBidi"/>
+      <w:b/>
+      <w:bCs/>
+      <w:i/>
+      <w:iCs/>
+      <w:color w:val="000000" w:themeColor="text1"/>
+    </w:rPr>
+  </w:style>
+  <w:style w:type="character" w:customStyle="1" w:styleId="Heading5Char">
+    <w:name w:val="Heading 5 Char"/>
+    <w:basedOn w:val="DefaultParagraphFont"/>
+    <w:link w:val="Heading5"/>
+    <w:uiPriority w:val="9"/>
+    <w:semiHidden/>
+    <w:rPr>
+      <w:rFonts w:asciiTheme="majorHAnsi" w:eastAsiaTheme="majorEastAsia" w:hAnsiTheme="majorHAnsi" w:cstheme="majorBidi"/>
+      <w:color w:val="252525" w:themeColor="text2" w:themeShade="BF"/>
+    </w:rPr>
+  </w:style>
+  <w:style w:type="character" w:customStyle="1" w:styleId="Heading6Char">
+    <w:name w:val="Heading 6 Char"/>
+    <w:basedOn w:val="DefaultParagraphFont"/>
+    <w:link w:val="Heading6"/>
+    <w:uiPriority w:val="9"/>
+    <w:semiHidden/>
+    <w:rPr>
+      <w:rFonts w:asciiTheme="majorHAnsi" w:eastAsiaTheme="majorEastAsia" w:hAnsiTheme="majorHAnsi" w:cstheme="majorBidi"/>
+      <w:i/>
+      <w:iCs/>
+      <w:color w:val="252525" w:themeColor="text2" w:themeShade="BF"/>
+    </w:rPr>
+  </w:style>
+  <w:style w:type="character" w:customStyle="1" w:styleId="Heading7Char">
+    <w:name w:val="Heading 7 Char"/>
+    <w:basedOn w:val="DefaultParagraphFont"/>
+    <w:link w:val="Heading7"/>
+    <w:uiPriority w:val="9"/>
+    <w:semiHidden/>
+    <w:rPr>
+      <w:rFonts w:asciiTheme="majorHAnsi" w:eastAsiaTheme="majorEastAsia" w:hAnsiTheme="majorHAnsi" w:cstheme="majorBidi"/>
+      <w:i/>
+      <w:iCs/>
+      <w:color w:val="404040" w:themeColor="text1" w:themeTint="BF"/>
+    </w:rPr>
+  </w:style>
+  <w:style w:type="character" w:customStyle="1" w:styleId="Heading8Char">
+    <w:name w:val="Heading 8 Char"/>
+    <w:basedOn w:val="DefaultParagraphFont"/>
+    <w:link w:val="Heading8"/>
+    <w:uiPriority w:val="9"/>
+    <w:semiHidden/>
+    <w:rPr>
+      <w:rFonts w:asciiTheme="majorHAnsi" w:eastAsiaTheme="majorEastAsia" w:hAnsiTheme="majorHAnsi" w:cstheme="majorBidi"/>
+      <w:color w:val="404040" w:themeColor="text1" w:themeTint="BF"/>
+      <w:sz w:val="20"/>
+      <w:szCs w:val="20"/>
+    </w:rPr>
+  </w:style>
+  <w:style w:type="character" w:customStyle="1" w:styleId="Heading9Char">
+    <w:name w:val="Heading 9 Char"/>
+    <w:basedOn w:val="DefaultParagraphFont"/>
+    <w:link w:val="Heading9"/>
+    <w:uiPriority w:val="9"/>
+    <w:semiHidden/>
+    <w:rPr>
+      <w:rFonts w:asciiTheme="majorHAnsi" w:eastAsiaTheme="majorEastAsia" w:hAnsiTheme="majorHAnsi" w:cstheme="majorBidi"/>
+      <w:i/>
+      <w:iCs/>
+      <w:color w:val="404040" w:themeColor="text1" w:themeTint="BF"/>
+      <w:sz w:val="20"/>
+      <w:szCs w:val="20"/>
+    </w:rPr>
+  </w:style>
+  <w:style w:type="character" w:styleId="SubtleEmphasis">
+    <w:name w:val="Subtle Emphasis"/>
+    <w:basedOn w:val="DefaultParagraphFont"/>
+    <w:uiPriority w:val="19"/>
+    <w:qFormat/>
+    <w:rPr>
+      <w:i/>
+      <w:iCs/>
+      <w:color w:val="404040" w:themeColor="text1" w:themeTint="BF"/>
+    </w:rPr>
+  </w:style>
+  <w:style w:type="character" w:styleId="Emphasis">
+    <w:name w:val="Emphasis"/>
+    <w:basedOn w:val="DefaultParagraphFont"/>
+    <w:uiPriority w:val="20"/>
+    <w:qFormat/>
+    <w:rPr>
+      <w:i/>
+      <w:iCs/>
+      <w:color w:val="auto"/>
+    </w:rPr>
+  </w:style>
+  <w:style w:type="character" w:styleId="IntenseEmphasis">
+    <w:name w:val="Intense Emphasis"/>
+    <w:basedOn w:val="DefaultParagraphFont"/>
+    <w:uiPriority w:val="21"/>
+    <w:qFormat/>
+    <w:rPr>
+      <w:b/>
+      <w:bCs/>
+      <w:i/>
+      <w:iCs/>
+      <w:caps/>
+    </w:rPr>
+  </w:style>
+  <w:style w:type="character" w:styleId="Strong">
+    <w:name w:val="Strong"/>
+    <w:basedOn w:val="DefaultParagraphFont"/>
+    <w:uiPriority w:val="22"/>
+    <w:qFormat/>
+    <w:rPr>
+      <w:b/>
+      <w:bCs/>
+      <w:color w:val="000000" w:themeColor="text1"/>
+    </w:rPr>
+  </w:style>
+  <w:style w:type="paragraph" w:styleId="Quote">
+    <w:name w:val="Quote"/>
+    <w:basedOn w:val="Normal"/>
+    <w:next w:val="Normal"/>
+    <w:link w:val="QuoteChar"/>
+    <w:uiPriority w:val="29"/>
+    <w:qFormat/>
+    <w:pPr>
+      <w:spacing w:before="160"/>
+      <w:ind w:left="720" w:right="720"/>
+    </w:pPr>
+    <w:rPr>
+      <w:i/>
+      <w:iCs/>
+      <w:color w:val="000000" w:themeColor="text1"/>
+    </w:rPr>
+  </w:style>
+  <w:style w:type="character" w:customStyle="1" w:styleId="QuoteChar">
+    <w:name w:val="Quote Char"/>
+    <w:basedOn w:val="DefaultParagraphFont"/>
+    <w:link w:val="Quote"/>
+    <w:uiPriority w:val="29"/>
+    <w:rPr>
+      <w:i/>
+      <w:iCs/>
+      <w:color w:val="000000" w:themeColor="text1"/>
+    </w:rPr>
+  </w:style>
+  <w:style w:type="paragraph" w:styleId="IntenseQuote">
+    <w:name w:val="Intense Quote"/>
+    <w:basedOn w:val="Normal"/>
+    <w:next w:val="Normal"/>
+    <w:link w:val="IntenseQuoteChar"/>
+    <w:uiPriority w:val="30"/>
+    <w:qFormat/>
+    <w:pPr>
+      <w:pBdr>
+        <w:top w:val="single" w:sz="24" w:space="1" w:color="F2F2F2" w:themeColor="background1" w:themeShade="F2"/>
+        <w:bottom w:val="single" w:sz="24" w:space="1" w:color="F2F2F2" w:themeColor="background1" w:themeShade="F2"/>
+      </w:pBdr>
+      <w:shd w:val="clear" w:color="auto" w:fill="F2F2F2" w:themeFill="background1" w:themeFillShade="F2"/>
+      <w:spacing w:before="240" w:after="240"/>
+      <w:ind w:left="936" w:right="936"/>
+      <w:jc w:val="center"/>
+    </w:pPr>
+    <w:rPr>
+      <w:color w:val="000000" w:themeColor="text1"/>
+    </w:rPr>
+  </w:style>
+  <w:style w:type="character" w:customStyle="1" w:styleId="IntenseQuoteChar">
+    <w:name w:val="Intense Quote Char"/>
+    <w:basedOn w:val="DefaultParagraphFont"/>
+    <w:link w:val="IntenseQuote"/>
+    <w:uiPriority w:val="30"/>
+    <w:rPr>
+      <w:color w:val="000000" w:themeColor="text1"/>
+      <w:shd w:val="clear" w:color="auto" w:fill="F2F2F2" w:themeFill="background1" w:themeFillShade="F2"/>
+    </w:rPr>
+  </w:style>
+  <w:style w:type="character" w:styleId="SubtleReference">
+    <w:name w:val="Subtle Reference"/>
+    <w:basedOn w:val="DefaultParagraphFont"/>
+    <w:uiPriority w:val="31"/>
+    <w:qFormat/>
+    <w:rPr>
+      <w:smallCaps/>
+      <w:color w:val="404040" w:themeColor="text1" w:themeTint="BF"/>
+      <w:u w:val="single" w:color="7F7F7F" w:themeColor="text1" w:themeTint="80"/>
+    </w:rPr>
+  </w:style>
+  <w:style w:type="character" w:styleId="IntenseReference">
+    <w:name w:val="Intense Reference"/>
+    <w:basedOn w:val="DefaultParagraphFont"/>
+    <w:uiPriority w:val="32"/>
+    <w:qFormat/>
+    <w:rPr>
+      <w:b/>
+      <w:bCs/>
+      <w:smallCaps/>
+      <w:u w:val="single"/>
+    </w:rPr>
+  </w:style>
+  <w:style w:type="character" w:styleId="BookTitle">
+    <w:name w:val="Book Title"/>
+    <w:basedOn w:val="DefaultParagraphFont"/>
+    <w:uiPriority w:val="33"/>
+    <w:qFormat/>
+    <w:rPr>
+      <w:b w:val="0"/>
+      <w:bCs w:val="0"/>
+      <w:smallCaps/>
+      <w:spacing w:val="5"/>
+    </w:rPr>
+  </w:style>
+  <w:style w:type="paragraph" w:styleId="Caption">
+    <w:name w:val="caption"/>
+    <w:basedOn w:val="Normal"/>
+    <w:next w:val="Normal"/>
+    <w:uiPriority w:val="35"/>
+    <w:semiHidden/>
+    <w:unhideWhenUsed/>
+    <w:qFormat/>
+    <w:pPr>
+      <w:spacing w:after="200" w:line="240" w:lineRule="auto"/>
+    </w:pPr>
+    <w:rPr>
+      <w:i/>
+      <w:iCs/>
+      <w:color w:val="323232" w:themeColor="text2"/>
+      <w:sz w:val="18"/>
+      <w:szCs w:val="18"/>
+    </w:rPr>
+  </w:style>
+  <w:style w:type="paragraph" w:styleId="TOCHeading">
+    <w:name w:val="TOC Heading"/>
+    <w:basedOn w:val="Heading1"/>
+    <w:next w:val="Normal"/>
+    <w:uiPriority w:val="39"/>
+    <w:semiHidden/>
+    <w:unhideWhenUsed/>
+    <w:qFormat/>
+    <w:pPr>
+      <w:outlineLvl w:val="9"/>
+    </w:pPr>
+  </w:style>
+  <w:style w:type="paragraph" w:styleId="NoSpacing">
+    <w:name w:val="No Spacing"/>
+    <w:uiPriority w:val="1"/>
+    <w:qFormat/>
+    <w:pPr>
+      <w:spacing w:after="0" w:line="240" w:lineRule="auto"/>
+    </w:pPr>
+  </w:style>
+  <w:style w:type="paragraph" w:styleId="ListParagraph">
+    <w:name w:val="List Paragraph"/>
+    <w:basedOn w:val="Normal"/>
+    <w:uiPriority w:val="34"/>
+    <w:qFormat/>
+    <w:pPr>
+      <w:ind w:left="720"/>
+      <w:contextualSpacing/>
+    </w:pPr>
+  </w:style>
+  <w:style w:type="paragraph" w:styleId="Header">
+    <w:name w:val="header"/>
+    <w:basedOn w:val="Normal"/>
+    <w:link w:val="HeaderChar"/>
+    <w:uiPriority w:val="99"/>
+    <w:unhideWhenUsed/>
+    <w:rsid w:val="005064A5"/>
+    <w:pPr>
+      <w:tabs>
+        <w:tab w:val="center" w:pos="4680"/>
+        <w:tab w:val="right" w:pos="9360"/>
+      </w:tabs>
+      <w:spacing w:after="0" w:line="240" w:lineRule="auto"/>
+    </w:pPr>
+  </w:style>
+  <w:style w:type="character" w:customStyle="1" w:styleId="HeaderChar">
+    <w:name w:val="Header Char"/>
+    <w:basedOn w:val="DefaultParagraphFont"/>
+    <w:link w:val="Header"/>
+    <w:uiPriority w:val="99"/>
+    <w:rsid w:val="005064A5"/>
+  </w:style>
+  <w:style w:type="paragraph" w:styleId="Footer">
+    <w:name w:val="footer"/>
+    <w:basedOn w:val="Normal"/>
+    <w:link w:val="FooterChar"/>
+    <w:uiPriority w:val="99"/>
+    <w:unhideWhenUsed/>
+    <w:rsid w:val="005064A5"/>
+    <w:pPr>
+      <w:tabs>
+        <w:tab w:val="center" w:pos="4680"/>
+        <w:tab w:val="right" w:pos="9360"/>
+      </w:tabs>
+      <w:spacing w:after="0" w:line="240" w:lineRule="auto"/>
+    </w:pPr>
+  </w:style>
+  <w:style w:type="character" w:customStyle="1" w:styleId="FooterChar">
+    <w:name w:val="Footer Char"/>
+    <w:basedOn w:val="DefaultParagraphFont"/>
+    <w:link w:val="Footer"/>
+    <w:uiPriority w:val="99"/>
+    <w:rsid w:val="005064A5"/>
+  </w:style>
+  <w:style w:type="paragraph" w:styleId="BalloonText">
+    <w:name w:val="Balloon Text"/>
+    <w:basedOn w:val="Normal"/>
+    <w:link w:val="BalloonTextChar"/>
+    <w:uiPriority w:val="99"/>
+    <w:semiHidden/>
+    <w:unhideWhenUsed/>
+    <w:rsid w:val="009E11E6"/>
+    <w:pPr>
+      <w:spacing w:after="0" w:line="240" w:lineRule="auto"/>
+    </w:pPr>
+    <w:rPr>
+      <w:rFonts w:ascii="Lucida Grande" w:hAnsi="Lucida Grande" w:cs="Lucida Grande"/>
+      <w:sz w:val="18"/>
+      <w:szCs w:val="18"/>
+    </w:rPr>
+  </w:style>
+  <w:style w:type="character" w:customStyle="1" w:styleId="BalloonTextChar">
+    <w:name w:val="Balloon Text Char"/>
+    <w:basedOn w:val="DefaultParagraphFont"/>
+    <w:link w:val="BalloonText"/>
+    <w:uiPriority w:val="99"/>
+    <w:semiHidden/>
+    <w:rsid w:val="009E11E6"/>
+    <w:rPr>
+      <w:rFonts w:ascii="Lucida Grande" w:hAnsi="Lucida Grande" w:cs="Lucida Grande"/>
+      <w:sz w:val="18"/>
+      <w:szCs w:val="18"/>
+    </w:rPr>
   </w:style>
 </w:styles>
 </file>
@@ -1637,7 +2462,7 @@
     </a:clrScheme>
     <a:fontScheme name="Office">
       <a:majorFont>
-        <a:latin typeface="Calibri Light" panose="020F0302020204030204"/>
+        <a:latin typeface="Calibri Light"/>
         <a:ea typeface=""/>
         <a:cs typeface=""/>
         <a:font script="Jpan" typeface="ＭＳ ゴシック"/>
@@ -1672,7 +2497,7 @@
         <a:font script="Geor" typeface="Sylfaen"/>
       </a:majorFont>
       <a:minorFont>
-        <a:latin typeface="Calibri" panose="020F0502020204030204"/>
+        <a:latin typeface="Calibri"/>
         <a:ea typeface=""/>
         <a:cs typeface=""/>
         <a:font script="Jpan" typeface="ＭＳ 明朝"/>
@@ -1849,7 +2674,7 @@
   <a:extraClrSchemeLst/>
   <a:extLst>
     <a:ext uri="{05A4C25C-085E-4340-85A3-A5531E510DB2}">
-      <thm15:themeFamily xmlns:thm15="http://schemas.microsoft.com/office/thememl/2012/main" name="Office Theme" id="{62F939B6-93AF-4DB8-9C6B-D6C7DFDC589F}" vid="{4A3C46E8-61CC-4603-A589-7422A47A8E4A}"/>
+      <thm15:themeFamily xmlns:thm15="http://schemas.microsoft.com/office/thememl/2012/main" xmlns="" name="Office Theme" id="{62F939B6-93AF-4DB8-9C6B-D6C7DFDC589F}" vid="{4A3C46E8-61CC-4603-A589-7422A47A8E4A}"/>
     </a:ext>
   </a:extLst>
 </a:theme>

</xml_diff>

<commit_message>
addressed doc comments in #11
</commit_message>
<xml_diff>
--- a/docs/Report.docx
+++ b/docs/Report.docx
@@ -53,7 +53,15 @@
         <w:t xml:space="preserve"> themselves</w:t>
       </w:r>
       <w:r>
-        <w:t xml:space="preserve">, employees can start asking questions after standup and they can continue asking questions until 4:00PM, question asking is done by random number generation every minute with a .25% chance of success, and </w:t>
+        <w:t xml:space="preserve">, </w:t>
+      </w:r>
+      <w:r>
+        <w:t>no new questions can be asked after 4:00 PM</w:t>
+      </w:r>
+      <w:bookmarkStart w:id="0" w:name="_GoBack"/>
+      <w:bookmarkEnd w:id="0"/>
+      <w:r>
+        <w:t xml:space="preserve">, question asking is done by random number generation every minute with a .25% chance of success, and </w:t>
       </w:r>
       <w:r>
         <w:t>all</w:t>
@@ -91,7 +99,6 @@
       <w:pPr>
         <w:jc w:val="center"/>
       </w:pPr>
-      <w:bookmarkStart w:id="0" w:name="_GoBack"/>
       <w:r>
         <w:rPr>
           <w:noProof/>
@@ -139,7 +146,6 @@
           </wp:inline>
         </w:drawing>
       </w:r>
-      <w:bookmarkEnd w:id="0"/>
     </w:p>
     <w:p>
       <w:pPr>
@@ -330,7 +336,7 @@
           <w:rPr>
             <w:noProof/>
           </w:rPr>
-          <w:t>2</w:t>
+          <w:t>1</w:t>
         </w:r>
         <w:r>
           <w:rPr>
@@ -2674,7 +2680,7 @@
   <a:extraClrSchemeLst/>
   <a:extLst>
     <a:ext uri="{05A4C25C-085E-4340-85A3-A5531E510DB2}">
-      <thm15:themeFamily xmlns:thm15="http://schemas.microsoft.com/office/thememl/2012/main" xmlns="" name="Office Theme" id="{62F939B6-93AF-4DB8-9C6B-D6C7DFDC589F}" vid="{4A3C46E8-61CC-4603-A589-7422A47A8E4A}"/>
+      <thm15:themeFamily xmlns="" xmlns:thm15="http://schemas.microsoft.com/office/thememl/2012/main" name="Office Theme" id="{62F939B6-93AF-4DB8-9C6B-D6C7DFDC589F}" vid="{4A3C46E8-61CC-4603-A589-7422A47A8E4A}"/>
     </a:ext>
   </a:extLst>
 </a:theme>

</xml_diff>

<commit_message>
Fixed Question asking to take 10 minutes for Manager. Changed Firm.java to Main.java because the spec says the main must be in Main.java.
</commit_message>
<xml_diff>
--- a/docs/Report.docx
+++ b/docs/Report.docx
@@ -1,6 +1,6 @@
 
 <file path=word/document.xml><?xml version="1.0" encoding="utf-8"?>
-<w:document xmlns:wpc="http://schemas.microsoft.com/office/word/2010/wordprocessingCanvas" xmlns:mo="http://schemas.microsoft.com/office/mac/office/2008/main" xmlns:mc="http://schemas.openxmlformats.org/markup-compatibility/2006" xmlns:mv="urn:schemas-microsoft-com:mac:vml" xmlns:o="urn:schemas-microsoft-com:office:office" xmlns:r="http://schemas.openxmlformats.org/officeDocument/2006/relationships" xmlns:m="http://schemas.openxmlformats.org/officeDocument/2006/math" xmlns:v="urn:schemas-microsoft-com:vml" xmlns:wp14="http://schemas.microsoft.com/office/word/2010/wordprocessingDrawing" xmlns:wp="http://schemas.openxmlformats.org/drawingml/2006/wordprocessingDrawing" xmlns:w10="urn:schemas-microsoft-com:office:word" xmlns:w="http://schemas.openxmlformats.org/wordprocessingml/2006/main" xmlns:w14="http://schemas.microsoft.com/office/word/2010/wordml" xmlns:wpg="http://schemas.microsoft.com/office/word/2010/wordprocessingGroup" xmlns:wpi="http://schemas.microsoft.com/office/word/2010/wordprocessingInk" xmlns:wne="http://schemas.microsoft.com/office/word/2006/wordml" xmlns:wps="http://schemas.microsoft.com/office/word/2010/wordprocessingShape" mc:Ignorable="w14 wp14">
+<w:document xmlns:wpc="http://schemas.microsoft.com/office/word/2010/wordprocessingCanvas" xmlns:mc="http://schemas.openxmlformats.org/markup-compatibility/2006" xmlns:o="urn:schemas-microsoft-com:office:office" xmlns:r="http://schemas.openxmlformats.org/officeDocument/2006/relationships" xmlns:m="http://schemas.openxmlformats.org/officeDocument/2006/math" xmlns:v="urn:schemas-microsoft-com:vml" xmlns:wp14="http://schemas.microsoft.com/office/word/2010/wordprocessingDrawing" xmlns:wp="http://schemas.openxmlformats.org/drawingml/2006/wordprocessingDrawing" xmlns:w10="urn:schemas-microsoft-com:office:word" xmlns:w="http://schemas.openxmlformats.org/wordprocessingml/2006/main" xmlns:w14="http://schemas.microsoft.com/office/word/2010/wordml" xmlns:w15="http://schemas.microsoft.com/office/word/2012/wordml" xmlns:wpg="http://schemas.microsoft.com/office/word/2010/wordprocessingGroup" xmlns:wpi="http://schemas.microsoft.com/office/word/2010/wordprocessingInk" xmlns:wne="http://schemas.microsoft.com/office/word/2006/wordml" xmlns:wps="http://schemas.microsoft.com/office/word/2010/wordprocessingShape" mc:Ignorable="w14 w15 wp14">
   <w:body>
     <w:p>
       <w:pPr>
@@ -15,21 +15,8 @@
         <w:pStyle w:val="Subtitle"/>
       </w:pPr>
       <w:r>
-        <w:t xml:space="preserve">Curtis </w:t>
-      </w:r>
-      <w:proofErr w:type="spellStart"/>
-      <w:r>
-        <w:t>Burtener</w:t>
-      </w:r>
-      <w:proofErr w:type="spellEnd"/>
-      <w:r>
-        <w:t xml:space="preserve">, Kristen Mills, Emma Nelson, Ian </w:t>
-      </w:r>
-      <w:proofErr w:type="spellStart"/>
-      <w:r>
-        <w:t>Salitrynski</w:t>
-      </w:r>
-      <w:proofErr w:type="spellEnd"/>
+        <w:t>Curtis Burtener, Kristen Mills, Emma Nelson, Ian Salitrynski</w:t>
+      </w:r>
     </w:p>
     <w:p>
       <w:pPr>
@@ -41,25 +28,19 @@
     </w:p>
     <w:p>
       <w:r>
-        <w:t xml:space="preserve">We made a couple of different assumptions for this project.  We decided that the team leads will wait for all members </w:t>
-      </w:r>
-      <w:r>
-        <w:t>of</w:t>
-      </w:r>
-      <w:r>
-        <w:t xml:space="preserve"> their team to leave before leaving</w:t>
-      </w:r>
-      <w:r>
-        <w:t xml:space="preserve"> themselves</w:t>
-      </w:r>
-      <w:r>
-        <w:t xml:space="preserve">, </w:t>
-      </w:r>
-      <w:r>
-        <w:t>no new questions can be asked after 4:00 PM</w:t>
+        <w:t xml:space="preserve">We made a </w:t>
+      </w:r>
+      <w:r>
+        <w:t>few</w:t>
       </w:r>
       <w:bookmarkStart w:id="0" w:name="_GoBack"/>
       <w:bookmarkEnd w:id="0"/>
+      <w:r>
+        <w:t xml:space="preserve"> different assumptions for this project.  We decided </w:t>
+      </w:r>
+      <w:r>
+        <w:t>no new questions can be asked after 4:00 PM</w:t>
+      </w:r>
       <w:r>
         <w:t xml:space="preserve">, question asking is done by random number generation every minute with a .25% chance of success, and </w:t>
       </w:r>
@@ -120,7 +101,7 @@
                     <pic:cNvPicPr/>
                   </pic:nvPicPr>
                   <pic:blipFill>
-                    <a:blip r:embed="rId9" cstate="print">
+                    <a:blip r:embed="rId8" cstate="print">
                       <a:extLst>
                         <a:ext uri="{28A0092B-C50C-407E-A947-70E740481C1C}">
                           <a14:useLocalDpi xmlns:a14="http://schemas.microsoft.com/office/drawing/2010/main" val="0"/>
@@ -214,7 +195,7 @@
                     <pic:cNvPicPr/>
                   </pic:nvPicPr>
                   <pic:blipFill>
-                    <a:blip r:embed="rId10">
+                    <a:blip r:embed="rId9">
                       <a:extLst>
                         <a:ext uri="{28A0092B-C50C-407E-A947-70E740481C1C}">
                           <a14:useLocalDpi xmlns:a14="http://schemas.microsoft.com/office/drawing/2010/main" val="0"/>
@@ -268,7 +249,7 @@
       </w:r>
     </w:p>
     <w:sectPr>
-      <w:footerReference w:type="default" r:id="rId11"/>
+      <w:footerReference w:type="default" r:id="rId10"/>
       <w:pgSz w:w="12240" w:h="15840"/>
       <w:pgMar w:top="1440" w:right="1440" w:bottom="1440" w:left="1440" w:header="720" w:footer="720" w:gutter="0"/>
       <w:cols w:space="720"/>
@@ -278,7 +259,7 @@
 </file>
 
 <file path=word/endnotes.xml><?xml version="1.0" encoding="utf-8"?>
-<w:endnotes xmlns:wpc="http://schemas.microsoft.com/office/word/2010/wordprocessingCanvas" xmlns:mo="http://schemas.microsoft.com/office/mac/office/2008/main" xmlns:mc="http://schemas.openxmlformats.org/markup-compatibility/2006" xmlns:mv="urn:schemas-microsoft-com:mac:vml" xmlns:o="urn:schemas-microsoft-com:office:office" xmlns:r="http://schemas.openxmlformats.org/officeDocument/2006/relationships" xmlns:m="http://schemas.openxmlformats.org/officeDocument/2006/math" xmlns:v="urn:schemas-microsoft-com:vml" xmlns:wp14="http://schemas.microsoft.com/office/word/2010/wordprocessingDrawing" xmlns:wp="http://schemas.openxmlformats.org/drawingml/2006/wordprocessingDrawing" xmlns:w10="urn:schemas-microsoft-com:office:word" xmlns:w="http://schemas.openxmlformats.org/wordprocessingml/2006/main" xmlns:w14="http://schemas.microsoft.com/office/word/2010/wordml" xmlns:wpg="http://schemas.microsoft.com/office/word/2010/wordprocessingGroup" xmlns:wpi="http://schemas.microsoft.com/office/word/2010/wordprocessingInk" xmlns:wne="http://schemas.microsoft.com/office/word/2006/wordml" xmlns:wps="http://schemas.microsoft.com/office/word/2010/wordprocessingShape" mc:Ignorable="w14 wp14">
+<w:endnotes xmlns:wpc="http://schemas.microsoft.com/office/word/2010/wordprocessingCanvas" xmlns:mc="http://schemas.openxmlformats.org/markup-compatibility/2006" xmlns:o="urn:schemas-microsoft-com:office:office" xmlns:r="http://schemas.openxmlformats.org/officeDocument/2006/relationships" xmlns:m="http://schemas.openxmlformats.org/officeDocument/2006/math" xmlns:v="urn:schemas-microsoft-com:vml" xmlns:wp14="http://schemas.microsoft.com/office/word/2010/wordprocessingDrawing" xmlns:wp="http://schemas.openxmlformats.org/drawingml/2006/wordprocessingDrawing" xmlns:w10="urn:schemas-microsoft-com:office:word" xmlns:w="http://schemas.openxmlformats.org/wordprocessingml/2006/main" xmlns:w14="http://schemas.microsoft.com/office/word/2010/wordml" xmlns:w15="http://schemas.microsoft.com/office/word/2012/wordml" xmlns:wpg="http://schemas.microsoft.com/office/word/2010/wordprocessingGroup" xmlns:wpi="http://schemas.microsoft.com/office/word/2010/wordprocessingInk" xmlns:wne="http://schemas.microsoft.com/office/word/2006/wordml" xmlns:wps="http://schemas.microsoft.com/office/word/2010/wordprocessingShape" mc:Ignorable="w14 w15 wp14">
   <w:endnote w:type="separator" w:id="-1">
     <w:p>
       <w:pPr>
@@ -303,7 +284,7 @@
 </file>
 
 <file path=word/footer1.xml><?xml version="1.0" encoding="utf-8"?>
-<w:ftr xmlns:wpc="http://schemas.microsoft.com/office/word/2010/wordprocessingCanvas" xmlns:mo="http://schemas.microsoft.com/office/mac/office/2008/main" xmlns:mc="http://schemas.openxmlformats.org/markup-compatibility/2006" xmlns:mv="urn:schemas-microsoft-com:mac:vml" xmlns:o="urn:schemas-microsoft-com:office:office" xmlns:r="http://schemas.openxmlformats.org/officeDocument/2006/relationships" xmlns:m="http://schemas.openxmlformats.org/officeDocument/2006/math" xmlns:v="urn:schemas-microsoft-com:vml" xmlns:wp14="http://schemas.microsoft.com/office/word/2010/wordprocessingDrawing" xmlns:wp="http://schemas.openxmlformats.org/drawingml/2006/wordprocessingDrawing" xmlns:w10="urn:schemas-microsoft-com:office:word" xmlns:w="http://schemas.openxmlformats.org/wordprocessingml/2006/main" xmlns:w14="http://schemas.microsoft.com/office/word/2010/wordml" xmlns:wpg="http://schemas.microsoft.com/office/word/2010/wordprocessingGroup" xmlns:wpi="http://schemas.microsoft.com/office/word/2010/wordprocessingInk" xmlns:wne="http://schemas.microsoft.com/office/word/2006/wordml" xmlns:wps="http://schemas.microsoft.com/office/word/2010/wordprocessingShape" mc:Ignorable="w14 wp14">
+<w:ftr xmlns:wpc="http://schemas.microsoft.com/office/word/2010/wordprocessingCanvas" xmlns:mc="http://schemas.openxmlformats.org/markup-compatibility/2006" xmlns:o="urn:schemas-microsoft-com:office:office" xmlns:r="http://schemas.openxmlformats.org/officeDocument/2006/relationships" xmlns:m="http://schemas.openxmlformats.org/officeDocument/2006/math" xmlns:v="urn:schemas-microsoft-com:vml" xmlns:wp14="http://schemas.microsoft.com/office/word/2010/wordprocessingDrawing" xmlns:wp="http://schemas.openxmlformats.org/drawingml/2006/wordprocessingDrawing" xmlns:w10="urn:schemas-microsoft-com:office:word" xmlns:w="http://schemas.openxmlformats.org/wordprocessingml/2006/main" xmlns:w14="http://schemas.microsoft.com/office/word/2010/wordml" xmlns:w15="http://schemas.microsoft.com/office/word/2012/wordml" xmlns:wpg="http://schemas.microsoft.com/office/word/2010/wordprocessingGroup" xmlns:wpi="http://schemas.microsoft.com/office/word/2010/wordprocessingInk" xmlns:wne="http://schemas.microsoft.com/office/word/2006/wordml" xmlns:wps="http://schemas.microsoft.com/office/word/2010/wordprocessingShape" mc:Ignorable="w14 w15 wp14">
   <w:sdt>
     <w:sdtPr>
       <w:id w:val="553819984"/>
@@ -356,7 +337,7 @@
 </file>
 
 <file path=word/footnotes.xml><?xml version="1.0" encoding="utf-8"?>
-<w:footnotes xmlns:wpc="http://schemas.microsoft.com/office/word/2010/wordprocessingCanvas" xmlns:mo="http://schemas.microsoft.com/office/mac/office/2008/main" xmlns:mc="http://schemas.openxmlformats.org/markup-compatibility/2006" xmlns:mv="urn:schemas-microsoft-com:mac:vml" xmlns:o="urn:schemas-microsoft-com:office:office" xmlns:r="http://schemas.openxmlformats.org/officeDocument/2006/relationships" xmlns:m="http://schemas.openxmlformats.org/officeDocument/2006/math" xmlns:v="urn:schemas-microsoft-com:vml" xmlns:wp14="http://schemas.microsoft.com/office/word/2010/wordprocessingDrawing" xmlns:wp="http://schemas.openxmlformats.org/drawingml/2006/wordprocessingDrawing" xmlns:w10="urn:schemas-microsoft-com:office:word" xmlns:w="http://schemas.openxmlformats.org/wordprocessingml/2006/main" xmlns:w14="http://schemas.microsoft.com/office/word/2010/wordml" xmlns:wpg="http://schemas.microsoft.com/office/word/2010/wordprocessingGroup" xmlns:wpi="http://schemas.microsoft.com/office/word/2010/wordprocessingInk" xmlns:wne="http://schemas.microsoft.com/office/word/2006/wordml" xmlns:wps="http://schemas.microsoft.com/office/word/2010/wordprocessingShape" mc:Ignorable="w14 wp14">
+<w:footnotes xmlns:wpc="http://schemas.microsoft.com/office/word/2010/wordprocessingCanvas" xmlns:mc="http://schemas.openxmlformats.org/markup-compatibility/2006" xmlns:o="urn:schemas-microsoft-com:office:office" xmlns:r="http://schemas.openxmlformats.org/officeDocument/2006/relationships" xmlns:m="http://schemas.openxmlformats.org/officeDocument/2006/math" xmlns:v="urn:schemas-microsoft-com:vml" xmlns:wp14="http://schemas.microsoft.com/office/word/2010/wordprocessingDrawing" xmlns:wp="http://schemas.openxmlformats.org/drawingml/2006/wordprocessingDrawing" xmlns:w10="urn:schemas-microsoft-com:office:word" xmlns:w="http://schemas.openxmlformats.org/wordprocessingml/2006/main" xmlns:w14="http://schemas.microsoft.com/office/word/2010/wordml" xmlns:w15="http://schemas.microsoft.com/office/word/2012/wordml" xmlns:wpg="http://schemas.microsoft.com/office/word/2010/wordprocessingGroup" xmlns:wpi="http://schemas.microsoft.com/office/word/2010/wordprocessingInk" xmlns:wne="http://schemas.microsoft.com/office/word/2006/wordml" xmlns:wps="http://schemas.microsoft.com/office/word/2010/wordprocessingShape" mc:Ignorable="w14 w15 wp14">
   <w:footnote w:type="separator" w:id="-1">
     <w:p>
       <w:pPr>
@@ -381,7 +362,7 @@
 </file>
 
 <file path=word/numbering.xml><?xml version="1.0" encoding="utf-8"?>
-<w:numbering xmlns:wpc="http://schemas.microsoft.com/office/word/2010/wordprocessingCanvas" xmlns:mo="http://schemas.microsoft.com/office/mac/office/2008/main" xmlns:mc="http://schemas.openxmlformats.org/markup-compatibility/2006" xmlns:mv="urn:schemas-microsoft-com:mac:vml" xmlns:o="urn:schemas-microsoft-com:office:office" xmlns:r="http://schemas.openxmlformats.org/officeDocument/2006/relationships" xmlns:m="http://schemas.openxmlformats.org/officeDocument/2006/math" xmlns:v="urn:schemas-microsoft-com:vml" xmlns:wp14="http://schemas.microsoft.com/office/word/2010/wordprocessingDrawing" xmlns:wp="http://schemas.openxmlformats.org/drawingml/2006/wordprocessingDrawing" xmlns:w10="urn:schemas-microsoft-com:office:word" xmlns:w="http://schemas.openxmlformats.org/wordprocessingml/2006/main" xmlns:w14="http://schemas.microsoft.com/office/word/2010/wordml" xmlns:wpg="http://schemas.microsoft.com/office/word/2010/wordprocessingGroup" xmlns:wpi="http://schemas.microsoft.com/office/word/2010/wordprocessingInk" xmlns:wne="http://schemas.microsoft.com/office/word/2006/wordml" xmlns:wps="http://schemas.microsoft.com/office/word/2010/wordprocessingShape" mc:Ignorable="w14 wp14">
+<w:numbering xmlns:wpc="http://schemas.microsoft.com/office/word/2010/wordprocessingCanvas" xmlns:mc="http://schemas.openxmlformats.org/markup-compatibility/2006" xmlns:o="urn:schemas-microsoft-com:office:office" xmlns:r="http://schemas.openxmlformats.org/officeDocument/2006/relationships" xmlns:m="http://schemas.openxmlformats.org/officeDocument/2006/math" xmlns:v="urn:schemas-microsoft-com:vml" xmlns:wp14="http://schemas.microsoft.com/office/word/2010/wordprocessingDrawing" xmlns:wp="http://schemas.openxmlformats.org/drawingml/2006/wordprocessingDrawing" xmlns:w10="urn:schemas-microsoft-com:office:word" xmlns:w="http://schemas.openxmlformats.org/wordprocessingml/2006/main" xmlns:w14="http://schemas.microsoft.com/office/word/2010/wordml" xmlns:w15="http://schemas.microsoft.com/office/word/2012/wordml" xmlns:wpg="http://schemas.microsoft.com/office/word/2010/wordprocessingGroup" xmlns:wpi="http://schemas.microsoft.com/office/word/2010/wordprocessingInk" xmlns:wne="http://schemas.microsoft.com/office/word/2006/wordml" xmlns:wps="http://schemas.microsoft.com/office/word/2010/wordprocessingShape" mc:Ignorable="w14 w15 wp14">
   <w:abstractNum w:abstractNumId="0">
     <w:nsid w:val="1482775B"/>
     <w:multiLevelType w:val="multilevel"/>
@@ -660,7 +641,7 @@
 </file>
 
 <file path=word/styles.xml><?xml version="1.0" encoding="utf-8"?>
-<w:styles xmlns:mc="http://schemas.openxmlformats.org/markup-compatibility/2006" xmlns:r="http://schemas.openxmlformats.org/officeDocument/2006/relationships" xmlns:w="http://schemas.openxmlformats.org/wordprocessingml/2006/main" xmlns:w14="http://schemas.microsoft.com/office/word/2010/wordml" mc:Ignorable="w14">
+<w:styles xmlns:mc="http://schemas.openxmlformats.org/markup-compatibility/2006" xmlns:r="http://schemas.openxmlformats.org/officeDocument/2006/relationships" xmlns:w="http://schemas.openxmlformats.org/wordprocessingml/2006/main" xmlns:w14="http://schemas.microsoft.com/office/word/2010/wordml" xmlns:w15="http://schemas.microsoft.com/office/word/2012/wordml" mc:Ignorable="w14 w15">
   <w:docDefaults>
     <w:rPrDefault>
       <w:rPr>
@@ -676,1036 +657,369 @@
       </w:pPr>
     </w:pPrDefault>
   </w:docDefaults>
-  <w:latentStyles w:defLockedState="0" w:defUIPriority="99" w:defSemiHidden="1" w:defUnhideWhenUsed="1" w:defQFormat="0" w:count="276">
-    <w:lsdException w:name="Normal" w:semiHidden="0" w:uiPriority="0" w:unhideWhenUsed="0" w:qFormat="1"/>
-    <w:lsdException w:name="heading 1" w:semiHidden="0" w:uiPriority="9" w:unhideWhenUsed="0" w:qFormat="1"/>
-    <w:lsdException w:name="heading 2" w:uiPriority="9" w:qFormat="1"/>
-    <w:lsdException w:name="heading 3" w:uiPriority="9" w:qFormat="1"/>
-    <w:lsdException w:name="heading 4" w:uiPriority="9" w:qFormat="1"/>
-    <w:lsdException w:name="heading 5" w:uiPriority="9" w:qFormat="1"/>
-    <w:lsdException w:name="heading 6" w:uiPriority="9" w:qFormat="1"/>
-    <w:lsdException w:name="heading 7" w:uiPriority="9" w:qFormat="1"/>
-    <w:lsdException w:name="heading 8" w:uiPriority="9" w:qFormat="1"/>
-    <w:lsdException w:name="heading 9" w:uiPriority="9" w:qFormat="1"/>
-    <w:lsdException w:name="toc 1" w:uiPriority="39"/>
-    <w:lsdException w:name="toc 2" w:uiPriority="39"/>
-    <w:lsdException w:name="toc 3" w:uiPriority="39"/>
-    <w:lsdException w:name="toc 4" w:uiPriority="39"/>
-    <w:lsdException w:name="toc 5" w:uiPriority="39"/>
-    <w:lsdException w:name="toc 6" w:uiPriority="39"/>
-    <w:lsdException w:name="toc 7" w:uiPriority="39"/>
-    <w:lsdException w:name="toc 8" w:uiPriority="39"/>
-    <w:lsdException w:name="toc 9" w:uiPriority="39"/>
-    <w:lsdException w:name="caption" w:uiPriority="35" w:qFormat="1"/>
-    <w:lsdException w:name="Title" w:semiHidden="0" w:uiPriority="10" w:unhideWhenUsed="0" w:qFormat="1"/>
-    <w:lsdException w:name="Default Paragraph Font" w:uiPriority="1"/>
-    <w:lsdException w:name="Subtitle" w:semiHidden="0" w:uiPriority="11" w:unhideWhenUsed="0" w:qFormat="1"/>
-    <w:lsdException w:name="Strong" w:semiHidden="0" w:uiPriority="22" w:unhideWhenUsed="0" w:qFormat="1"/>
-    <w:lsdException w:name="Emphasis" w:semiHidden="0" w:uiPriority="20" w:unhideWhenUsed="0" w:qFormat="1"/>
-    <w:lsdException w:name="Table Grid" w:semiHidden="0" w:uiPriority="39" w:unhideWhenUsed="0"/>
-    <w:lsdException w:name="Note Level 1" w:semiHidden="0" w:unhideWhenUsed="0"/>
-    <w:lsdException w:name="Note Level 2" w:semiHidden="0" w:unhideWhenUsed="0"/>
-    <w:lsdException w:name="Note Level 3" w:semiHidden="0" w:unhideWhenUsed="0"/>
-    <w:lsdException w:name="Note Level 4" w:semiHidden="0" w:unhideWhenUsed="0"/>
-    <w:lsdException w:name="Note Level 5" w:semiHidden="0" w:unhideWhenUsed="0"/>
-    <w:lsdException w:name="Note Level 6" w:semiHidden="0" w:unhideWhenUsed="0"/>
-    <w:lsdException w:name="Note Level 7" w:semiHidden="0" w:unhideWhenUsed="0"/>
-    <w:lsdException w:name="Note Level 8" w:semiHidden="0" w:unhideWhenUsed="0"/>
-    <w:lsdException w:name="Note Level 9" w:semiHidden="0" w:unhideWhenUsed="0"/>
-    <w:lsdException w:name="Placeholder Text" w:unhideWhenUsed="0"/>
-    <w:lsdException w:name="No Spacing" w:semiHidden="0" w:uiPriority="1" w:unhideWhenUsed="0" w:qFormat="1"/>
-    <w:lsdException w:name="Light Shading" w:semiHidden="0" w:uiPriority="60" w:unhideWhenUsed="0"/>
-    <w:lsdException w:name="Light List" w:semiHidden="0" w:uiPriority="61" w:unhideWhenUsed="0"/>
-    <w:lsdException w:name="Light Grid" w:semiHidden="0" w:uiPriority="62" w:unhideWhenUsed="0"/>
-    <w:lsdException w:name="Medium Shading 1" w:semiHidden="0" w:uiPriority="63" w:unhideWhenUsed="0"/>
-    <w:lsdException w:name="Medium Shading 2" w:semiHidden="0" w:uiPriority="64" w:unhideWhenUsed="0"/>
-    <w:lsdException w:name="Medium List 1" w:semiHidden="0" w:uiPriority="65" w:unhideWhenUsed="0"/>
-    <w:lsdException w:name="Medium List 2" w:semiHidden="0" w:uiPriority="66" w:unhideWhenUsed="0"/>
-    <w:lsdException w:name="Medium Grid 1" w:semiHidden="0" w:uiPriority="67" w:unhideWhenUsed="0"/>
-    <w:lsdException w:name="Medium Grid 2" w:semiHidden="0" w:uiPriority="68" w:unhideWhenUsed="0"/>
-    <w:lsdException w:name="Medium Grid 3" w:semiHidden="0" w:uiPriority="69" w:unhideWhenUsed="0"/>
-    <w:lsdException w:name="Dark List" w:semiHidden="0" w:uiPriority="70" w:unhideWhenUsed="0"/>
-    <w:lsdException w:name="Colorful Shading" w:semiHidden="0" w:uiPriority="71" w:unhideWhenUsed="0"/>
-    <w:lsdException w:name="Colorful List" w:semiHidden="0" w:uiPriority="72" w:unhideWhenUsed="0"/>
-    <w:lsdException w:name="Colorful Grid" w:semiHidden="0" w:uiPriority="73" w:unhideWhenUsed="0"/>
-    <w:lsdException w:name="Light Shading Accent 1" w:semiHidden="0" w:uiPriority="60" w:unhideWhenUsed="0"/>
-    <w:lsdException w:name="Light List Accent 1" w:semiHidden="0" w:uiPriority="61" w:unhideWhenUsed="0"/>
-    <w:lsdException w:name="Light Grid Accent 1" w:semiHidden="0" w:uiPriority="62" w:unhideWhenUsed="0"/>
-    <w:lsdException w:name="Medium Shading 1 Accent 1" w:semiHidden="0" w:uiPriority="63" w:unhideWhenUsed="0"/>
-    <w:lsdException w:name="Medium Shading 2 Accent 1" w:semiHidden="0" w:uiPriority="64" w:unhideWhenUsed="0"/>
-    <w:lsdException w:name="Medium List 1 Accent 1" w:semiHidden="0" w:uiPriority="65" w:unhideWhenUsed="0"/>
-    <w:lsdException w:name="Revision" w:unhideWhenUsed="0"/>
-    <w:lsdException w:name="List Paragraph" w:semiHidden="0" w:uiPriority="34" w:unhideWhenUsed="0" w:qFormat="1"/>
-    <w:lsdException w:name="Quote" w:semiHidden="0" w:uiPriority="29" w:unhideWhenUsed="0" w:qFormat="1"/>
-    <w:lsdException w:name="Intense Quote" w:semiHidden="0" w:uiPriority="30" w:unhideWhenUsed="0" w:qFormat="1"/>
-    <w:lsdException w:name="Medium List 2 Accent 1" w:semiHidden="0" w:uiPriority="66" w:unhideWhenUsed="0"/>
-    <w:lsdException w:name="Medium Grid 1 Accent 1" w:semiHidden="0" w:uiPriority="67" w:unhideWhenUsed="0"/>
-    <w:lsdException w:name="Medium Grid 2 Accent 1" w:semiHidden="0" w:uiPriority="68" w:unhideWhenUsed="0"/>
-    <w:lsdException w:name="Medium Grid 3 Accent 1" w:semiHidden="0" w:uiPriority="69" w:unhideWhenUsed="0"/>
-    <w:lsdException w:name="Dark List Accent 1" w:semiHidden="0" w:uiPriority="70" w:unhideWhenUsed="0"/>
-    <w:lsdException w:name="Colorful Shading Accent 1" w:semiHidden="0" w:uiPriority="71" w:unhideWhenUsed="0"/>
-    <w:lsdException w:name="Colorful List Accent 1" w:semiHidden="0" w:uiPriority="72" w:unhideWhenUsed="0"/>
-    <w:lsdException w:name="Colorful Grid Accent 1" w:semiHidden="0" w:uiPriority="73" w:unhideWhenUsed="0"/>
-    <w:lsdException w:name="Light Shading Accent 2" w:semiHidden="0" w:uiPriority="60" w:unhideWhenUsed="0"/>
-    <w:lsdException w:name="Light List Accent 2" w:semiHidden="0" w:uiPriority="61" w:unhideWhenUsed="0"/>
-    <w:lsdException w:name="Light Grid Accent 2" w:semiHidden="0" w:uiPriority="62" w:unhideWhenUsed="0"/>
-    <w:lsdException w:name="Medium Shading 1 Accent 2" w:semiHidden="0" w:uiPriority="63" w:unhideWhenUsed="0"/>
-    <w:lsdException w:name="Medium Shading 2 Accent 2" w:semiHidden="0" w:uiPriority="64" w:unhideWhenUsed="0"/>
-    <w:lsdException w:name="Medium List 1 Accent 2" w:semiHidden="0" w:uiPriority="65" w:unhideWhenUsed="0"/>
-    <w:lsdException w:name="Medium List 2 Accent 2" w:semiHidden="0" w:uiPriority="66" w:unhideWhenUsed="0"/>
-    <w:lsdException w:name="Medium Grid 1 Accent 2" w:semiHidden="0" w:uiPriority="67" w:unhideWhenUsed="0"/>
-    <w:lsdException w:name="Medium Grid 2 Accent 2" w:semiHidden="0" w:uiPriority="68" w:unhideWhenUsed="0"/>
-    <w:lsdException w:name="Medium Grid 3 Accent 2" w:semiHidden="0" w:uiPriority="69" w:unhideWhenUsed="0"/>
-    <w:lsdException w:name="Dark List Accent 2" w:semiHidden="0" w:uiPriority="70" w:unhideWhenUsed="0"/>
-    <w:lsdException w:name="Colorful Shading Accent 2" w:semiHidden="0" w:uiPriority="71" w:unhideWhenUsed="0"/>
-    <w:lsdException w:name="Colorful List Accent 2" w:semiHidden="0" w:uiPriority="72" w:unhideWhenUsed="0"/>
-    <w:lsdException w:name="Colorful Grid Accent 2" w:semiHidden="0" w:uiPriority="73" w:unhideWhenUsed="0"/>
-    <w:lsdException w:name="Light Shading Accent 3" w:semiHidden="0" w:uiPriority="60" w:unhideWhenUsed="0"/>
-    <w:lsdException w:name="Light List Accent 3" w:semiHidden="0" w:uiPriority="61" w:unhideWhenUsed="0"/>
-    <w:lsdException w:name="Light Grid Accent 3" w:semiHidden="0" w:uiPriority="62" w:unhideWhenUsed="0"/>
-    <w:lsdException w:name="Medium Shading 1 Accent 3" w:semiHidden="0" w:uiPriority="63" w:unhideWhenUsed="0"/>
-    <w:lsdException w:name="Medium Shading 2 Accent 3" w:semiHidden="0" w:uiPriority="64" w:unhideWhenUsed="0"/>
-    <w:lsdException w:name="Medium List 1 Accent 3" w:semiHidden="0" w:uiPriority="65" w:unhideWhenUsed="0"/>
-    <w:lsdException w:name="Medium List 2 Accent 3" w:semiHidden="0" w:uiPriority="66" w:unhideWhenUsed="0"/>
-    <w:lsdException w:name="Medium Grid 1 Accent 3" w:semiHidden="0" w:uiPriority="67" w:unhideWhenUsed="0"/>
-    <w:lsdException w:name="Medium Grid 2 Accent 3" w:semiHidden="0" w:uiPriority="68" w:unhideWhenUsed="0"/>
-    <w:lsdException w:name="Medium Grid 3 Accent 3" w:semiHidden="0" w:uiPriority="69" w:unhideWhenUsed="0"/>
-    <w:lsdException w:name="Dark List Accent 3" w:semiHidden="0" w:uiPriority="70" w:unhideWhenUsed="0"/>
-    <w:lsdException w:name="Colorful Shading Accent 3" w:semiHidden="0" w:uiPriority="71" w:unhideWhenUsed="0"/>
-    <w:lsdException w:name="Colorful List Accent 3" w:semiHidden="0" w:uiPriority="72" w:unhideWhenUsed="0"/>
-    <w:lsdException w:name="Colorful Grid Accent 3" w:semiHidden="0" w:uiPriority="73" w:unhideWhenUsed="0"/>
-    <w:lsdException w:name="Light Shading Accent 4" w:semiHidden="0" w:uiPriority="60" w:unhideWhenUsed="0"/>
-    <w:lsdException w:name="Light List Accent 4" w:semiHidden="0" w:uiPriority="61" w:unhideWhenUsed="0"/>
-    <w:lsdException w:name="Light Grid Accent 4" w:semiHidden="0" w:uiPriority="62" w:unhideWhenUsed="0"/>
-    <w:lsdException w:name="Medium Shading 1 Accent 4" w:semiHidden="0" w:uiPriority="63" w:unhideWhenUsed="0"/>
-    <w:lsdException w:name="Medium Shading 2 Accent 4" w:semiHidden="0" w:uiPriority="64" w:unhideWhenUsed="0"/>
-    <w:lsdException w:name="Medium List 1 Accent 4" w:semiHidden="0" w:uiPriority="65" w:unhideWhenUsed="0"/>
-    <w:lsdException w:name="Medium List 2 Accent 4" w:semiHidden="0" w:uiPriority="66" w:unhideWhenUsed="0"/>
-    <w:lsdException w:name="Medium Grid 1 Accent 4" w:semiHidden="0" w:uiPriority="67" w:unhideWhenUsed="0"/>
-    <w:lsdException w:name="Medium Grid 2 Accent 4" w:semiHidden="0" w:uiPriority="68" w:unhideWhenUsed="0"/>
-    <w:lsdException w:name="Medium Grid 3 Accent 4" w:semiHidden="0" w:uiPriority="69" w:unhideWhenUsed="0"/>
-    <w:lsdException w:name="Dark List Accent 4" w:semiHidden="0" w:uiPriority="70" w:unhideWhenUsed="0"/>
-    <w:lsdException w:name="Colorful Shading Accent 4" w:semiHidden="0" w:uiPriority="71" w:unhideWhenUsed="0"/>
-    <w:lsdException w:name="Colorful List Accent 4" w:semiHidden="0" w:uiPriority="72" w:unhideWhenUsed="0"/>
-    <w:lsdException w:name="Colorful Grid Accent 4" w:semiHidden="0" w:uiPriority="73" w:unhideWhenUsed="0"/>
-    <w:lsdException w:name="Light Shading Accent 5" w:semiHidden="0" w:uiPriority="60" w:unhideWhenUsed="0"/>
-    <w:lsdException w:name="Light List Accent 5" w:semiHidden="0" w:uiPriority="61" w:unhideWhenUsed="0"/>
-    <w:lsdException w:name="Light Grid Accent 5" w:semiHidden="0" w:uiPriority="62" w:unhideWhenUsed="0"/>
-    <w:lsdException w:name="Medium Shading 1 Accent 5" w:semiHidden="0" w:uiPriority="63" w:unhideWhenUsed="0"/>
-    <w:lsdException w:name="Medium Shading 2 Accent 5" w:semiHidden="0" w:uiPriority="64" w:unhideWhenUsed="0"/>
-    <w:lsdException w:name="Medium List 1 Accent 5" w:semiHidden="0" w:uiPriority="65" w:unhideWhenUsed="0"/>
-    <w:lsdException w:name="Medium List 2 Accent 5" w:semiHidden="0" w:uiPriority="66" w:unhideWhenUsed="0"/>
-    <w:lsdException w:name="Medium Grid 1 Accent 5" w:semiHidden="0" w:uiPriority="67" w:unhideWhenUsed="0"/>
-    <w:lsdException w:name="Medium Grid 2 Accent 5" w:semiHidden="0" w:uiPriority="68" w:unhideWhenUsed="0"/>
-    <w:lsdException w:name="Medium Grid 3 Accent 5" w:semiHidden="0" w:uiPriority="69" w:unhideWhenUsed="0"/>
-    <w:lsdException w:name="Dark List Accent 5" w:semiHidden="0" w:uiPriority="70" w:unhideWhenUsed="0"/>
-    <w:lsdException w:name="Colorful Shading Accent 5" w:semiHidden="0" w:uiPriority="71" w:unhideWhenUsed="0"/>
-    <w:lsdException w:name="Colorful List Accent 5" w:semiHidden="0" w:uiPriority="72" w:unhideWhenUsed="0"/>
-    <w:lsdException w:name="Colorful Grid Accent 5" w:semiHidden="0" w:uiPriority="73" w:unhideWhenUsed="0"/>
-    <w:lsdException w:name="Light Shading Accent 6" w:semiHidden="0" w:uiPriority="60" w:unhideWhenUsed="0"/>
-    <w:lsdException w:name="Light List Accent 6" w:semiHidden="0" w:uiPriority="61" w:unhideWhenUsed="0"/>
-    <w:lsdException w:name="Light Grid Accent 6" w:semiHidden="0" w:uiPriority="62" w:unhideWhenUsed="0"/>
-    <w:lsdException w:name="Medium Shading 1 Accent 6" w:semiHidden="0" w:uiPriority="63" w:unhideWhenUsed="0"/>
-    <w:lsdException w:name="Medium Shading 2 Accent 6" w:semiHidden="0" w:uiPriority="64" w:unhideWhenUsed="0"/>
-    <w:lsdException w:name="Medium List 1 Accent 6" w:semiHidden="0" w:uiPriority="65" w:unhideWhenUsed="0"/>
-    <w:lsdException w:name="Medium List 2 Accent 6" w:semiHidden="0" w:uiPriority="66" w:unhideWhenUsed="0"/>
-    <w:lsdException w:name="Medium Grid 1 Accent 6" w:semiHidden="0" w:uiPriority="67" w:unhideWhenUsed="0"/>
-    <w:lsdException w:name="Medium Grid 2 Accent 6" w:semiHidden="0" w:uiPriority="68" w:unhideWhenUsed="0"/>
-    <w:lsdException w:name="Medium Grid 3 Accent 6" w:semiHidden="0" w:uiPriority="69" w:unhideWhenUsed="0"/>
-    <w:lsdException w:name="Dark List Accent 6" w:semiHidden="0" w:uiPriority="70" w:unhideWhenUsed="0"/>
-    <w:lsdException w:name="Colorful Shading Accent 6" w:semiHidden="0" w:uiPriority="71" w:unhideWhenUsed="0"/>
-    <w:lsdException w:name="Colorful List Accent 6" w:semiHidden="0" w:uiPriority="72" w:unhideWhenUsed="0"/>
-    <w:lsdException w:name="Colorful Grid Accent 6" w:semiHidden="0" w:uiPriority="73" w:unhideWhenUsed="0"/>
-    <w:lsdException w:name="Subtle Emphasis" w:semiHidden="0" w:uiPriority="19" w:unhideWhenUsed="0" w:qFormat="1"/>
-    <w:lsdException w:name="Intense Emphasis" w:semiHidden="0" w:uiPriority="21" w:unhideWhenUsed="0" w:qFormat="1"/>
-    <w:lsdException w:name="Subtle Reference" w:semiHidden="0" w:uiPriority="31" w:unhideWhenUsed="0" w:qFormat="1"/>
-    <w:lsdException w:name="Intense Reference" w:semiHidden="0" w:uiPriority="32" w:unhideWhenUsed="0" w:qFormat="1"/>
-    <w:lsdException w:name="Book Title" w:semiHidden="0" w:uiPriority="33" w:unhideWhenUsed="0" w:qFormat="1"/>
-    <w:lsdException w:name="Bibliography" w:uiPriority="37"/>
-    <w:lsdException w:name="TOC Heading" w:uiPriority="39" w:qFormat="1"/>
-  </w:latentStyles>
-  <w:style w:type="paragraph" w:default="1" w:styleId="Normal">
-    <w:name w:val="Normal"/>
-    <w:qFormat/>
-  </w:style>
-  <w:style w:type="paragraph" w:styleId="Heading1">
-    <w:name w:val="heading 1"/>
-    <w:basedOn w:val="Normal"/>
-    <w:next w:val="Normal"/>
-    <w:link w:val="Heading1Char"/>
-    <w:uiPriority w:val="9"/>
-    <w:qFormat/>
-    <w:pPr>
-      <w:keepNext/>
-      <w:keepLines/>
-      <w:numPr>
-        <w:numId w:val="12"/>
-      </w:numPr>
-      <w:pBdr>
-        <w:bottom w:val="single" w:sz="4" w:space="1" w:color="595959" w:themeColor="text1" w:themeTint="A6"/>
-      </w:pBdr>
-      <w:spacing w:before="360"/>
-      <w:outlineLvl w:val="0"/>
-    </w:pPr>
-    <w:rPr>
-      <w:rFonts w:asciiTheme="majorHAnsi" w:eastAsiaTheme="majorEastAsia" w:hAnsiTheme="majorHAnsi" w:cstheme="majorBidi"/>
-      <w:b/>
-      <w:bCs/>
-      <w:smallCaps/>
-      <w:color w:val="000000" w:themeColor="text1"/>
-      <w:sz w:val="36"/>
-      <w:szCs w:val="36"/>
-    </w:rPr>
-  </w:style>
-  <w:style w:type="paragraph" w:styleId="Heading2">
-    <w:name w:val="heading 2"/>
-    <w:basedOn w:val="Normal"/>
-    <w:next w:val="Normal"/>
-    <w:link w:val="Heading2Char"/>
-    <w:uiPriority w:val="9"/>
-    <w:unhideWhenUsed/>
-    <w:qFormat/>
-    <w:pPr>
-      <w:keepNext/>
-      <w:keepLines/>
-      <w:numPr>
-        <w:ilvl w:val="1"/>
-        <w:numId w:val="12"/>
-      </w:numPr>
-      <w:spacing w:before="360" w:after="0"/>
-      <w:outlineLvl w:val="1"/>
-    </w:pPr>
-    <w:rPr>
-      <w:rFonts w:asciiTheme="majorHAnsi" w:eastAsiaTheme="majorEastAsia" w:hAnsiTheme="majorHAnsi" w:cstheme="majorBidi"/>
-      <w:b/>
-      <w:bCs/>
-      <w:smallCaps/>
-      <w:color w:val="000000" w:themeColor="text1"/>
-      <w:sz w:val="28"/>
-      <w:szCs w:val="28"/>
-    </w:rPr>
-  </w:style>
-  <w:style w:type="paragraph" w:styleId="Heading3">
-    <w:name w:val="heading 3"/>
-    <w:basedOn w:val="Normal"/>
-    <w:next w:val="Normal"/>
-    <w:link w:val="Heading3Char"/>
-    <w:uiPriority w:val="9"/>
-    <w:semiHidden/>
-    <w:unhideWhenUsed/>
-    <w:qFormat/>
-    <w:pPr>
-      <w:keepNext/>
-      <w:keepLines/>
-      <w:numPr>
-        <w:ilvl w:val="2"/>
-        <w:numId w:val="12"/>
-      </w:numPr>
-      <w:spacing w:before="200" w:after="0"/>
-      <w:outlineLvl w:val="2"/>
-    </w:pPr>
-    <w:rPr>
-      <w:rFonts w:asciiTheme="majorHAnsi" w:eastAsiaTheme="majorEastAsia" w:hAnsiTheme="majorHAnsi" w:cstheme="majorBidi"/>
-      <w:b/>
-      <w:bCs/>
-      <w:color w:val="000000" w:themeColor="text1"/>
-    </w:rPr>
-  </w:style>
-  <w:style w:type="paragraph" w:styleId="Heading4">
-    <w:name w:val="heading 4"/>
-    <w:basedOn w:val="Normal"/>
-    <w:next w:val="Normal"/>
-    <w:link w:val="Heading4Char"/>
-    <w:uiPriority w:val="9"/>
-    <w:semiHidden/>
-    <w:unhideWhenUsed/>
-    <w:qFormat/>
-    <w:pPr>
-      <w:keepNext/>
-      <w:keepLines/>
-      <w:numPr>
-        <w:ilvl w:val="3"/>
-        <w:numId w:val="12"/>
-      </w:numPr>
-      <w:spacing w:before="200" w:after="0"/>
-      <w:outlineLvl w:val="3"/>
-    </w:pPr>
-    <w:rPr>
-      <w:rFonts w:asciiTheme="majorHAnsi" w:eastAsiaTheme="majorEastAsia" w:hAnsiTheme="majorHAnsi" w:cstheme="majorBidi"/>
-      <w:b/>
-      <w:bCs/>
-      <w:i/>
-      <w:iCs/>
-      <w:color w:val="000000" w:themeColor="text1"/>
-    </w:rPr>
-  </w:style>
-  <w:style w:type="paragraph" w:styleId="Heading5">
-    <w:name w:val="heading 5"/>
-    <w:basedOn w:val="Normal"/>
-    <w:next w:val="Normal"/>
-    <w:link w:val="Heading5Char"/>
-    <w:uiPriority w:val="9"/>
-    <w:semiHidden/>
-    <w:unhideWhenUsed/>
-    <w:qFormat/>
-    <w:pPr>
-      <w:keepNext/>
-      <w:keepLines/>
-      <w:numPr>
-        <w:ilvl w:val="4"/>
-        <w:numId w:val="12"/>
-      </w:numPr>
-      <w:spacing w:before="200" w:after="0"/>
-      <w:outlineLvl w:val="4"/>
-    </w:pPr>
-    <w:rPr>
-      <w:rFonts w:asciiTheme="majorHAnsi" w:eastAsiaTheme="majorEastAsia" w:hAnsiTheme="majorHAnsi" w:cstheme="majorBidi"/>
-      <w:color w:val="252525" w:themeColor="text2" w:themeShade="BF"/>
-    </w:rPr>
-  </w:style>
-  <w:style w:type="paragraph" w:styleId="Heading6">
-    <w:name w:val="heading 6"/>
-    <w:basedOn w:val="Normal"/>
-    <w:next w:val="Normal"/>
-    <w:link w:val="Heading6Char"/>
-    <w:uiPriority w:val="9"/>
-    <w:semiHidden/>
-    <w:unhideWhenUsed/>
-    <w:qFormat/>
-    <w:pPr>
-      <w:keepNext/>
-      <w:keepLines/>
-      <w:numPr>
-        <w:ilvl w:val="5"/>
-        <w:numId w:val="12"/>
-      </w:numPr>
-      <w:spacing w:before="200" w:after="0"/>
-      <w:outlineLvl w:val="5"/>
-    </w:pPr>
-    <w:rPr>
-      <w:rFonts w:asciiTheme="majorHAnsi" w:eastAsiaTheme="majorEastAsia" w:hAnsiTheme="majorHAnsi" w:cstheme="majorBidi"/>
-      <w:i/>
-      <w:iCs/>
-      <w:color w:val="252525" w:themeColor="text2" w:themeShade="BF"/>
-    </w:rPr>
-  </w:style>
-  <w:style w:type="paragraph" w:styleId="Heading7">
-    <w:name w:val="heading 7"/>
-    <w:basedOn w:val="Normal"/>
-    <w:next w:val="Normal"/>
-    <w:link w:val="Heading7Char"/>
-    <w:uiPriority w:val="9"/>
-    <w:semiHidden/>
-    <w:unhideWhenUsed/>
-    <w:qFormat/>
-    <w:pPr>
-      <w:keepNext/>
-      <w:keepLines/>
-      <w:numPr>
-        <w:ilvl w:val="6"/>
-        <w:numId w:val="12"/>
-      </w:numPr>
-      <w:spacing w:before="200" w:after="0"/>
-      <w:outlineLvl w:val="6"/>
-    </w:pPr>
-    <w:rPr>
-      <w:rFonts w:asciiTheme="majorHAnsi" w:eastAsiaTheme="majorEastAsia" w:hAnsiTheme="majorHAnsi" w:cstheme="majorBidi"/>
-      <w:i/>
-      <w:iCs/>
-      <w:color w:val="404040" w:themeColor="text1" w:themeTint="BF"/>
-    </w:rPr>
-  </w:style>
-  <w:style w:type="paragraph" w:styleId="Heading8">
-    <w:name w:val="heading 8"/>
-    <w:basedOn w:val="Normal"/>
-    <w:next w:val="Normal"/>
-    <w:link w:val="Heading8Char"/>
-    <w:uiPriority w:val="9"/>
-    <w:semiHidden/>
-    <w:unhideWhenUsed/>
-    <w:qFormat/>
-    <w:pPr>
-      <w:keepNext/>
-      <w:keepLines/>
-      <w:numPr>
-        <w:ilvl w:val="7"/>
-        <w:numId w:val="12"/>
-      </w:numPr>
-      <w:spacing w:before="200" w:after="0"/>
-      <w:outlineLvl w:val="7"/>
-    </w:pPr>
-    <w:rPr>
-      <w:rFonts w:asciiTheme="majorHAnsi" w:eastAsiaTheme="majorEastAsia" w:hAnsiTheme="majorHAnsi" w:cstheme="majorBidi"/>
-      <w:color w:val="404040" w:themeColor="text1" w:themeTint="BF"/>
-      <w:sz w:val="20"/>
-      <w:szCs w:val="20"/>
-    </w:rPr>
-  </w:style>
-  <w:style w:type="paragraph" w:styleId="Heading9">
-    <w:name w:val="heading 9"/>
-    <w:basedOn w:val="Normal"/>
-    <w:next w:val="Normal"/>
-    <w:link w:val="Heading9Char"/>
-    <w:uiPriority w:val="9"/>
-    <w:semiHidden/>
-    <w:unhideWhenUsed/>
-    <w:qFormat/>
-    <w:pPr>
-      <w:keepNext/>
-      <w:keepLines/>
-      <w:numPr>
-        <w:ilvl w:val="8"/>
-        <w:numId w:val="12"/>
-      </w:numPr>
-      <w:spacing w:before="200" w:after="0"/>
-      <w:outlineLvl w:val="8"/>
-    </w:pPr>
-    <w:rPr>
-      <w:rFonts w:asciiTheme="majorHAnsi" w:eastAsiaTheme="majorEastAsia" w:hAnsiTheme="majorHAnsi" w:cstheme="majorBidi"/>
-      <w:i/>
-      <w:iCs/>
-      <w:color w:val="404040" w:themeColor="text1" w:themeTint="BF"/>
-      <w:sz w:val="20"/>
-      <w:szCs w:val="20"/>
-    </w:rPr>
-  </w:style>
-  <w:style w:type="character" w:default="1" w:styleId="DefaultParagraphFont">
-    <w:name w:val="Default Paragraph Font"/>
-    <w:uiPriority w:val="1"/>
-    <w:semiHidden/>
-    <w:unhideWhenUsed/>
-  </w:style>
-  <w:style w:type="table" w:default="1" w:styleId="TableNormal">
-    <w:name w:val="Normal Table"/>
-    <w:uiPriority w:val="99"/>
-    <w:semiHidden/>
-    <w:unhideWhenUsed/>
-    <w:tblPr>
-      <w:tblInd w:w="0" w:type="dxa"/>
-      <w:tblCellMar>
-        <w:top w:w="0" w:type="dxa"/>
-        <w:left w:w="108" w:type="dxa"/>
-        <w:bottom w:w="0" w:type="dxa"/>
-        <w:right w:w="108" w:type="dxa"/>
-      </w:tblCellMar>
-    </w:tblPr>
-  </w:style>
-  <w:style w:type="numbering" w:default="1" w:styleId="NoList">
-    <w:name w:val="No List"/>
-    <w:uiPriority w:val="99"/>
-    <w:semiHidden/>
-    <w:unhideWhenUsed/>
-  </w:style>
-  <w:style w:type="paragraph" w:styleId="Title">
-    <w:name w:val="Title"/>
-    <w:basedOn w:val="Normal"/>
-    <w:next w:val="Normal"/>
-    <w:link w:val="TitleChar"/>
-    <w:uiPriority w:val="10"/>
-    <w:qFormat/>
-    <w:pPr>
-      <w:spacing w:after="0" w:line="240" w:lineRule="auto"/>
-      <w:contextualSpacing/>
-    </w:pPr>
-    <w:rPr>
-      <w:rFonts w:asciiTheme="majorHAnsi" w:eastAsiaTheme="majorEastAsia" w:hAnsiTheme="majorHAnsi" w:cstheme="majorBidi"/>
-      <w:color w:val="000000" w:themeColor="text1"/>
-      <w:sz w:val="56"/>
-      <w:szCs w:val="56"/>
-    </w:rPr>
-  </w:style>
-  <w:style w:type="character" w:customStyle="1" w:styleId="TitleChar">
-    <w:name w:val="Title Char"/>
-    <w:basedOn w:val="DefaultParagraphFont"/>
-    <w:link w:val="Title"/>
-    <w:uiPriority w:val="10"/>
-    <w:rPr>
-      <w:rFonts w:asciiTheme="majorHAnsi" w:eastAsiaTheme="majorEastAsia" w:hAnsiTheme="majorHAnsi" w:cstheme="majorBidi"/>
-      <w:color w:val="000000" w:themeColor="text1"/>
-      <w:sz w:val="56"/>
-      <w:szCs w:val="56"/>
-    </w:rPr>
-  </w:style>
-  <w:style w:type="paragraph" w:styleId="Subtitle">
-    <w:name w:val="Subtitle"/>
-    <w:basedOn w:val="Normal"/>
-    <w:next w:val="Normal"/>
-    <w:link w:val="SubtitleChar"/>
-    <w:uiPriority w:val="11"/>
-    <w:qFormat/>
-    <w:pPr>
-      <w:numPr>
-        <w:ilvl w:val="1"/>
-      </w:numPr>
-    </w:pPr>
-    <w:rPr>
-      <w:color w:val="5A5A5A" w:themeColor="text1" w:themeTint="A5"/>
-      <w:spacing w:val="10"/>
-    </w:rPr>
-  </w:style>
-  <w:style w:type="character" w:customStyle="1" w:styleId="SubtitleChar">
-    <w:name w:val="Subtitle Char"/>
-    <w:basedOn w:val="DefaultParagraphFont"/>
-    <w:link w:val="Subtitle"/>
-    <w:uiPriority w:val="11"/>
-    <w:rPr>
-      <w:color w:val="5A5A5A" w:themeColor="text1" w:themeTint="A5"/>
-      <w:spacing w:val="10"/>
-    </w:rPr>
-  </w:style>
-  <w:style w:type="character" w:customStyle="1" w:styleId="Heading1Char">
-    <w:name w:val="Heading 1 Char"/>
-    <w:basedOn w:val="DefaultParagraphFont"/>
-    <w:link w:val="Heading1"/>
-    <w:uiPriority w:val="9"/>
-    <w:rPr>
-      <w:rFonts w:asciiTheme="majorHAnsi" w:eastAsiaTheme="majorEastAsia" w:hAnsiTheme="majorHAnsi" w:cstheme="majorBidi"/>
-      <w:b/>
-      <w:bCs/>
-      <w:smallCaps/>
-      <w:color w:val="000000" w:themeColor="text1"/>
-      <w:sz w:val="36"/>
-      <w:szCs w:val="36"/>
-    </w:rPr>
-  </w:style>
-  <w:style w:type="character" w:customStyle="1" w:styleId="Heading2Char">
-    <w:name w:val="Heading 2 Char"/>
-    <w:basedOn w:val="DefaultParagraphFont"/>
-    <w:link w:val="Heading2"/>
-    <w:uiPriority w:val="9"/>
-    <w:rPr>
-      <w:rFonts w:asciiTheme="majorHAnsi" w:eastAsiaTheme="majorEastAsia" w:hAnsiTheme="majorHAnsi" w:cstheme="majorBidi"/>
-      <w:b/>
-      <w:bCs/>
-      <w:smallCaps/>
-      <w:color w:val="000000" w:themeColor="text1"/>
-      <w:sz w:val="28"/>
-      <w:szCs w:val="28"/>
-    </w:rPr>
-  </w:style>
-  <w:style w:type="character" w:customStyle="1" w:styleId="Heading3Char">
-    <w:name w:val="Heading 3 Char"/>
-    <w:basedOn w:val="DefaultParagraphFont"/>
-    <w:link w:val="Heading3"/>
-    <w:uiPriority w:val="9"/>
-    <w:semiHidden/>
-    <w:rPr>
-      <w:rFonts w:asciiTheme="majorHAnsi" w:eastAsiaTheme="majorEastAsia" w:hAnsiTheme="majorHAnsi" w:cstheme="majorBidi"/>
-      <w:b/>
-      <w:bCs/>
-      <w:color w:val="000000" w:themeColor="text1"/>
-    </w:rPr>
-  </w:style>
-  <w:style w:type="character" w:customStyle="1" w:styleId="Heading4Char">
-    <w:name w:val="Heading 4 Char"/>
-    <w:basedOn w:val="DefaultParagraphFont"/>
-    <w:link w:val="Heading4"/>
-    <w:uiPriority w:val="9"/>
-    <w:semiHidden/>
-    <w:rPr>
-      <w:rFonts w:asciiTheme="majorHAnsi" w:eastAsiaTheme="majorEastAsia" w:hAnsiTheme="majorHAnsi" w:cstheme="majorBidi"/>
-      <w:b/>
-      <w:bCs/>
-      <w:i/>
-      <w:iCs/>
-      <w:color w:val="000000" w:themeColor="text1"/>
-    </w:rPr>
-  </w:style>
-  <w:style w:type="character" w:customStyle="1" w:styleId="Heading5Char">
-    <w:name w:val="Heading 5 Char"/>
-    <w:basedOn w:val="DefaultParagraphFont"/>
-    <w:link w:val="Heading5"/>
-    <w:uiPriority w:val="9"/>
-    <w:semiHidden/>
-    <w:rPr>
-      <w:rFonts w:asciiTheme="majorHAnsi" w:eastAsiaTheme="majorEastAsia" w:hAnsiTheme="majorHAnsi" w:cstheme="majorBidi"/>
-      <w:color w:val="252525" w:themeColor="text2" w:themeShade="BF"/>
-    </w:rPr>
-  </w:style>
-  <w:style w:type="character" w:customStyle="1" w:styleId="Heading6Char">
-    <w:name w:val="Heading 6 Char"/>
-    <w:basedOn w:val="DefaultParagraphFont"/>
-    <w:link w:val="Heading6"/>
-    <w:uiPriority w:val="9"/>
-    <w:semiHidden/>
-    <w:rPr>
-      <w:rFonts w:asciiTheme="majorHAnsi" w:eastAsiaTheme="majorEastAsia" w:hAnsiTheme="majorHAnsi" w:cstheme="majorBidi"/>
-      <w:i/>
-      <w:iCs/>
-      <w:color w:val="252525" w:themeColor="text2" w:themeShade="BF"/>
-    </w:rPr>
-  </w:style>
-  <w:style w:type="character" w:customStyle="1" w:styleId="Heading7Char">
-    <w:name w:val="Heading 7 Char"/>
-    <w:basedOn w:val="DefaultParagraphFont"/>
-    <w:link w:val="Heading7"/>
-    <w:uiPriority w:val="9"/>
-    <w:semiHidden/>
-    <w:rPr>
-      <w:rFonts w:asciiTheme="majorHAnsi" w:eastAsiaTheme="majorEastAsia" w:hAnsiTheme="majorHAnsi" w:cstheme="majorBidi"/>
-      <w:i/>
-      <w:iCs/>
-      <w:color w:val="404040" w:themeColor="text1" w:themeTint="BF"/>
-    </w:rPr>
-  </w:style>
-  <w:style w:type="character" w:customStyle="1" w:styleId="Heading8Char">
-    <w:name w:val="Heading 8 Char"/>
-    <w:basedOn w:val="DefaultParagraphFont"/>
-    <w:link w:val="Heading8"/>
-    <w:uiPriority w:val="9"/>
-    <w:semiHidden/>
-    <w:rPr>
-      <w:rFonts w:asciiTheme="majorHAnsi" w:eastAsiaTheme="majorEastAsia" w:hAnsiTheme="majorHAnsi" w:cstheme="majorBidi"/>
-      <w:color w:val="404040" w:themeColor="text1" w:themeTint="BF"/>
-      <w:sz w:val="20"/>
-      <w:szCs w:val="20"/>
-    </w:rPr>
-  </w:style>
-  <w:style w:type="character" w:customStyle="1" w:styleId="Heading9Char">
-    <w:name w:val="Heading 9 Char"/>
-    <w:basedOn w:val="DefaultParagraphFont"/>
-    <w:link w:val="Heading9"/>
-    <w:uiPriority w:val="9"/>
-    <w:semiHidden/>
-    <w:rPr>
-      <w:rFonts w:asciiTheme="majorHAnsi" w:eastAsiaTheme="majorEastAsia" w:hAnsiTheme="majorHAnsi" w:cstheme="majorBidi"/>
-      <w:i/>
-      <w:iCs/>
-      <w:color w:val="404040" w:themeColor="text1" w:themeTint="BF"/>
-      <w:sz w:val="20"/>
-      <w:szCs w:val="20"/>
-    </w:rPr>
-  </w:style>
-  <w:style w:type="character" w:styleId="SubtleEmphasis">
-    <w:name w:val="Subtle Emphasis"/>
-    <w:basedOn w:val="DefaultParagraphFont"/>
-    <w:uiPriority w:val="19"/>
-    <w:qFormat/>
-    <w:rPr>
-      <w:i/>
-      <w:iCs/>
-      <w:color w:val="404040" w:themeColor="text1" w:themeTint="BF"/>
-    </w:rPr>
-  </w:style>
-  <w:style w:type="character" w:styleId="Emphasis">
-    <w:name w:val="Emphasis"/>
-    <w:basedOn w:val="DefaultParagraphFont"/>
-    <w:uiPriority w:val="20"/>
-    <w:qFormat/>
-    <w:rPr>
-      <w:i/>
-      <w:iCs/>
-      <w:color w:val="auto"/>
-    </w:rPr>
-  </w:style>
-  <w:style w:type="character" w:styleId="IntenseEmphasis">
-    <w:name w:val="Intense Emphasis"/>
-    <w:basedOn w:val="DefaultParagraphFont"/>
-    <w:uiPriority w:val="21"/>
-    <w:qFormat/>
-    <w:rPr>
-      <w:b/>
-      <w:bCs/>
-      <w:i/>
-      <w:iCs/>
-      <w:caps/>
-    </w:rPr>
-  </w:style>
-  <w:style w:type="character" w:styleId="Strong">
-    <w:name w:val="Strong"/>
-    <w:basedOn w:val="DefaultParagraphFont"/>
-    <w:uiPriority w:val="22"/>
-    <w:qFormat/>
-    <w:rPr>
-      <w:b/>
-      <w:bCs/>
-      <w:color w:val="000000" w:themeColor="text1"/>
-    </w:rPr>
-  </w:style>
-  <w:style w:type="paragraph" w:styleId="Quote">
-    <w:name w:val="Quote"/>
-    <w:basedOn w:val="Normal"/>
-    <w:next w:val="Normal"/>
-    <w:link w:val="QuoteChar"/>
-    <w:uiPriority w:val="29"/>
-    <w:qFormat/>
-    <w:pPr>
-      <w:spacing w:before="160"/>
-      <w:ind w:left="720" w:right="720"/>
-    </w:pPr>
-    <w:rPr>
-      <w:i/>
-      <w:iCs/>
-      <w:color w:val="000000" w:themeColor="text1"/>
-    </w:rPr>
-  </w:style>
-  <w:style w:type="character" w:customStyle="1" w:styleId="QuoteChar">
-    <w:name w:val="Quote Char"/>
-    <w:basedOn w:val="DefaultParagraphFont"/>
-    <w:link w:val="Quote"/>
-    <w:uiPriority w:val="29"/>
-    <w:rPr>
-      <w:i/>
-      <w:iCs/>
-      <w:color w:val="000000" w:themeColor="text1"/>
-    </w:rPr>
-  </w:style>
-  <w:style w:type="paragraph" w:styleId="IntenseQuote">
-    <w:name w:val="Intense Quote"/>
-    <w:basedOn w:val="Normal"/>
-    <w:next w:val="Normal"/>
-    <w:link w:val="IntenseQuoteChar"/>
-    <w:uiPriority w:val="30"/>
-    <w:qFormat/>
-    <w:pPr>
-      <w:pBdr>
-        <w:top w:val="single" w:sz="24" w:space="1" w:color="F2F2F2" w:themeColor="background1" w:themeShade="F2"/>
-        <w:bottom w:val="single" w:sz="24" w:space="1" w:color="F2F2F2" w:themeColor="background1" w:themeShade="F2"/>
-      </w:pBdr>
-      <w:shd w:val="clear" w:color="auto" w:fill="F2F2F2" w:themeFill="background1" w:themeFillShade="F2"/>
-      <w:spacing w:before="240" w:after="240"/>
-      <w:ind w:left="936" w:right="936"/>
-      <w:jc w:val="center"/>
-    </w:pPr>
-    <w:rPr>
-      <w:color w:val="000000" w:themeColor="text1"/>
-    </w:rPr>
-  </w:style>
-  <w:style w:type="character" w:customStyle="1" w:styleId="IntenseQuoteChar">
-    <w:name w:val="Intense Quote Char"/>
-    <w:basedOn w:val="DefaultParagraphFont"/>
-    <w:link w:val="IntenseQuote"/>
-    <w:uiPriority w:val="30"/>
-    <w:rPr>
-      <w:color w:val="000000" w:themeColor="text1"/>
-      <w:shd w:val="clear" w:color="auto" w:fill="F2F2F2" w:themeFill="background1" w:themeFillShade="F2"/>
-    </w:rPr>
-  </w:style>
-  <w:style w:type="character" w:styleId="SubtleReference">
-    <w:name w:val="Subtle Reference"/>
-    <w:basedOn w:val="DefaultParagraphFont"/>
-    <w:uiPriority w:val="31"/>
-    <w:qFormat/>
-    <w:rPr>
-      <w:smallCaps/>
-      <w:color w:val="404040" w:themeColor="text1" w:themeTint="BF"/>
-      <w:u w:val="single" w:color="7F7F7F" w:themeColor="text1" w:themeTint="80"/>
-    </w:rPr>
-  </w:style>
-  <w:style w:type="character" w:styleId="IntenseReference">
-    <w:name w:val="Intense Reference"/>
-    <w:basedOn w:val="DefaultParagraphFont"/>
-    <w:uiPriority w:val="32"/>
-    <w:qFormat/>
-    <w:rPr>
-      <w:b/>
-      <w:bCs/>
-      <w:smallCaps/>
-      <w:u w:val="single"/>
-    </w:rPr>
-  </w:style>
-  <w:style w:type="character" w:styleId="BookTitle">
-    <w:name w:val="Book Title"/>
-    <w:basedOn w:val="DefaultParagraphFont"/>
-    <w:uiPriority w:val="33"/>
-    <w:qFormat/>
-    <w:rPr>
-      <w:b w:val="0"/>
-      <w:bCs w:val="0"/>
-      <w:smallCaps/>
-      <w:spacing w:val="5"/>
-    </w:rPr>
-  </w:style>
-  <w:style w:type="paragraph" w:styleId="Caption">
-    <w:name w:val="caption"/>
-    <w:basedOn w:val="Normal"/>
-    <w:next w:val="Normal"/>
-    <w:uiPriority w:val="35"/>
-    <w:semiHidden/>
-    <w:unhideWhenUsed/>
-    <w:qFormat/>
-    <w:pPr>
-      <w:spacing w:after="200" w:line="240" w:lineRule="auto"/>
-    </w:pPr>
-    <w:rPr>
-      <w:i/>
-      <w:iCs/>
-      <w:color w:val="323232" w:themeColor="text2"/>
-      <w:sz w:val="18"/>
-      <w:szCs w:val="18"/>
-    </w:rPr>
-  </w:style>
-  <w:style w:type="paragraph" w:styleId="TOCHeading">
-    <w:name w:val="TOC Heading"/>
-    <w:basedOn w:val="Heading1"/>
-    <w:next w:val="Normal"/>
-    <w:uiPriority w:val="39"/>
-    <w:semiHidden/>
-    <w:unhideWhenUsed/>
-    <w:qFormat/>
-    <w:pPr>
-      <w:outlineLvl w:val="9"/>
-    </w:pPr>
-  </w:style>
-  <w:style w:type="paragraph" w:styleId="NoSpacing">
-    <w:name w:val="No Spacing"/>
-    <w:uiPriority w:val="1"/>
-    <w:qFormat/>
-    <w:pPr>
-      <w:spacing w:after="0" w:line="240" w:lineRule="auto"/>
-    </w:pPr>
-  </w:style>
-  <w:style w:type="paragraph" w:styleId="ListParagraph">
-    <w:name w:val="List Paragraph"/>
-    <w:basedOn w:val="Normal"/>
-    <w:uiPriority w:val="34"/>
-    <w:qFormat/>
-    <w:pPr>
-      <w:ind w:left="720"/>
-      <w:contextualSpacing/>
-    </w:pPr>
-  </w:style>
-  <w:style w:type="paragraph" w:styleId="Header">
-    <w:name w:val="header"/>
-    <w:basedOn w:val="Normal"/>
-    <w:link w:val="HeaderChar"/>
-    <w:uiPriority w:val="99"/>
-    <w:unhideWhenUsed/>
-    <w:rsid w:val="005064A5"/>
-    <w:pPr>
-      <w:tabs>
-        <w:tab w:val="center" w:pos="4680"/>
-        <w:tab w:val="right" w:pos="9360"/>
-      </w:tabs>
-      <w:spacing w:after="0" w:line="240" w:lineRule="auto"/>
-    </w:pPr>
-  </w:style>
-  <w:style w:type="character" w:customStyle="1" w:styleId="HeaderChar">
-    <w:name w:val="Header Char"/>
-    <w:basedOn w:val="DefaultParagraphFont"/>
-    <w:link w:val="Header"/>
-    <w:uiPriority w:val="99"/>
-    <w:rsid w:val="005064A5"/>
-  </w:style>
-  <w:style w:type="paragraph" w:styleId="Footer">
-    <w:name w:val="footer"/>
-    <w:basedOn w:val="Normal"/>
-    <w:link w:val="FooterChar"/>
-    <w:uiPriority w:val="99"/>
-    <w:unhideWhenUsed/>
-    <w:rsid w:val="005064A5"/>
-    <w:pPr>
-      <w:tabs>
-        <w:tab w:val="center" w:pos="4680"/>
-        <w:tab w:val="right" w:pos="9360"/>
-      </w:tabs>
-      <w:spacing w:after="0" w:line="240" w:lineRule="auto"/>
-    </w:pPr>
-  </w:style>
-  <w:style w:type="character" w:customStyle="1" w:styleId="FooterChar">
-    <w:name w:val="Footer Char"/>
-    <w:basedOn w:val="DefaultParagraphFont"/>
-    <w:link w:val="Footer"/>
-    <w:uiPriority w:val="99"/>
-    <w:rsid w:val="005064A5"/>
-  </w:style>
-  <w:style w:type="paragraph" w:styleId="BalloonText">
-    <w:name w:val="Balloon Text"/>
-    <w:basedOn w:val="Normal"/>
-    <w:link w:val="BalloonTextChar"/>
-    <w:uiPriority w:val="99"/>
-    <w:semiHidden/>
-    <w:unhideWhenUsed/>
-    <w:rsid w:val="009E11E6"/>
-    <w:pPr>
-      <w:spacing w:after="0" w:line="240" w:lineRule="auto"/>
-    </w:pPr>
-    <w:rPr>
-      <w:rFonts w:ascii="Lucida Grande" w:hAnsi="Lucida Grande" w:cs="Lucida Grande"/>
-      <w:sz w:val="18"/>
-      <w:szCs w:val="18"/>
-    </w:rPr>
-  </w:style>
-  <w:style w:type="character" w:customStyle="1" w:styleId="BalloonTextChar">
-    <w:name w:val="Balloon Text Char"/>
-    <w:basedOn w:val="DefaultParagraphFont"/>
-    <w:link w:val="BalloonText"/>
-    <w:uiPriority w:val="99"/>
-    <w:semiHidden/>
-    <w:rsid w:val="009E11E6"/>
-    <w:rPr>
-      <w:rFonts w:ascii="Lucida Grande" w:hAnsi="Lucida Grande" w:cs="Lucida Grande"/>
-      <w:sz w:val="18"/>
-      <w:szCs w:val="18"/>
-    </w:rPr>
-  </w:style>
-</w:styles>
-</file>
-
-<file path=word/stylesWithEffects.xml><?xml version="1.0" encoding="utf-8"?>
-<w:styles xmlns:wpc="http://schemas.microsoft.com/office/word/2010/wordprocessingCanvas" xmlns:mo="http://schemas.microsoft.com/office/mac/office/2008/main" xmlns:mc="http://schemas.openxmlformats.org/markup-compatibility/2006" xmlns:mv="urn:schemas-microsoft-com:mac:vml" xmlns:o="urn:schemas-microsoft-com:office:office" xmlns:r="http://schemas.openxmlformats.org/officeDocument/2006/relationships" xmlns:m="http://schemas.openxmlformats.org/officeDocument/2006/math" xmlns:v="urn:schemas-microsoft-com:vml" xmlns:wp14="http://schemas.microsoft.com/office/word/2010/wordprocessingDrawing" xmlns:wp="http://schemas.openxmlformats.org/drawingml/2006/wordprocessingDrawing" xmlns:w10="urn:schemas-microsoft-com:office:word" xmlns:w="http://schemas.openxmlformats.org/wordprocessingml/2006/main" xmlns:w14="http://schemas.microsoft.com/office/word/2010/wordml" xmlns:wpg="http://schemas.microsoft.com/office/word/2010/wordprocessingGroup" xmlns:wpi="http://schemas.microsoft.com/office/word/2010/wordprocessingInk" xmlns:wne="http://schemas.microsoft.com/office/word/2006/wordml" xmlns:wps="http://schemas.microsoft.com/office/word/2010/wordprocessingShape" mc:Ignorable="w14 wp14">
-  <w:docDefaults>
-    <w:rPrDefault>
-      <w:rPr>
-        <w:rFonts w:asciiTheme="minorHAnsi" w:eastAsiaTheme="minorEastAsia" w:hAnsiTheme="minorHAnsi" w:cstheme="minorBidi"/>
-        <w:sz w:val="22"/>
-        <w:szCs w:val="22"/>
-        <w:lang w:val="en-US" w:eastAsia="ja-JP" w:bidi="ar-SA"/>
-      </w:rPr>
-    </w:rPrDefault>
-    <w:pPrDefault>
-      <w:pPr>
-        <w:spacing w:after="160" w:line="259" w:lineRule="auto"/>
-      </w:pPr>
-    </w:pPrDefault>
-  </w:docDefaults>
-  <w:latentStyles w:defLockedState="0" w:defUIPriority="99" w:defSemiHidden="1" w:defUnhideWhenUsed="1" w:defQFormat="0" w:count="276">
-    <w:lsdException w:name="Normal" w:semiHidden="0" w:uiPriority="0" w:unhideWhenUsed="0" w:qFormat="1"/>
-    <w:lsdException w:name="heading 1" w:semiHidden="0" w:uiPriority="9" w:unhideWhenUsed="0" w:qFormat="1"/>
-    <w:lsdException w:name="heading 2" w:uiPriority="9" w:qFormat="1"/>
-    <w:lsdException w:name="heading 3" w:uiPriority="9" w:qFormat="1"/>
-    <w:lsdException w:name="heading 4" w:uiPriority="9" w:qFormat="1"/>
-    <w:lsdException w:name="heading 5" w:uiPriority="9" w:qFormat="1"/>
-    <w:lsdException w:name="heading 6" w:uiPriority="9" w:qFormat="1"/>
-    <w:lsdException w:name="heading 7" w:uiPriority="9" w:qFormat="1"/>
-    <w:lsdException w:name="heading 8" w:uiPriority="9" w:qFormat="1"/>
-    <w:lsdException w:name="heading 9" w:uiPriority="9" w:qFormat="1"/>
-    <w:lsdException w:name="toc 1" w:uiPriority="39"/>
-    <w:lsdException w:name="toc 2" w:uiPriority="39"/>
-    <w:lsdException w:name="toc 3" w:uiPriority="39"/>
-    <w:lsdException w:name="toc 4" w:uiPriority="39"/>
-    <w:lsdException w:name="toc 5" w:uiPriority="39"/>
-    <w:lsdException w:name="toc 6" w:uiPriority="39"/>
-    <w:lsdException w:name="toc 7" w:uiPriority="39"/>
-    <w:lsdException w:name="toc 8" w:uiPriority="39"/>
-    <w:lsdException w:name="toc 9" w:uiPriority="39"/>
-    <w:lsdException w:name="caption" w:uiPriority="35" w:qFormat="1"/>
-    <w:lsdException w:name="Title" w:semiHidden="0" w:uiPriority="10" w:unhideWhenUsed="0" w:qFormat="1"/>
-    <w:lsdException w:name="Default Paragraph Font" w:uiPriority="1"/>
-    <w:lsdException w:name="Subtitle" w:semiHidden="0" w:uiPriority="11" w:unhideWhenUsed="0" w:qFormat="1"/>
-    <w:lsdException w:name="Strong" w:semiHidden="0" w:uiPriority="22" w:unhideWhenUsed="0" w:qFormat="1"/>
-    <w:lsdException w:name="Emphasis" w:semiHidden="0" w:uiPriority="20" w:unhideWhenUsed="0" w:qFormat="1"/>
-    <w:lsdException w:name="Table Grid" w:semiHidden="0" w:uiPriority="39" w:unhideWhenUsed="0"/>
-    <w:lsdException w:name="Note Level 1" w:semiHidden="0" w:unhideWhenUsed="0"/>
-    <w:lsdException w:name="Note Level 2" w:semiHidden="0" w:unhideWhenUsed="0"/>
-    <w:lsdException w:name="Note Level 3" w:semiHidden="0" w:unhideWhenUsed="0"/>
-    <w:lsdException w:name="Note Level 4" w:semiHidden="0" w:unhideWhenUsed="0"/>
-    <w:lsdException w:name="Note Level 5" w:semiHidden="0" w:unhideWhenUsed="0"/>
-    <w:lsdException w:name="Note Level 6" w:semiHidden="0" w:unhideWhenUsed="0"/>
-    <w:lsdException w:name="Note Level 7" w:semiHidden="0" w:unhideWhenUsed="0"/>
-    <w:lsdException w:name="Note Level 8" w:semiHidden="0" w:unhideWhenUsed="0"/>
-    <w:lsdException w:name="Note Level 9" w:semiHidden="0" w:unhideWhenUsed="0"/>
-    <w:lsdException w:name="Placeholder Text" w:unhideWhenUsed="0"/>
-    <w:lsdException w:name="No Spacing" w:semiHidden="0" w:uiPriority="1" w:unhideWhenUsed="0" w:qFormat="1"/>
-    <w:lsdException w:name="Light Shading" w:semiHidden="0" w:uiPriority="60" w:unhideWhenUsed="0"/>
-    <w:lsdException w:name="Light List" w:semiHidden="0" w:uiPriority="61" w:unhideWhenUsed="0"/>
-    <w:lsdException w:name="Light Grid" w:semiHidden="0" w:uiPriority="62" w:unhideWhenUsed="0"/>
-    <w:lsdException w:name="Medium Shading 1" w:semiHidden="0" w:uiPriority="63" w:unhideWhenUsed="0"/>
-    <w:lsdException w:name="Medium Shading 2" w:semiHidden="0" w:uiPriority="64" w:unhideWhenUsed="0"/>
-    <w:lsdException w:name="Medium List 1" w:semiHidden="0" w:uiPriority="65" w:unhideWhenUsed="0"/>
-    <w:lsdException w:name="Medium List 2" w:semiHidden="0" w:uiPriority="66" w:unhideWhenUsed="0"/>
-    <w:lsdException w:name="Medium Grid 1" w:semiHidden="0" w:uiPriority="67" w:unhideWhenUsed="0"/>
-    <w:lsdException w:name="Medium Grid 2" w:semiHidden="0" w:uiPriority="68" w:unhideWhenUsed="0"/>
-    <w:lsdException w:name="Medium Grid 3" w:semiHidden="0" w:uiPriority="69" w:unhideWhenUsed="0"/>
-    <w:lsdException w:name="Dark List" w:semiHidden="0" w:uiPriority="70" w:unhideWhenUsed="0"/>
-    <w:lsdException w:name="Colorful Shading" w:semiHidden="0" w:uiPriority="71" w:unhideWhenUsed="0"/>
-    <w:lsdException w:name="Colorful List" w:semiHidden="0" w:uiPriority="72" w:unhideWhenUsed="0"/>
-    <w:lsdException w:name="Colorful Grid" w:semiHidden="0" w:uiPriority="73" w:unhideWhenUsed="0"/>
-    <w:lsdException w:name="Light Shading Accent 1" w:semiHidden="0" w:uiPriority="60" w:unhideWhenUsed="0"/>
-    <w:lsdException w:name="Light List Accent 1" w:semiHidden="0" w:uiPriority="61" w:unhideWhenUsed="0"/>
-    <w:lsdException w:name="Light Grid Accent 1" w:semiHidden="0" w:uiPriority="62" w:unhideWhenUsed="0"/>
-    <w:lsdException w:name="Medium Shading 1 Accent 1" w:semiHidden="0" w:uiPriority="63" w:unhideWhenUsed="0"/>
-    <w:lsdException w:name="Medium Shading 2 Accent 1" w:semiHidden="0" w:uiPriority="64" w:unhideWhenUsed="0"/>
-    <w:lsdException w:name="Medium List 1 Accent 1" w:semiHidden="0" w:uiPriority="65" w:unhideWhenUsed="0"/>
-    <w:lsdException w:name="Revision" w:unhideWhenUsed="0"/>
-    <w:lsdException w:name="List Paragraph" w:semiHidden="0" w:uiPriority="34" w:unhideWhenUsed="0" w:qFormat="1"/>
-    <w:lsdException w:name="Quote" w:semiHidden="0" w:uiPriority="29" w:unhideWhenUsed="0" w:qFormat="1"/>
-    <w:lsdException w:name="Intense Quote" w:semiHidden="0" w:uiPriority="30" w:unhideWhenUsed="0" w:qFormat="1"/>
-    <w:lsdException w:name="Medium List 2 Accent 1" w:semiHidden="0" w:uiPriority="66" w:unhideWhenUsed="0"/>
-    <w:lsdException w:name="Medium Grid 1 Accent 1" w:semiHidden="0" w:uiPriority="67" w:unhideWhenUsed="0"/>
-    <w:lsdException w:name="Medium Grid 2 Accent 1" w:semiHidden="0" w:uiPriority="68" w:unhideWhenUsed="0"/>
-    <w:lsdException w:name="Medium Grid 3 Accent 1" w:semiHidden="0" w:uiPriority="69" w:unhideWhenUsed="0"/>
-    <w:lsdException w:name="Dark List Accent 1" w:semiHidden="0" w:uiPriority="70" w:unhideWhenUsed="0"/>
-    <w:lsdException w:name="Colorful Shading Accent 1" w:semiHidden="0" w:uiPriority="71" w:unhideWhenUsed="0"/>
-    <w:lsdException w:name="Colorful List Accent 1" w:semiHidden="0" w:uiPriority="72" w:unhideWhenUsed="0"/>
-    <w:lsdException w:name="Colorful Grid Accent 1" w:semiHidden="0" w:uiPriority="73" w:unhideWhenUsed="0"/>
-    <w:lsdException w:name="Light Shading Accent 2" w:semiHidden="0" w:uiPriority="60" w:unhideWhenUsed="0"/>
-    <w:lsdException w:name="Light List Accent 2" w:semiHidden="0" w:uiPriority="61" w:unhideWhenUsed="0"/>
-    <w:lsdException w:name="Light Grid Accent 2" w:semiHidden="0" w:uiPriority="62" w:unhideWhenUsed="0"/>
-    <w:lsdException w:name="Medium Shading 1 Accent 2" w:semiHidden="0" w:uiPriority="63" w:unhideWhenUsed="0"/>
-    <w:lsdException w:name="Medium Shading 2 Accent 2" w:semiHidden="0" w:uiPriority="64" w:unhideWhenUsed="0"/>
-    <w:lsdException w:name="Medium List 1 Accent 2" w:semiHidden="0" w:uiPriority="65" w:unhideWhenUsed="0"/>
-    <w:lsdException w:name="Medium List 2 Accent 2" w:semiHidden="0" w:uiPriority="66" w:unhideWhenUsed="0"/>
-    <w:lsdException w:name="Medium Grid 1 Accent 2" w:semiHidden="0" w:uiPriority="67" w:unhideWhenUsed="0"/>
-    <w:lsdException w:name="Medium Grid 2 Accent 2" w:semiHidden="0" w:uiPriority="68" w:unhideWhenUsed="0"/>
-    <w:lsdException w:name="Medium Grid 3 Accent 2" w:semiHidden="0" w:uiPriority="69" w:unhideWhenUsed="0"/>
-    <w:lsdException w:name="Dark List Accent 2" w:semiHidden="0" w:uiPriority="70" w:unhideWhenUsed="0"/>
-    <w:lsdException w:name="Colorful Shading Accent 2" w:semiHidden="0" w:uiPriority="71" w:unhideWhenUsed="0"/>
-    <w:lsdException w:name="Colorful List Accent 2" w:semiHidden="0" w:uiPriority="72" w:unhideWhenUsed="0"/>
-    <w:lsdException w:name="Colorful Grid Accent 2" w:semiHidden="0" w:uiPriority="73" w:unhideWhenUsed="0"/>
-    <w:lsdException w:name="Light Shading Accent 3" w:semiHidden="0" w:uiPriority="60" w:unhideWhenUsed="0"/>
-    <w:lsdException w:name="Light List Accent 3" w:semiHidden="0" w:uiPriority="61" w:unhideWhenUsed="0"/>
-    <w:lsdException w:name="Light Grid Accent 3" w:semiHidden="0" w:uiPriority="62" w:unhideWhenUsed="0"/>
-    <w:lsdException w:name="Medium Shading 1 Accent 3" w:semiHidden="0" w:uiPriority="63" w:unhideWhenUsed="0"/>
-    <w:lsdException w:name="Medium Shading 2 Accent 3" w:semiHidden="0" w:uiPriority="64" w:unhideWhenUsed="0"/>
-    <w:lsdException w:name="Medium List 1 Accent 3" w:semiHidden="0" w:uiPriority="65" w:unhideWhenUsed="0"/>
-    <w:lsdException w:name="Medium List 2 Accent 3" w:semiHidden="0" w:uiPriority="66" w:unhideWhenUsed="0"/>
-    <w:lsdException w:name="Medium Grid 1 Accent 3" w:semiHidden="0" w:uiPriority="67" w:unhideWhenUsed="0"/>
-    <w:lsdException w:name="Medium Grid 2 Accent 3" w:semiHidden="0" w:uiPriority="68" w:unhideWhenUsed="0"/>
-    <w:lsdException w:name="Medium Grid 3 Accent 3" w:semiHidden="0" w:uiPriority="69" w:unhideWhenUsed="0"/>
-    <w:lsdException w:name="Dark List Accent 3" w:semiHidden="0" w:uiPriority="70" w:unhideWhenUsed="0"/>
-    <w:lsdException w:name="Colorful Shading Accent 3" w:semiHidden="0" w:uiPriority="71" w:unhideWhenUsed="0"/>
-    <w:lsdException w:name="Colorful List Accent 3" w:semiHidden="0" w:uiPriority="72" w:unhideWhenUsed="0"/>
-    <w:lsdException w:name="Colorful Grid Accent 3" w:semiHidden="0" w:uiPriority="73" w:unhideWhenUsed="0"/>
-    <w:lsdException w:name="Light Shading Accent 4" w:semiHidden="0" w:uiPriority="60" w:unhideWhenUsed="0"/>
-    <w:lsdException w:name="Light List Accent 4" w:semiHidden="0" w:uiPriority="61" w:unhideWhenUsed="0"/>
-    <w:lsdException w:name="Light Grid Accent 4" w:semiHidden="0" w:uiPriority="62" w:unhideWhenUsed="0"/>
-    <w:lsdException w:name="Medium Shading 1 Accent 4" w:semiHidden="0" w:uiPriority="63" w:unhideWhenUsed="0"/>
-    <w:lsdException w:name="Medium Shading 2 Accent 4" w:semiHidden="0" w:uiPriority="64" w:unhideWhenUsed="0"/>
-    <w:lsdException w:name="Medium List 1 Accent 4" w:semiHidden="0" w:uiPriority="65" w:unhideWhenUsed="0"/>
-    <w:lsdException w:name="Medium List 2 Accent 4" w:semiHidden="0" w:uiPriority="66" w:unhideWhenUsed="0"/>
-    <w:lsdException w:name="Medium Grid 1 Accent 4" w:semiHidden="0" w:uiPriority="67" w:unhideWhenUsed="0"/>
-    <w:lsdException w:name="Medium Grid 2 Accent 4" w:semiHidden="0" w:uiPriority="68" w:unhideWhenUsed="0"/>
-    <w:lsdException w:name="Medium Grid 3 Accent 4" w:semiHidden="0" w:uiPriority="69" w:unhideWhenUsed="0"/>
-    <w:lsdException w:name="Dark List Accent 4" w:semiHidden="0" w:uiPriority="70" w:unhideWhenUsed="0"/>
-    <w:lsdException w:name="Colorful Shading Accent 4" w:semiHidden="0" w:uiPriority="71" w:unhideWhenUsed="0"/>
-    <w:lsdException w:name="Colorful List Accent 4" w:semiHidden="0" w:uiPriority="72" w:unhideWhenUsed="0"/>
-    <w:lsdException w:name="Colorful Grid Accent 4" w:semiHidden="0" w:uiPriority="73" w:unhideWhenUsed="0"/>
-    <w:lsdException w:name="Light Shading Accent 5" w:semiHidden="0" w:uiPriority="60" w:unhideWhenUsed="0"/>
-    <w:lsdException w:name="Light List Accent 5" w:semiHidden="0" w:uiPriority="61" w:unhideWhenUsed="0"/>
-    <w:lsdException w:name="Light Grid Accent 5" w:semiHidden="0" w:uiPriority="62" w:unhideWhenUsed="0"/>
-    <w:lsdException w:name="Medium Shading 1 Accent 5" w:semiHidden="0" w:uiPriority="63" w:unhideWhenUsed="0"/>
-    <w:lsdException w:name="Medium Shading 2 Accent 5" w:semiHidden="0" w:uiPriority="64" w:unhideWhenUsed="0"/>
-    <w:lsdException w:name="Medium List 1 Accent 5" w:semiHidden="0" w:uiPriority="65" w:unhideWhenUsed="0"/>
-    <w:lsdException w:name="Medium List 2 Accent 5" w:semiHidden="0" w:uiPriority="66" w:unhideWhenUsed="0"/>
-    <w:lsdException w:name="Medium Grid 1 Accent 5" w:semiHidden="0" w:uiPriority="67" w:unhideWhenUsed="0"/>
-    <w:lsdException w:name="Medium Grid 2 Accent 5" w:semiHidden="0" w:uiPriority="68" w:unhideWhenUsed="0"/>
-    <w:lsdException w:name="Medium Grid 3 Accent 5" w:semiHidden="0" w:uiPriority="69" w:unhideWhenUsed="0"/>
-    <w:lsdException w:name="Dark List Accent 5" w:semiHidden="0" w:uiPriority="70" w:unhideWhenUsed="0"/>
-    <w:lsdException w:name="Colorful Shading Accent 5" w:semiHidden="0" w:uiPriority="71" w:unhideWhenUsed="0"/>
-    <w:lsdException w:name="Colorful List Accent 5" w:semiHidden="0" w:uiPriority="72" w:unhideWhenUsed="0"/>
-    <w:lsdException w:name="Colorful Grid Accent 5" w:semiHidden="0" w:uiPriority="73" w:unhideWhenUsed="0"/>
-    <w:lsdException w:name="Light Shading Accent 6" w:semiHidden="0" w:uiPriority="60" w:unhideWhenUsed="0"/>
-    <w:lsdException w:name="Light List Accent 6" w:semiHidden="0" w:uiPriority="61" w:unhideWhenUsed="0"/>
-    <w:lsdException w:name="Light Grid Accent 6" w:semiHidden="0" w:uiPriority="62" w:unhideWhenUsed="0"/>
-    <w:lsdException w:name="Medium Shading 1 Accent 6" w:semiHidden="0" w:uiPriority="63" w:unhideWhenUsed="0"/>
-    <w:lsdException w:name="Medium Shading 2 Accent 6" w:semiHidden="0" w:uiPriority="64" w:unhideWhenUsed="0"/>
-    <w:lsdException w:name="Medium List 1 Accent 6" w:semiHidden="0" w:uiPriority="65" w:unhideWhenUsed="0"/>
-    <w:lsdException w:name="Medium List 2 Accent 6" w:semiHidden="0" w:uiPriority="66" w:unhideWhenUsed="0"/>
-    <w:lsdException w:name="Medium Grid 1 Accent 6" w:semiHidden="0" w:uiPriority="67" w:unhideWhenUsed="0"/>
-    <w:lsdException w:name="Medium Grid 2 Accent 6" w:semiHidden="0" w:uiPriority="68" w:unhideWhenUsed="0"/>
-    <w:lsdException w:name="Medium Grid 3 Accent 6" w:semiHidden="0" w:uiPriority="69" w:unhideWhenUsed="0"/>
-    <w:lsdException w:name="Dark List Accent 6" w:semiHidden="0" w:uiPriority="70" w:unhideWhenUsed="0"/>
-    <w:lsdException w:name="Colorful Shading Accent 6" w:semiHidden="0" w:uiPriority="71" w:unhideWhenUsed="0"/>
-    <w:lsdException w:name="Colorful List Accent 6" w:semiHidden="0" w:uiPriority="72" w:unhideWhenUsed="0"/>
-    <w:lsdException w:name="Colorful Grid Accent 6" w:semiHidden="0" w:uiPriority="73" w:unhideWhenUsed="0"/>
-    <w:lsdException w:name="Subtle Emphasis" w:semiHidden="0" w:uiPriority="19" w:unhideWhenUsed="0" w:qFormat="1"/>
-    <w:lsdException w:name="Intense Emphasis" w:semiHidden="0" w:uiPriority="21" w:unhideWhenUsed="0" w:qFormat="1"/>
-    <w:lsdException w:name="Subtle Reference" w:semiHidden="0" w:uiPriority="31" w:unhideWhenUsed="0" w:qFormat="1"/>
-    <w:lsdException w:name="Intense Reference" w:semiHidden="0" w:uiPriority="32" w:unhideWhenUsed="0" w:qFormat="1"/>
-    <w:lsdException w:name="Book Title" w:semiHidden="0" w:uiPriority="33" w:unhideWhenUsed="0" w:qFormat="1"/>
-    <w:lsdException w:name="Bibliography" w:uiPriority="37"/>
-    <w:lsdException w:name="TOC Heading" w:uiPriority="39" w:qFormat="1"/>
+  <w:latentStyles w:defLockedState="0" w:defUIPriority="99" w:defSemiHidden="0" w:defUnhideWhenUsed="0" w:defQFormat="0" w:count="371">
+    <w:lsdException w:name="Normal" w:uiPriority="0" w:qFormat="1"/>
+    <w:lsdException w:name="heading 1" w:uiPriority="9" w:qFormat="1"/>
+    <w:lsdException w:name="heading 2" w:semiHidden="1" w:uiPriority="9" w:unhideWhenUsed="1" w:qFormat="1"/>
+    <w:lsdException w:name="heading 3" w:semiHidden="1" w:uiPriority="9" w:unhideWhenUsed="1" w:qFormat="1"/>
+    <w:lsdException w:name="heading 4" w:semiHidden="1" w:uiPriority="9" w:unhideWhenUsed="1" w:qFormat="1"/>
+    <w:lsdException w:name="heading 5" w:semiHidden="1" w:uiPriority="9" w:unhideWhenUsed="1" w:qFormat="1"/>
+    <w:lsdException w:name="heading 6" w:semiHidden="1" w:uiPriority="9" w:unhideWhenUsed="1" w:qFormat="1"/>
+    <w:lsdException w:name="heading 7" w:semiHidden="1" w:uiPriority="9" w:unhideWhenUsed="1" w:qFormat="1"/>
+    <w:lsdException w:name="heading 8" w:semiHidden="1" w:uiPriority="9" w:unhideWhenUsed="1" w:qFormat="1"/>
+    <w:lsdException w:name="heading 9" w:semiHidden="1" w:uiPriority="9" w:unhideWhenUsed="1" w:qFormat="1"/>
+    <w:lsdException w:name="index 1" w:semiHidden="1" w:unhideWhenUsed="1"/>
+    <w:lsdException w:name="index 2" w:semiHidden="1" w:unhideWhenUsed="1"/>
+    <w:lsdException w:name="index 3" w:semiHidden="1" w:unhideWhenUsed="1"/>
+    <w:lsdException w:name="index 4" w:semiHidden="1" w:unhideWhenUsed="1"/>
+    <w:lsdException w:name="index 5" w:semiHidden="1" w:unhideWhenUsed="1"/>
+    <w:lsdException w:name="index 6" w:semiHidden="1" w:unhideWhenUsed="1"/>
+    <w:lsdException w:name="index 7" w:semiHidden="1" w:unhideWhenUsed="1"/>
+    <w:lsdException w:name="index 8" w:semiHidden="1" w:unhideWhenUsed="1"/>
+    <w:lsdException w:name="index 9" w:semiHidden="1" w:unhideWhenUsed="1"/>
+    <w:lsdException w:name="toc 1" w:semiHidden="1" w:uiPriority="39" w:unhideWhenUsed="1"/>
+    <w:lsdException w:name="toc 2" w:semiHidden="1" w:uiPriority="39" w:unhideWhenUsed="1"/>
+    <w:lsdException w:name="toc 3" w:semiHidden="1" w:uiPriority="39" w:unhideWhenUsed="1"/>
+    <w:lsdException w:name="toc 4" w:semiHidden="1" w:uiPriority="39" w:unhideWhenUsed="1"/>
+    <w:lsdException w:name="toc 5" w:semiHidden="1" w:uiPriority="39" w:unhideWhenUsed="1"/>
+    <w:lsdException w:name="toc 6" w:semiHidden="1" w:uiPriority="39" w:unhideWhenUsed="1"/>
+    <w:lsdException w:name="toc 7" w:semiHidden="1" w:uiPriority="39" w:unhideWhenUsed="1"/>
+    <w:lsdException w:name="toc 8" w:semiHidden="1" w:uiPriority="39" w:unhideWhenUsed="1"/>
+    <w:lsdException w:name="toc 9" w:semiHidden="1" w:uiPriority="39" w:unhideWhenUsed="1"/>
+    <w:lsdException w:name="Normal Indent" w:semiHidden="1" w:unhideWhenUsed="1"/>
+    <w:lsdException w:name="footnote text" w:semiHidden="1" w:unhideWhenUsed="1"/>
+    <w:lsdException w:name="annotation text" w:semiHidden="1" w:unhideWhenUsed="1"/>
+    <w:lsdException w:name="header" w:semiHidden="1" w:unhideWhenUsed="1"/>
+    <w:lsdException w:name="footer" w:semiHidden="1" w:unhideWhenUsed="1"/>
+    <w:lsdException w:name="index heading" w:semiHidden="1" w:unhideWhenUsed="1"/>
+    <w:lsdException w:name="caption" w:semiHidden="1" w:uiPriority="35" w:unhideWhenUsed="1" w:qFormat="1"/>
+    <w:lsdException w:name="table of figures" w:semiHidden="1" w:unhideWhenUsed="1"/>
+    <w:lsdException w:name="envelope address" w:semiHidden="1" w:unhideWhenUsed="1"/>
+    <w:lsdException w:name="envelope return" w:semiHidden="1" w:unhideWhenUsed="1"/>
+    <w:lsdException w:name="footnote reference" w:semiHidden="1" w:unhideWhenUsed="1"/>
+    <w:lsdException w:name="annotation reference" w:semiHidden="1" w:unhideWhenUsed="1"/>
+    <w:lsdException w:name="line number" w:semiHidden="1" w:unhideWhenUsed="1"/>
+    <w:lsdException w:name="page number" w:semiHidden="1" w:unhideWhenUsed="1"/>
+    <w:lsdException w:name="endnote reference" w:semiHidden="1" w:unhideWhenUsed="1"/>
+    <w:lsdException w:name="endnote text" w:semiHidden="1" w:unhideWhenUsed="1"/>
+    <w:lsdException w:name="table of authorities" w:semiHidden="1" w:unhideWhenUsed="1"/>
+    <w:lsdException w:name="macro" w:semiHidden="1" w:unhideWhenUsed="1"/>
+    <w:lsdException w:name="toa heading" w:semiHidden="1" w:unhideWhenUsed="1"/>
+    <w:lsdException w:name="List" w:semiHidden="1" w:unhideWhenUsed="1"/>
+    <w:lsdException w:name="List Bullet" w:semiHidden="1" w:unhideWhenUsed="1"/>
+    <w:lsdException w:name="List Number" w:semiHidden="1" w:unhideWhenUsed="1"/>
+    <w:lsdException w:name="List 2" w:semiHidden="1" w:unhideWhenUsed="1"/>
+    <w:lsdException w:name="List 3" w:semiHidden="1" w:unhideWhenUsed="1"/>
+    <w:lsdException w:name="List 4" w:semiHidden="1" w:unhideWhenUsed="1"/>
+    <w:lsdException w:name="List 5" w:semiHidden="1" w:unhideWhenUsed="1"/>
+    <w:lsdException w:name="List Bullet 2" w:semiHidden="1" w:unhideWhenUsed="1"/>
+    <w:lsdException w:name="List Bullet 3" w:semiHidden="1" w:unhideWhenUsed="1"/>
+    <w:lsdException w:name="List Bullet 4" w:semiHidden="1" w:unhideWhenUsed="1"/>
+    <w:lsdException w:name="List Bullet 5" w:semiHidden="1" w:unhideWhenUsed="1"/>
+    <w:lsdException w:name="List Number 2" w:semiHidden="1" w:unhideWhenUsed="1"/>
+    <w:lsdException w:name="List Number 3" w:semiHidden="1" w:unhideWhenUsed="1"/>
+    <w:lsdException w:name="List Number 4" w:semiHidden="1" w:unhideWhenUsed="1"/>
+    <w:lsdException w:name="List Number 5" w:semiHidden="1" w:unhideWhenUsed="1"/>
+    <w:lsdException w:name="Title" w:uiPriority="10" w:qFormat="1"/>
+    <w:lsdException w:name="Closing" w:semiHidden="1" w:unhideWhenUsed="1"/>
+    <w:lsdException w:name="Signature" w:semiHidden="1" w:unhideWhenUsed="1"/>
+    <w:lsdException w:name="Default Paragraph Font" w:semiHidden="1" w:uiPriority="1" w:unhideWhenUsed="1"/>
+    <w:lsdException w:name="Body Text" w:semiHidden="1" w:unhideWhenUsed="1"/>
+    <w:lsdException w:name="Body Text Indent" w:semiHidden="1" w:unhideWhenUsed="1"/>
+    <w:lsdException w:name="List Continue" w:semiHidden="1" w:unhideWhenUsed="1"/>
+    <w:lsdException w:name="List Continue 2" w:semiHidden="1" w:unhideWhenUsed="1"/>
+    <w:lsdException w:name="List Continue 3" w:semiHidden="1" w:unhideWhenUsed="1"/>
+    <w:lsdException w:name="List Continue 4" w:semiHidden="1" w:unhideWhenUsed="1"/>
+    <w:lsdException w:name="List Continue 5" w:semiHidden="1" w:unhideWhenUsed="1"/>
+    <w:lsdException w:name="Message Header" w:semiHidden="1" w:unhideWhenUsed="1"/>
+    <w:lsdException w:name="Subtitle" w:uiPriority="11" w:qFormat="1"/>
+    <w:lsdException w:name="Salutation" w:semiHidden="1" w:unhideWhenUsed="1"/>
+    <w:lsdException w:name="Date" w:semiHidden="1" w:unhideWhenUsed="1"/>
+    <w:lsdException w:name="Body Text First Indent" w:semiHidden="1" w:unhideWhenUsed="1"/>
+    <w:lsdException w:name="Body Text First Indent 2" w:semiHidden="1" w:unhideWhenUsed="1"/>
+    <w:lsdException w:name="Note Heading" w:semiHidden="1" w:unhideWhenUsed="1"/>
+    <w:lsdException w:name="Body Text 2" w:semiHidden="1" w:unhideWhenUsed="1"/>
+    <w:lsdException w:name="Body Text 3" w:semiHidden="1" w:unhideWhenUsed="1"/>
+    <w:lsdException w:name="Body Text Indent 2" w:semiHidden="1" w:unhideWhenUsed="1"/>
+    <w:lsdException w:name="Body Text Indent 3" w:semiHidden="1" w:unhideWhenUsed="1"/>
+    <w:lsdException w:name="Block Text" w:semiHidden="1" w:unhideWhenUsed="1"/>
+    <w:lsdException w:name="Hyperlink" w:semiHidden="1" w:unhideWhenUsed="1"/>
+    <w:lsdException w:name="FollowedHyperlink" w:semiHidden="1" w:unhideWhenUsed="1"/>
+    <w:lsdException w:name="Strong" w:uiPriority="22" w:qFormat="1"/>
+    <w:lsdException w:name="Emphasis" w:uiPriority="20" w:qFormat="1"/>
+    <w:lsdException w:name="Document Map" w:semiHidden="1" w:unhideWhenUsed="1"/>
+    <w:lsdException w:name="Plain Text" w:semiHidden="1" w:unhideWhenUsed="1"/>
+    <w:lsdException w:name="E-mail Signature" w:semiHidden="1" w:unhideWhenUsed="1"/>
+    <w:lsdException w:name="HTML Top of Form" w:semiHidden="1" w:unhideWhenUsed="1"/>
+    <w:lsdException w:name="HTML Bottom of Form" w:semiHidden="1" w:unhideWhenUsed="1"/>
+    <w:lsdException w:name="Normal (Web)" w:semiHidden="1" w:unhideWhenUsed="1"/>
+    <w:lsdException w:name="HTML Acronym" w:semiHidden="1" w:unhideWhenUsed="1"/>
+    <w:lsdException w:name="HTML Address" w:semiHidden="1" w:unhideWhenUsed="1"/>
+    <w:lsdException w:name="HTML Cite" w:semiHidden="1" w:unhideWhenUsed="1"/>
+    <w:lsdException w:name="HTML Code" w:semiHidden="1" w:unhideWhenUsed="1"/>
+    <w:lsdException w:name="HTML Definition" w:semiHidden="1" w:unhideWhenUsed="1"/>
+    <w:lsdException w:name="HTML Keyboard" w:semiHidden="1" w:unhideWhenUsed="1"/>
+    <w:lsdException w:name="HTML Preformatted" w:semiHidden="1" w:unhideWhenUsed="1"/>
+    <w:lsdException w:name="HTML Sample" w:semiHidden="1" w:unhideWhenUsed="1"/>
+    <w:lsdException w:name="HTML Typewriter" w:semiHidden="1" w:unhideWhenUsed="1"/>
+    <w:lsdException w:name="HTML Variable" w:semiHidden="1" w:unhideWhenUsed="1"/>
+    <w:lsdException w:name="Normal Table" w:semiHidden="1" w:unhideWhenUsed="1"/>
+    <w:lsdException w:name="annotation subject" w:semiHidden="1" w:unhideWhenUsed="1"/>
+    <w:lsdException w:name="No List" w:semiHidden="1" w:unhideWhenUsed="1"/>
+    <w:lsdException w:name="Outline List 1" w:semiHidden="1" w:unhideWhenUsed="1"/>
+    <w:lsdException w:name="Outline List 2" w:semiHidden="1" w:unhideWhenUsed="1"/>
+    <w:lsdException w:name="Outline List 3" w:semiHidden="1" w:unhideWhenUsed="1"/>
+    <w:lsdException w:name="Table Simple 1" w:semiHidden="1" w:unhideWhenUsed="1"/>
+    <w:lsdException w:name="Table Simple 2" w:semiHidden="1" w:unhideWhenUsed="1"/>
+    <w:lsdException w:name="Table Simple 3" w:semiHidden="1" w:unhideWhenUsed="1"/>
+    <w:lsdException w:name="Table Classic 1" w:semiHidden="1" w:unhideWhenUsed="1"/>
+    <w:lsdException w:name="Table Classic 2" w:semiHidden="1" w:unhideWhenUsed="1"/>
+    <w:lsdException w:name="Table Classic 3" w:semiHidden="1" w:unhideWhenUsed="1"/>
+    <w:lsdException w:name="Table Classic 4" w:semiHidden="1" w:unhideWhenUsed="1"/>
+    <w:lsdException w:name="Table Colorful 1" w:semiHidden="1" w:unhideWhenUsed="1"/>
+    <w:lsdException w:name="Table Colorful 2" w:semiHidden="1" w:unhideWhenUsed="1"/>
+    <w:lsdException w:name="Table Colorful 3" w:semiHidden="1" w:unhideWhenUsed="1"/>
+    <w:lsdException w:name="Table Columns 1" w:semiHidden="1" w:unhideWhenUsed="1"/>
+    <w:lsdException w:name="Table Columns 2" w:semiHidden="1" w:unhideWhenUsed="1"/>
+    <w:lsdException w:name="Table Columns 3" w:semiHidden="1" w:unhideWhenUsed="1"/>
+    <w:lsdException w:name="Table Columns 4" w:semiHidden="1" w:unhideWhenUsed="1"/>
+    <w:lsdException w:name="Table Columns 5" w:semiHidden="1" w:unhideWhenUsed="1"/>
+    <w:lsdException w:name="Table Grid 1" w:semiHidden="1" w:unhideWhenUsed="1"/>
+    <w:lsdException w:name="Table Grid 2" w:semiHidden="1" w:unhideWhenUsed="1"/>
+    <w:lsdException w:name="Table Grid 3" w:semiHidden="1" w:unhideWhenUsed="1"/>
+    <w:lsdException w:name="Table Grid 4" w:semiHidden="1" w:unhideWhenUsed="1"/>
+    <w:lsdException w:name="Table Grid 5" w:semiHidden="1" w:unhideWhenUsed="1"/>
+    <w:lsdException w:name="Table Grid 6" w:semiHidden="1" w:unhideWhenUsed="1"/>
+    <w:lsdException w:name="Table Grid 7" w:semiHidden="1" w:unhideWhenUsed="1"/>
+    <w:lsdException w:name="Table Grid 8" w:semiHidden="1" w:unhideWhenUsed="1"/>
+    <w:lsdException w:name="Table List 1" w:semiHidden="1" w:unhideWhenUsed="1"/>
+    <w:lsdException w:name="Table List 2" w:semiHidden="1" w:unhideWhenUsed="1"/>
+    <w:lsdException w:name="Table List 3" w:semiHidden="1" w:unhideWhenUsed="1"/>
+    <w:lsdException w:name="Table List 4" w:semiHidden="1" w:unhideWhenUsed="1"/>
+    <w:lsdException w:name="Table List 5" w:semiHidden="1" w:unhideWhenUsed="1"/>
+    <w:lsdException w:name="Table List 6" w:semiHidden="1" w:unhideWhenUsed="1"/>
+    <w:lsdException w:name="Table List 7" w:semiHidden="1" w:unhideWhenUsed="1"/>
+    <w:lsdException w:name="Table List 8" w:semiHidden="1" w:unhideWhenUsed="1"/>
+    <w:lsdException w:name="Table 3D effects 1" w:semiHidden="1" w:unhideWhenUsed="1"/>
+    <w:lsdException w:name="Table 3D effects 2" w:semiHidden="1" w:unhideWhenUsed="1"/>
+    <w:lsdException w:name="Table 3D effects 3" w:semiHidden="1" w:unhideWhenUsed="1"/>
+    <w:lsdException w:name="Table Contemporary" w:semiHidden="1" w:unhideWhenUsed="1"/>
+    <w:lsdException w:name="Table Elegant" w:semiHidden="1" w:unhideWhenUsed="1"/>
+    <w:lsdException w:name="Table Professional" w:semiHidden="1" w:unhideWhenUsed="1"/>
+    <w:lsdException w:name="Table Subtle 1" w:semiHidden="1" w:unhideWhenUsed="1"/>
+    <w:lsdException w:name="Table Subtle 2" w:semiHidden="1" w:unhideWhenUsed="1"/>
+    <w:lsdException w:name="Table Web 1" w:semiHidden="1" w:unhideWhenUsed="1"/>
+    <w:lsdException w:name="Table Web 2" w:semiHidden="1" w:unhideWhenUsed="1"/>
+    <w:lsdException w:name="Table Web 3" w:semiHidden="1" w:unhideWhenUsed="1"/>
+    <w:lsdException w:name="Balloon Text" w:semiHidden="1" w:unhideWhenUsed="1"/>
+    <w:lsdException w:name="Table Grid" w:uiPriority="39"/>
+    <w:lsdException w:name="Table Theme" w:semiHidden="1" w:unhideWhenUsed="1"/>
+    <w:lsdException w:name="Placeholder Text" w:semiHidden="1"/>
+    <w:lsdException w:name="No Spacing" w:uiPriority="1" w:qFormat="1"/>
+    <w:lsdException w:name="Light Shading" w:uiPriority="60"/>
+    <w:lsdException w:name="Light List" w:uiPriority="61"/>
+    <w:lsdException w:name="Light Grid" w:uiPriority="62"/>
+    <w:lsdException w:name="Medium Shading 1" w:uiPriority="63"/>
+    <w:lsdException w:name="Medium Shading 2" w:uiPriority="64"/>
+    <w:lsdException w:name="Medium List 1" w:uiPriority="65"/>
+    <w:lsdException w:name="Medium List 2" w:uiPriority="66"/>
+    <w:lsdException w:name="Medium Grid 1" w:uiPriority="67"/>
+    <w:lsdException w:name="Medium Grid 2" w:uiPriority="68"/>
+    <w:lsdException w:name="Medium Grid 3" w:uiPriority="69"/>
+    <w:lsdException w:name="Dark List" w:uiPriority="70"/>
+    <w:lsdException w:name="Colorful Shading" w:uiPriority="71"/>
+    <w:lsdException w:name="Colorful List" w:uiPriority="72"/>
+    <w:lsdException w:name="Colorful Grid" w:uiPriority="73"/>
+    <w:lsdException w:name="Light Shading Accent 1" w:uiPriority="60"/>
+    <w:lsdException w:name="Light List Accent 1" w:uiPriority="61"/>
+    <w:lsdException w:name="Light Grid Accent 1" w:uiPriority="62"/>
+    <w:lsdException w:name="Medium Shading 1 Accent 1" w:uiPriority="63"/>
+    <w:lsdException w:name="Medium Shading 2 Accent 1" w:uiPriority="64"/>
+    <w:lsdException w:name="Medium List 1 Accent 1" w:uiPriority="65"/>
+    <w:lsdException w:name="Revision" w:semiHidden="1"/>
+    <w:lsdException w:name="List Paragraph" w:uiPriority="34" w:qFormat="1"/>
+    <w:lsdException w:name="Quote" w:uiPriority="29" w:qFormat="1"/>
+    <w:lsdException w:name="Intense Quote" w:uiPriority="30" w:qFormat="1"/>
+    <w:lsdException w:name="Medium List 2 Accent 1" w:uiPriority="66"/>
+    <w:lsdException w:name="Medium Grid 1 Accent 1" w:uiPriority="67"/>
+    <w:lsdException w:name="Medium Grid 2 Accent 1" w:uiPriority="68"/>
+    <w:lsdException w:name="Medium Grid 3 Accent 1" w:uiPriority="69"/>
+    <w:lsdException w:name="Dark List Accent 1" w:uiPriority="70"/>
+    <w:lsdException w:name="Colorful Shading Accent 1" w:uiPriority="71"/>
+    <w:lsdException w:name="Colorful List Accent 1" w:uiPriority="72"/>
+    <w:lsdException w:name="Colorful Grid Accent 1" w:uiPriority="73"/>
+    <w:lsdException w:name="Light Shading Accent 2" w:uiPriority="60"/>
+    <w:lsdException w:name="Light List Accent 2" w:uiPriority="61"/>
+    <w:lsdException w:name="Light Grid Accent 2" w:uiPriority="62"/>
+    <w:lsdException w:name="Medium Shading 1 Accent 2" w:uiPriority="63"/>
+    <w:lsdException w:name="Medium Shading 2 Accent 2" w:uiPriority="64"/>
+    <w:lsdException w:name="Medium List 1 Accent 2" w:uiPriority="65"/>
+    <w:lsdException w:name="Medium List 2 Accent 2" w:uiPriority="66"/>
+    <w:lsdException w:name="Medium Grid 1 Accent 2" w:uiPriority="67"/>
+    <w:lsdException w:name="Medium Grid 2 Accent 2" w:uiPriority="68"/>
+    <w:lsdException w:name="Medium Grid 3 Accent 2" w:uiPriority="69"/>
+    <w:lsdException w:name="Dark List Accent 2" w:uiPriority="70"/>
+    <w:lsdException w:name="Colorful Shading Accent 2" w:uiPriority="71"/>
+    <w:lsdException w:name="Colorful List Accent 2" w:uiPriority="72"/>
+    <w:lsdException w:name="Colorful Grid Accent 2" w:uiPriority="73"/>
+    <w:lsdException w:name="Light Shading Accent 3" w:uiPriority="60"/>
+    <w:lsdException w:name="Light List Accent 3" w:uiPriority="61"/>
+    <w:lsdException w:name="Light Grid Accent 3" w:uiPriority="62"/>
+    <w:lsdException w:name="Medium Shading 1 Accent 3" w:uiPriority="63"/>
+    <w:lsdException w:name="Medium Shading 2 Accent 3" w:uiPriority="64"/>
+    <w:lsdException w:name="Medium List 1 Accent 3" w:uiPriority="65"/>
+    <w:lsdException w:name="Medium List 2 Accent 3" w:uiPriority="66"/>
+    <w:lsdException w:name="Medium Grid 1 Accent 3" w:uiPriority="67"/>
+    <w:lsdException w:name="Medium Grid 2 Accent 3" w:uiPriority="68"/>
+    <w:lsdException w:name="Medium Grid 3 Accent 3" w:uiPriority="69"/>
+    <w:lsdException w:name="Dark List Accent 3" w:uiPriority="70"/>
+    <w:lsdException w:name="Colorful Shading Accent 3" w:uiPriority="71"/>
+    <w:lsdException w:name="Colorful List Accent 3" w:uiPriority="72"/>
+    <w:lsdException w:name="Colorful Grid Accent 3" w:uiPriority="73"/>
+    <w:lsdException w:name="Light Shading Accent 4" w:uiPriority="60"/>
+    <w:lsdException w:name="Light List Accent 4" w:uiPriority="61"/>
+    <w:lsdException w:name="Light Grid Accent 4" w:uiPriority="62"/>
+    <w:lsdException w:name="Medium Shading 1 Accent 4" w:uiPriority="63"/>
+    <w:lsdException w:name="Medium Shading 2 Accent 4" w:uiPriority="64"/>
+    <w:lsdException w:name="Medium List 1 Accent 4" w:uiPriority="65"/>
+    <w:lsdException w:name="Medium List 2 Accent 4" w:uiPriority="66"/>
+    <w:lsdException w:name="Medium Grid 1 Accent 4" w:uiPriority="67"/>
+    <w:lsdException w:name="Medium Grid 2 Accent 4" w:uiPriority="68"/>
+    <w:lsdException w:name="Medium Grid 3 Accent 4" w:uiPriority="69"/>
+    <w:lsdException w:name="Dark List Accent 4" w:uiPriority="70"/>
+    <w:lsdException w:name="Colorful Shading Accent 4" w:uiPriority="71"/>
+    <w:lsdException w:name="Colorful List Accent 4" w:uiPriority="72"/>
+    <w:lsdException w:name="Colorful Grid Accent 4" w:uiPriority="73"/>
+    <w:lsdException w:name="Light Shading Accent 5" w:uiPriority="60"/>
+    <w:lsdException w:name="Light List Accent 5" w:uiPriority="61"/>
+    <w:lsdException w:name="Light Grid Accent 5" w:uiPriority="62"/>
+    <w:lsdException w:name="Medium Shading 1 Accent 5" w:uiPriority="63"/>
+    <w:lsdException w:name="Medium Shading 2 Accent 5" w:uiPriority="64"/>
+    <w:lsdException w:name="Medium List 1 Accent 5" w:uiPriority="65"/>
+    <w:lsdException w:name="Medium List 2 Accent 5" w:uiPriority="66"/>
+    <w:lsdException w:name="Medium Grid 1 Accent 5" w:uiPriority="67"/>
+    <w:lsdException w:name="Medium Grid 2 Accent 5" w:uiPriority="68"/>
+    <w:lsdException w:name="Medium Grid 3 Accent 5" w:uiPriority="69"/>
+    <w:lsdException w:name="Dark List Accent 5" w:uiPriority="70"/>
+    <w:lsdException w:name="Colorful Shading Accent 5" w:uiPriority="71"/>
+    <w:lsdException w:name="Colorful List Accent 5" w:uiPriority="72"/>
+    <w:lsdException w:name="Colorful Grid Accent 5" w:uiPriority="73"/>
+    <w:lsdException w:name="Light Shading Accent 6" w:uiPriority="60"/>
+    <w:lsdException w:name="Light List Accent 6" w:uiPriority="61"/>
+    <w:lsdException w:name="Light Grid Accent 6" w:uiPriority="62"/>
+    <w:lsdException w:name="Medium Shading 1 Accent 6" w:uiPriority="63"/>
+    <w:lsdException w:name="Medium Shading 2 Accent 6" w:uiPriority="64"/>
+    <w:lsdException w:name="Medium List 1 Accent 6" w:uiPriority="65"/>
+    <w:lsdException w:name="Medium List 2 Accent 6" w:uiPriority="66"/>
+    <w:lsdException w:name="Medium Grid 1 Accent 6" w:uiPriority="67"/>
+    <w:lsdException w:name="Medium Grid 2 Accent 6" w:uiPriority="68"/>
+    <w:lsdException w:name="Medium Grid 3 Accent 6" w:uiPriority="69"/>
+    <w:lsdException w:name="Dark List Accent 6" w:uiPriority="70"/>
+    <w:lsdException w:name="Colorful Shading Accent 6" w:uiPriority="71"/>
+    <w:lsdException w:name="Colorful List Accent 6" w:uiPriority="72"/>
+    <w:lsdException w:name="Colorful Grid Accent 6" w:uiPriority="73"/>
+    <w:lsdException w:name="Subtle Emphasis" w:uiPriority="19" w:qFormat="1"/>
+    <w:lsdException w:name="Intense Emphasis" w:uiPriority="21" w:qFormat="1"/>
+    <w:lsdException w:name="Subtle Reference" w:uiPriority="31" w:qFormat="1"/>
+    <w:lsdException w:name="Intense Reference" w:uiPriority="32" w:qFormat="1"/>
+    <w:lsdException w:name="Book Title" w:uiPriority="33" w:qFormat="1"/>
+    <w:lsdException w:name="Bibliography" w:semiHidden="1" w:uiPriority="37" w:unhideWhenUsed="1"/>
+    <w:lsdException w:name="TOC Heading" w:semiHidden="1" w:uiPriority="39" w:unhideWhenUsed="1" w:qFormat="1"/>
+    <w:lsdException w:name="Grid Table 4" w:uiPriority="49"/>
+    <w:lsdException w:name="Grid Table 5 Dark" w:uiPriority="50"/>
+    <w:lsdException w:name="Grid Table 6 Colorful" w:uiPriority="51"/>
+    <w:lsdException w:name="Grid Table 7 Colorful" w:uiPriority="52"/>
+    <w:lsdException w:name="Grid Table 1 Light Accent 1" w:uiPriority="46"/>
+    <w:lsdException w:name="Grid Table 2 Accent 1" w:uiPriority="47"/>
+    <w:lsdException w:name="Grid Table 3 Accent 1" w:uiPriority="48"/>
+    <w:lsdException w:name="Grid Table 4 Accent 1" w:uiPriority="49"/>
+    <w:lsdException w:name="Grid Table 5 Dark Accent 1" w:uiPriority="50"/>
+    <w:lsdException w:name="Grid Table 6 Colorful Accent 1" w:uiPriority="51"/>
+    <w:lsdException w:name="Grid Table 7 Colorful Accent 1" w:uiPriority="52"/>
+    <w:lsdException w:name="Grid Table 1 Light Accent 2" w:uiPriority="46"/>
+    <w:lsdException w:name="Grid Table 2 Accent 2" w:uiPriority="47"/>
+    <w:lsdException w:name="Grid Table 3 Accent 2" w:uiPriority="48"/>
+    <w:lsdException w:name="Grid Table 4 Accent 2" w:uiPriority="49"/>
+    <w:lsdException w:name="Grid Table 5 Dark Accent 2" w:uiPriority="50"/>
+    <w:lsdException w:name="Grid Table 6 Colorful Accent 2" w:uiPriority="51"/>
+    <w:lsdException w:name="Grid Table 7 Colorful Accent 2" w:uiPriority="52"/>
+    <w:lsdException w:name="Grid Table 1 Light Accent 3" w:uiPriority="46"/>
+    <w:lsdException w:name="Grid Table 2 Accent 3" w:uiPriority="47"/>
+    <w:lsdException w:name="Grid Table 3 Accent 3" w:uiPriority="48"/>
+    <w:lsdException w:name="Grid Table 4 Accent 3" w:uiPriority="49"/>
+    <w:lsdException w:name="Grid Table 5 Dark Accent 3" w:uiPriority="50"/>
+    <w:lsdException w:name="Grid Table 6 Colorful Accent 3" w:uiPriority="51"/>
+    <w:lsdException w:name="Grid Table 7 Colorful Accent 3" w:uiPriority="52"/>
+    <w:lsdException w:name="Grid Table 1 Light Accent 4" w:uiPriority="46"/>
+    <w:lsdException w:name="Grid Table 2 Accent 4" w:uiPriority="47"/>
+    <w:lsdException w:name="Grid Table 3 Accent 4" w:uiPriority="48"/>
+    <w:lsdException w:name="Grid Table 4 Accent 4" w:uiPriority="49"/>
+    <w:lsdException w:name="Grid Table 5 Dark Accent 4" w:uiPriority="50"/>
+    <w:lsdException w:name="Grid Table 6 Colorful Accent 4" w:uiPriority="51"/>
+    <w:lsdException w:name="Grid Table 7 Colorful Accent 4" w:uiPriority="52"/>
+    <w:lsdException w:name="Grid Table 1 Light Accent 5" w:uiPriority="46"/>
+    <w:lsdException w:name="Grid Table 2 Accent 5" w:uiPriority="47"/>
+    <w:lsdException w:name="Grid Table 3 Accent 5" w:uiPriority="48"/>
+    <w:lsdException w:name="Grid Table 4 Accent 5" w:uiPriority="49"/>
+    <w:lsdException w:name="Grid Table 5 Dark Accent 5" w:uiPriority="50"/>
+    <w:lsdException w:name="Grid Table 6 Colorful Accent 5" w:uiPriority="51"/>
+    <w:lsdException w:name="Grid Table 7 Colorful Accent 5" w:uiPriority="52"/>
+    <w:lsdException w:name="Grid Table 1 Light Accent 6" w:uiPriority="46"/>
+    <w:lsdException w:name="Grid Table 2 Accent 6" w:uiPriority="47"/>
+    <w:lsdException w:name="Grid Table 3 Accent 6" w:uiPriority="48"/>
+    <w:lsdException w:name="Grid Table 4 Accent 6" w:uiPriority="49"/>
+    <w:lsdException w:name="Grid Table 5 Dark Accent 6" w:uiPriority="50"/>
+    <w:lsdException w:name="Grid Table 6 Colorful Accent 6" w:uiPriority="51"/>
+    <w:lsdException w:name="Grid Table 7 Colorful Accent 6" w:uiPriority="52"/>
+    <w:lsdException w:name="List Table 1 Light" w:uiPriority="46"/>
+    <w:lsdException w:name="List Table 2" w:uiPriority="47"/>
+    <w:lsdException w:name="List Table 3" w:uiPriority="48"/>
+    <w:lsdException w:name="List Table 4" w:uiPriority="49"/>
+    <w:lsdException w:name="List Table 5 Dark" w:uiPriority="50"/>
+    <w:lsdException w:name="List Table 6 Colorful" w:uiPriority="51"/>
+    <w:lsdException w:name="List Table 7 Colorful" w:uiPriority="52"/>
+    <w:lsdException w:name="List Table 1 Light Accent 1" w:uiPriority="46"/>
+    <w:lsdException w:name="List Table 2 Accent 1" w:uiPriority="47"/>
+    <w:lsdException w:name="List Table 3 Accent 1" w:uiPriority="48"/>
+    <w:lsdException w:name="List Table 4 Accent 1" w:uiPriority="49"/>
+    <w:lsdException w:name="List Table 5 Dark Accent 1" w:uiPriority="50"/>
+    <w:lsdException w:name="List Table 6 Colorful Accent 1" w:uiPriority="51"/>
+    <w:lsdException w:name="List Table 7 Colorful Accent 1" w:uiPriority="52"/>
+    <w:lsdException w:name="List Table 1 Light Accent 2" w:uiPriority="46"/>
+    <w:lsdException w:name="List Table 2 Accent 2" w:uiPriority="47"/>
+    <w:lsdException w:name="List Table 3 Accent 2" w:uiPriority="48"/>
+    <w:lsdException w:name="List Table 4 Accent 2" w:uiPriority="49"/>
+    <w:lsdException w:name="List Table 5 Dark Accent 2" w:uiPriority="50"/>
+    <w:lsdException w:name="List Table 6 Colorful Accent 2" w:uiPriority="51"/>
+    <w:lsdException w:name="List Table 7 Colorful Accent 2" w:uiPriority="52"/>
+    <w:lsdException w:name="List Table 1 Light Accent 3" w:uiPriority="46"/>
+    <w:lsdException w:name="List Table 2 Accent 3" w:uiPriority="47"/>
+    <w:lsdException w:name="List Table 3 Accent 3" w:uiPriority="48"/>
+    <w:lsdException w:name="List Table 4 Accent 3" w:uiPriority="49"/>
+    <w:lsdException w:name="List Table 5 Dark Accent 3" w:uiPriority="50"/>
+    <w:lsdException w:name="List Table 6 Colorful Accent 3" w:uiPriority="51"/>
+    <w:lsdException w:name="List Table 7 Colorful Accent 3" w:uiPriority="52"/>
+    <w:lsdException w:name="List Table 1 Light Accent 4" w:uiPriority="46"/>
+    <w:lsdException w:name="List Table 2 Accent 4" w:uiPriority="47"/>
+    <w:lsdException w:name="List Table 3 Accent 4" w:uiPriority="48"/>
+    <w:lsdException w:name="List Table 4 Accent 4" w:uiPriority="49"/>
+    <w:lsdException w:name="List Table 5 Dark Accent 4" w:uiPriority="50"/>
+    <w:lsdException w:name="List Table 6 Colorful Accent 4" w:uiPriority="51"/>
+    <w:lsdException w:name="List Table 7 Colorful Accent 4" w:uiPriority="52"/>
+    <w:lsdException w:name="List Table 1 Light Accent 5" w:uiPriority="46"/>
+    <w:lsdException w:name="List Table 2 Accent 5" w:uiPriority="47"/>
+    <w:lsdException w:name="List Table 3 Accent 5" w:uiPriority="48"/>
+    <w:lsdException w:name="List Table 4 Accent 5" w:uiPriority="49"/>
+    <w:lsdException w:name="List Table 5 Dark Accent 5" w:uiPriority="50"/>
+    <w:lsdException w:name="List Table 6 Colorful Accent 5" w:uiPriority="51"/>
+    <w:lsdException w:name="List Table 7 Colorful Accent 5" w:uiPriority="52"/>
+    <w:lsdException w:name="List Table 1 Light Accent 6" w:uiPriority="46"/>
+    <w:lsdException w:name="List Table 2 Accent 6" w:uiPriority="47"/>
+    <w:lsdException w:name="List Table 3 Accent 6" w:uiPriority="48"/>
+    <w:lsdException w:name="List Table 4 Accent 6" w:uiPriority="49"/>
+    <w:lsdException w:name="List Table 5 Dark Accent 6" w:uiPriority="50"/>
+    <w:lsdException w:name="List Table 6 Colorful Accent 6" w:uiPriority="51"/>
+    <w:lsdException w:name="List Table 7 Colorful Accent 6" w:uiPriority="52"/>
   </w:latentStyles>
   <w:style w:type="paragraph" w:default="1" w:styleId="Normal">
     <w:name w:val="Normal"/>
@@ -2680,7 +1994,7 @@
   <a:extraClrSchemeLst/>
   <a:extLst>
     <a:ext uri="{05A4C25C-085E-4340-85A3-A5531E510DB2}">
-      <thm15:themeFamily xmlns="" xmlns:thm15="http://schemas.microsoft.com/office/thememl/2012/main" name="Office Theme" id="{62F939B6-93AF-4DB8-9C6B-D6C7DFDC589F}" vid="{4A3C46E8-61CC-4603-A589-7422A47A8E4A}"/>
+      <thm15:themeFamily xmlns:thm15="http://schemas.microsoft.com/office/thememl/2012/main" name="Office Theme" id="{62F939B6-93AF-4DB8-9C6B-D6C7DFDC589F}" vid="{4A3C46E8-61CC-4603-A589-7422A47A8E4A}"/>
     </a:ext>
   </a:extLst>
 </a:theme>

</xml_diff>

<commit_message>
Fixed an error I made in the readme. Finished a first draft of the last section of the docs. Waiting on Ian for missing information.
</commit_message>
<xml_diff>
--- a/docs/Report.docx
+++ b/docs/Report.docx
@@ -15,8 +15,21 @@
         <w:pStyle w:val="Subtitle"/>
       </w:pPr>
       <w:r>
-        <w:t>Curtis Burtener, Kristen Mills, Emma Nelson, Ian Salitrynski</w:t>
-      </w:r>
+        <w:t xml:space="preserve">Curtis </w:t>
+      </w:r>
+      <w:proofErr w:type="spellStart"/>
+      <w:r>
+        <w:t>Burtener</w:t>
+      </w:r>
+      <w:proofErr w:type="spellEnd"/>
+      <w:r>
+        <w:t xml:space="preserve">, Kristen Mills, Emma Nelson, Ian </w:t>
+      </w:r>
+      <w:proofErr w:type="spellStart"/>
+      <w:r>
+        <w:t>Salitrynski</w:t>
+      </w:r>
+      <w:proofErr w:type="spellEnd"/>
     </w:p>
     <w:p>
       <w:pPr>
@@ -33,8 +46,6 @@
       <w:r>
         <w:t>few</w:t>
       </w:r>
-      <w:bookmarkStart w:id="0" w:name="_GoBack"/>
-      <w:bookmarkEnd w:id="0"/>
       <w:r>
         <w:t xml:space="preserve"> different assumptions for this project.  We decided </w:t>
       </w:r>
@@ -242,11 +253,13 @@
     </w:p>
     <w:p>
       <w:r>
-        <w:t>Curtis</w:t>
-      </w:r>
-      <w:r>
-        <w:t xml:space="preserve"> will probably write this…</w:t>
-      </w:r>
+        <w:t xml:space="preserve">Overall very few difficulties occurred in the actual development of the system. We hit a few road blocks in design, but we worked that out at the following meeting as noted above. </w:t>
+      </w:r>
+      <w:r>
+        <w:t>We did run into a couple of problems with getting the PM to start and end on time. This was resolved by starting the PM before the timer. Employees asking questions right at the end of the day was also a bit of an issue, so we defined a rule or assumption that says that no new questions can be asked after 4 PM when the call to the end of the day meeting is issued. Within the context of the problem and in relation to the real world, it can reasonably be assumed that those that might be asked after 4PM would be asked during the meeting or put off until the next day so everyone can go home.</w:t>
+      </w:r>
+      <w:bookmarkStart w:id="0" w:name="_GoBack"/>
+      <w:bookmarkEnd w:id="0"/>
     </w:p>
     <w:sectPr>
       <w:footerReference w:type="default" r:id="rId10"/>

</xml_diff>

<commit_message>
Integrated my doc stuff with what Ian sent me. Docs should be complete!
</commit_message>
<xml_diff>
--- a/docs/Report.docx
+++ b/docs/Report.docx
@@ -252,15 +252,215 @@
       </w:r>
     </w:p>
     <w:p>
-      <w:r>
-        <w:t xml:space="preserve">Overall very few difficulties occurred in the actual development of the system. We hit a few road blocks in design, but we worked that out at the following meeting as noted above. </w:t>
-      </w:r>
-      <w:r>
-        <w:t>We did run into a couple of problems with getting the PM to start and end on time. This was resolved by starting the PM before the timer. Employees asking questions right at the end of the day was also a bit of an issue, so we defined a rule or assumption that says that no new questions can be asked after 4 PM when the call to the end of the day meeting is issued. Within the context of the problem and in relation to the real world, it can reasonably be assumed that those that might be asked after 4PM would be asked during the meeting or put off until the next day so everyone can go home.</w:t>
+      <w:pPr>
+        <w:rPr>
+          <w:rFonts w:eastAsia="Times New Roman" w:cs="Times New Roman"/>
+          <w:lang w:eastAsia="en-US"/>
+        </w:rPr>
+      </w:pPr>
+      <w:r>
+        <w:t>Overall very few difficulties occurred in the actual development of the system. We hit a few road blocks in design, but we worked that out at the following meeting as noted above.</w:t>
+      </w:r>
+      <w:r>
+        <w:t xml:space="preserve"> </w:t>
+      </w:r>
+      <w:r>
+        <w:rPr>
+          <w:rFonts w:eastAsia="Times New Roman" w:cs="Times New Roman"/>
+          <w:lang w:eastAsia="en-US"/>
+        </w:rPr>
+        <w:t>On the technical side, many of our roadblocks involved timing, deadlock prevention, and synchroniz</w:t>
+      </w:r>
+      <w:r>
+        <w:rPr>
+          <w:rFonts w:eastAsia="Times New Roman" w:cs="Times New Roman"/>
+          <w:lang w:eastAsia="en-US"/>
+        </w:rPr>
+        <w:t xml:space="preserve">ing the threads during the day. </w:t>
+      </w:r>
+      <w:r>
+        <w:rPr>
+          <w:rFonts w:eastAsia="Times New Roman" w:cs="Times New Roman"/>
+          <w:lang w:eastAsia="en-US"/>
+        </w:rPr>
+        <w:t>The timing was fixed by using a starting countdown latch on all threads and by changing the interval tha</w:t>
+      </w:r>
+      <w:r>
+        <w:rPr>
+          <w:rFonts w:eastAsia="Times New Roman" w:cs="Times New Roman"/>
+          <w:lang w:eastAsia="en-US"/>
+        </w:rPr>
+        <w:t>t threads wait when doing work.</w:t>
+      </w:r>
+    </w:p>
+    <w:p>
+      <w:pPr>
+        <w:rPr>
+          <w:rFonts w:eastAsia="Times New Roman" w:cs="Times New Roman"/>
+          <w:lang w:eastAsia="en-US"/>
+        </w:rPr>
+      </w:pPr>
+      <w:r>
+        <w:rPr>
+          <w:rFonts w:eastAsia="Times New Roman" w:cs="Times New Roman"/>
+          <w:lang w:eastAsia="en-US"/>
+        </w:rPr>
+        <w:t>The conditions for deadlo</w:t>
+      </w:r>
+      <w:r>
+        <w:rPr>
+          <w:rFonts w:eastAsia="Times New Roman" w:cs="Times New Roman"/>
+          <w:lang w:eastAsia="en-US"/>
+        </w:rPr>
+        <w:t>ck to occur existed in our code</w:t>
+      </w:r>
+      <w:r>
+        <w:rPr>
+          <w:rFonts w:eastAsia="Times New Roman" w:cs="Times New Roman"/>
+          <w:lang w:eastAsia="en-US"/>
+        </w:rPr>
+        <w:t xml:space="preserve"> in a synchronized method</w:t>
+      </w:r>
+      <w:r>
+        <w:rPr>
+          <w:rFonts w:eastAsia="Times New Roman" w:cs="Times New Roman"/>
+          <w:lang w:eastAsia="en-US"/>
+        </w:rPr>
+        <w:t xml:space="preserve"> near the end of the day. All employees countdown and await the 4:00 meeting countdow</w:t>
+      </w:r>
+      <w:r>
+        <w:rPr>
+          <w:rFonts w:eastAsia="Times New Roman" w:cs="Times New Roman"/>
+          <w:lang w:eastAsia="en-US"/>
+        </w:rPr>
+        <w:t>n latch</w:t>
+      </w:r>
+      <w:r>
+        <w:rPr>
+          <w:rFonts w:eastAsia="Times New Roman" w:cs="Times New Roman"/>
+          <w:lang w:eastAsia="en-US"/>
+        </w:rPr>
+        <w:t>.</w:t>
       </w:r>
       <w:bookmarkStart w:id="0" w:name="_GoBack"/>
       <w:bookmarkEnd w:id="0"/>
+      <w:r>
+        <w:rPr>
+          <w:rFonts w:eastAsia="Times New Roman" w:cs="Times New Roman"/>
+          <w:lang w:eastAsia="en-US"/>
+        </w:rPr>
+        <w:t xml:space="preserve"> Deadlock could occur if the Project Manager entered this method, holding its own lock, while an employee tried to ask a question. </w:t>
+      </w:r>
+      <w:r>
+        <w:rPr>
+          <w:rFonts w:eastAsia="Times New Roman" w:cs="Times New Roman"/>
+          <w:lang w:eastAsia="en-US"/>
+        </w:rPr>
+        <w:lastRenderedPageBreak/>
+        <w:t>The employee would wait for the Project Manager to release its lock, but that would never occur until the employee's question was answered. We solved this by removing the synch</w:t>
+      </w:r>
+      <w:r>
+        <w:rPr>
+          <w:rFonts w:eastAsia="Times New Roman" w:cs="Times New Roman"/>
+          <w:lang w:eastAsia="en-US"/>
+        </w:rPr>
+        <w:t>ronization</w:t>
+      </w:r>
+      <w:r>
+        <w:rPr>
+          <w:rFonts w:eastAsia="Times New Roman" w:cs="Times New Roman"/>
+          <w:lang w:eastAsia="en-US"/>
+        </w:rPr>
+        <w:t>. </w:t>
+      </w:r>
     </w:p>
+    <w:p>
+      <w:pPr>
+        <w:rPr>
+          <w:rFonts w:eastAsia="Times New Roman" w:cs="Times New Roman"/>
+          <w:lang w:eastAsia="en-US"/>
+        </w:rPr>
+      </w:pPr>
+      <w:r>
+        <w:rPr>
+          <w:rFonts w:eastAsia="Times New Roman" w:cs="Times New Roman"/>
+          <w:lang w:eastAsia="en-US"/>
+        </w:rPr>
+        <w:t>Synchronizing the threads during the day became complicated as more countdown latches were needed at different parts of the da</w:t>
+      </w:r>
+      <w:r>
+        <w:rPr>
+          <w:rFonts w:eastAsia="Times New Roman" w:cs="Times New Roman"/>
+          <w:lang w:eastAsia="en-US"/>
+        </w:rPr>
+        <w:t>y. We considered using barriers;</w:t>
+      </w:r>
+      <w:r>
+        <w:rPr>
+          <w:rFonts w:eastAsia="Times New Roman" w:cs="Times New Roman"/>
+          <w:lang w:eastAsia="en-US"/>
+        </w:rPr>
+        <w:t xml:space="preserve"> however, many of the activit</w:t>
+      </w:r>
+      <w:r>
+        <w:rPr>
+          <w:rFonts w:eastAsia="Times New Roman" w:cs="Times New Roman"/>
+          <w:lang w:eastAsia="en-US"/>
+        </w:rPr>
+        <w:t xml:space="preserve">ies in the day happen between </w:t>
+      </w:r>
+      <w:r>
+        <w:rPr>
+          <w:rFonts w:eastAsia="Times New Roman" w:cs="Times New Roman"/>
+          <w:lang w:eastAsia="en-US"/>
+        </w:rPr>
+        <w:t xml:space="preserve">distinct </w:t>
+      </w:r>
+      <w:r>
+        <w:rPr>
+          <w:rFonts w:eastAsia="Times New Roman" w:cs="Times New Roman"/>
+          <w:lang w:eastAsia="en-US"/>
+        </w:rPr>
+        <w:t>groups</w:t>
+      </w:r>
+      <w:r>
+        <w:rPr>
+          <w:rFonts w:eastAsia="Times New Roman" w:cs="Times New Roman"/>
+          <w:lang w:eastAsia="en-US"/>
+        </w:rPr>
+        <w:t xml:space="preserve"> of employees once a day. This increased coupling in our code, as employees need to know all the latches they will use in a day. </w:t>
+      </w:r>
+    </w:p>
+    <w:p>
+      <w:pPr>
+        <w:rPr>
+          <w:rFonts w:eastAsia="Times New Roman" w:cs="Times New Roman"/>
+          <w:lang w:eastAsia="en-US"/>
+        </w:rPr>
+      </w:pPr>
+      <w:r>
+        <w:rPr>
+          <w:rFonts w:eastAsia="Times New Roman" w:cs="Times New Roman"/>
+          <w:lang w:eastAsia="en-US"/>
+        </w:rPr>
+        <w:t xml:space="preserve">We did not have roadblocks with providing access to things like the conference room, Team Leads, and the Project Manager. This is because we carefully designed the project so as to easily allow synchronized access to </w:t>
+      </w:r>
+      <w:r>
+        <w:rPr>
+          <w:rFonts w:eastAsia="Times New Roman" w:cs="Times New Roman"/>
+          <w:lang w:eastAsia="en-US"/>
+        </w:rPr>
+        <w:t>parts</w:t>
+      </w:r>
+      <w:r>
+        <w:rPr>
+          <w:rFonts w:eastAsia="Times New Roman" w:cs="Times New Roman"/>
+          <w:lang w:eastAsia="en-US"/>
+        </w:rPr>
+        <w:t xml:space="preserve"> requiring it. </w:t>
+      </w:r>
+    </w:p>
+    <w:p/>
     <w:sectPr>
       <w:footerReference w:type="default" r:id="rId10"/>
       <w:pgSz w:w="12240" w:h="15840"/>
@@ -330,7 +530,7 @@
           <w:rPr>
             <w:noProof/>
           </w:rPr>
-          <w:t>1</w:t>
+          <w:t>3</w:t>
         </w:r>
         <w:r>
           <w:rPr>

</xml_diff>

<commit_message>
Added stats to the doc just as proof that we are awesome. :)
</commit_message>
<xml_diff>
--- a/docs/Report.docx
+++ b/docs/Report.docx
@@ -340,125 +340,431 @@
           <w:rFonts w:eastAsia="Times New Roman" w:cs="Times New Roman"/>
           <w:lang w:eastAsia="en-US"/>
         </w:rPr>
-        <w:t>.</w:t>
+        <w:t xml:space="preserve">. Deadlock could occur if the Project Manager entered this method, holding its own lock, while an employee tried to ask a question. </w:t>
+      </w:r>
+      <w:r>
+        <w:rPr>
+          <w:rFonts w:eastAsia="Times New Roman" w:cs="Times New Roman"/>
+          <w:lang w:eastAsia="en-US"/>
+        </w:rPr>
+        <w:lastRenderedPageBreak/>
+        <w:t>The employee would wait for the Project Manager to release its lock, but that would never occur until the employee's question was answered. We solved this by removing the synch</w:t>
+      </w:r>
+      <w:r>
+        <w:rPr>
+          <w:rFonts w:eastAsia="Times New Roman" w:cs="Times New Roman"/>
+          <w:lang w:eastAsia="en-US"/>
+        </w:rPr>
+        <w:t>ronization</w:t>
+      </w:r>
+      <w:r>
+        <w:rPr>
+          <w:rFonts w:eastAsia="Times New Roman" w:cs="Times New Roman"/>
+          <w:lang w:eastAsia="en-US"/>
+        </w:rPr>
+        <w:t>. </w:t>
+      </w:r>
+    </w:p>
+    <w:p>
+      <w:pPr>
+        <w:rPr>
+          <w:rFonts w:eastAsia="Times New Roman" w:cs="Times New Roman"/>
+          <w:lang w:eastAsia="en-US"/>
+        </w:rPr>
+      </w:pPr>
+      <w:r>
+        <w:rPr>
+          <w:rFonts w:eastAsia="Times New Roman" w:cs="Times New Roman"/>
+          <w:lang w:eastAsia="en-US"/>
+        </w:rPr>
+        <w:t>Synchronizing the threads during the day became complicated as more countdown latches were needed at different parts of the da</w:t>
+      </w:r>
+      <w:r>
+        <w:rPr>
+          <w:rFonts w:eastAsia="Times New Roman" w:cs="Times New Roman"/>
+          <w:lang w:eastAsia="en-US"/>
+        </w:rPr>
+        <w:t>y. We considered using barriers;</w:t>
+      </w:r>
+      <w:r>
+        <w:rPr>
+          <w:rFonts w:eastAsia="Times New Roman" w:cs="Times New Roman"/>
+          <w:lang w:eastAsia="en-US"/>
+        </w:rPr>
+        <w:t xml:space="preserve"> however, many of the activit</w:t>
+      </w:r>
+      <w:r>
+        <w:rPr>
+          <w:rFonts w:eastAsia="Times New Roman" w:cs="Times New Roman"/>
+          <w:lang w:eastAsia="en-US"/>
+        </w:rPr>
+        <w:t xml:space="preserve">ies in the day happen between </w:t>
+      </w:r>
+      <w:r>
+        <w:rPr>
+          <w:rFonts w:eastAsia="Times New Roman" w:cs="Times New Roman"/>
+          <w:lang w:eastAsia="en-US"/>
+        </w:rPr>
+        <w:t xml:space="preserve">distinct </w:t>
+      </w:r>
+      <w:r>
+        <w:rPr>
+          <w:rFonts w:eastAsia="Times New Roman" w:cs="Times New Roman"/>
+          <w:lang w:eastAsia="en-US"/>
+        </w:rPr>
+        <w:t>groups</w:t>
+      </w:r>
+      <w:r>
+        <w:rPr>
+          <w:rFonts w:eastAsia="Times New Roman" w:cs="Times New Roman"/>
+          <w:lang w:eastAsia="en-US"/>
+        </w:rPr>
+        <w:t xml:space="preserve"> of employees once a day. This increased coupling in our code, as employees need to know all the latches they will use in a day. </w:t>
+      </w:r>
+    </w:p>
+    <w:p>
+      <w:pPr>
+        <w:rPr>
+          <w:rFonts w:eastAsia="Times New Roman" w:cs="Times New Roman"/>
+          <w:lang w:eastAsia="en-US"/>
+        </w:rPr>
+      </w:pPr>
+      <w:r>
+        <w:rPr>
+          <w:rFonts w:eastAsia="Times New Roman" w:cs="Times New Roman"/>
+          <w:lang w:eastAsia="en-US"/>
+        </w:rPr>
+        <w:t xml:space="preserve">We did not have roadblocks with providing access to things like the conference room, Team Leads, and the Project Manager. This is because we carefully designed the project so as to easily allow synchronized access to </w:t>
+      </w:r>
+      <w:r>
+        <w:rPr>
+          <w:rFonts w:eastAsia="Times New Roman" w:cs="Times New Roman"/>
+          <w:lang w:eastAsia="en-US"/>
+        </w:rPr>
+        <w:t>parts</w:t>
+      </w:r>
+      <w:r>
+        <w:rPr>
+          <w:rFonts w:eastAsia="Times New Roman" w:cs="Times New Roman"/>
+          <w:lang w:eastAsia="en-US"/>
+        </w:rPr>
+        <w:t xml:space="preserve"> requiring it. </w:t>
+      </w:r>
+    </w:p>
+    <w:p>
+      <w:pPr>
+        <w:pStyle w:val="Heading1"/>
+        <w:rPr>
+          <w:lang w:eastAsia="en-US"/>
+        </w:rPr>
+      </w:pPr>
+      <w:r>
+        <w:rPr>
+          <w:lang w:eastAsia="en-US"/>
+        </w:rPr>
+        <w:t>Statistics</w:t>
+      </w:r>
+    </w:p>
+    <w:p>
+      <w:pPr>
+        <w:rPr>
+          <w:lang w:eastAsia="en-US"/>
+        </w:rPr>
+      </w:pPr>
+      <w:r>
+        <w:rPr>
+          <w:lang w:eastAsia="en-US"/>
+        </w:rPr>
+        <w:t>By overloading questions to approx</w:t>
+      </w:r>
+      <w:r>
+        <w:rPr>
+          <w:lang w:eastAsia="en-US"/>
+        </w:rPr>
+        <w:t>imately</w:t>
+      </w:r>
+      <w:r>
+        <w:rPr>
+          <w:lang w:eastAsia="en-US"/>
+        </w:rPr>
+        <w:t xml:space="preserve"> 1 every 2 minutes of work (50% chance every minute):</w:t>
+      </w:r>
+    </w:p>
+    <w:p>
+      <w:pPr>
+        <w:spacing w:after="0"/>
+        <w:rPr>
+          <w:lang w:eastAsia="en-US"/>
+        </w:rPr>
+      </w:pPr>
+      <w:r>
+        <w:rPr>
+          <w:lang w:eastAsia="en-US"/>
+        </w:rPr>
+        <w:t>Total time spent in meetings: 555</w:t>
+      </w:r>
+    </w:p>
+    <w:p>
+      <w:pPr>
+        <w:spacing w:after="0"/>
+        <w:rPr>
+          <w:lang w:eastAsia="en-US"/>
+        </w:rPr>
+      </w:pPr>
+      <w:r>
+        <w:rPr>
+          <w:lang w:eastAsia="en-US"/>
+        </w:rPr>
+        <w:t>Total time spent eating lunch: 420</w:t>
+      </w:r>
+    </w:p>
+    <w:p>
+      <w:pPr>
+        <w:spacing w:after="0"/>
+        <w:rPr>
+          <w:lang w:eastAsia="en-US"/>
+        </w:rPr>
+      </w:pPr>
+      <w:r>
+        <w:rPr>
+          <w:lang w:eastAsia="en-US"/>
+        </w:rPr>
+        <w:t>Total time spent waiting to get questions Answered: 1584</w:t>
+      </w:r>
+    </w:p>
+    <w:p>
+      <w:pPr>
+        <w:spacing w:after="0"/>
+        <w:rPr>
+          <w:lang w:eastAsia="en-US"/>
+        </w:rPr>
+      </w:pPr>
+      <w:r>
+        <w:rPr>
+          <w:lang w:eastAsia="en-US"/>
+        </w:rPr>
+        <w:t>Total time spent actually working: 285</w:t>
+      </w:r>
+    </w:p>
+    <w:p>
+      <w:pPr>
+        <w:spacing w:before="240"/>
+        <w:rPr>
+          <w:lang w:eastAsia="en-US"/>
+        </w:rPr>
+      </w:pPr>
+      <w:r>
+        <w:rPr>
+          <w:lang w:eastAsia="en-US"/>
+        </w:rPr>
+        <w:t>At normal probabilities (0.25% chance every minute):</w:t>
+      </w:r>
+    </w:p>
+    <w:p>
+      <w:pPr>
+        <w:spacing w:after="0"/>
+        <w:rPr>
+          <w:lang w:eastAsia="en-US"/>
+        </w:rPr>
+      </w:pPr>
+      <w:r>
+        <w:rPr>
+          <w:lang w:eastAsia="en-US"/>
+        </w:rPr>
+        <w:t>Total time spent in meetings: 555</w:t>
+      </w:r>
+    </w:p>
+    <w:p>
+      <w:pPr>
+        <w:spacing w:after="0"/>
+        <w:rPr>
+          <w:lang w:eastAsia="en-US"/>
+        </w:rPr>
+      </w:pPr>
+      <w:r>
+        <w:rPr>
+          <w:lang w:eastAsia="en-US"/>
+        </w:rPr>
+        <w:t>Total time spent eating lunch: 420</w:t>
+      </w:r>
+    </w:p>
+    <w:p>
+      <w:pPr>
+        <w:spacing w:after="0"/>
+        <w:rPr>
+          <w:lang w:eastAsia="en-US"/>
+        </w:rPr>
+      </w:pPr>
+      <w:r>
+        <w:rPr>
+          <w:lang w:eastAsia="en-US"/>
+        </w:rPr>
+        <w:t>Total time spent waiting to get questions Answered: 186</w:t>
+      </w:r>
+    </w:p>
+    <w:p>
+      <w:pPr>
+        <w:spacing w:after="0"/>
+        <w:rPr>
+          <w:lang w:eastAsia="en-US"/>
+        </w:rPr>
+      </w:pPr>
+      <w:r>
+        <w:rPr>
+          <w:lang w:eastAsia="en-US"/>
+        </w:rPr>
+        <w:t>Total time spent actually working: 4967</w:t>
+      </w:r>
+    </w:p>
+    <w:p>
+      <w:pPr>
+        <w:spacing w:before="240"/>
+        <w:rPr>
+          <w:lang w:eastAsia="en-US"/>
+        </w:rPr>
+      </w:pPr>
+      <w:r>
+        <w:rPr>
+          <w:lang w:eastAsia="en-US"/>
+        </w:rPr>
+        <w:t>(Second run)</w:t>
       </w:r>
       <w:bookmarkStart w:id="0" w:name="_GoBack"/>
       <w:bookmarkEnd w:id="0"/>
-      <w:r>
-        <w:rPr>
-          <w:rFonts w:eastAsia="Times New Roman" w:cs="Times New Roman"/>
-          <w:lang w:eastAsia="en-US"/>
-        </w:rPr>
-        <w:t xml:space="preserve"> Deadlock could occur if the Project Manager entered this method, holding its own lock, while an employee tried to ask a question. </w:t>
-      </w:r>
-      <w:r>
-        <w:rPr>
-          <w:rFonts w:eastAsia="Times New Roman" w:cs="Times New Roman"/>
-          <w:lang w:eastAsia="en-US"/>
-        </w:rPr>
-        <w:lastRenderedPageBreak/>
-        <w:t>The employee would wait for the Project Manager to release its lock, but that would never occur until the employee's question was answered. We solved this by removing the synch</w:t>
-      </w:r>
-      <w:r>
-        <w:rPr>
-          <w:rFonts w:eastAsia="Times New Roman" w:cs="Times New Roman"/>
-          <w:lang w:eastAsia="en-US"/>
-        </w:rPr>
-        <w:t>ronization</w:t>
-      </w:r>
-      <w:r>
-        <w:rPr>
-          <w:rFonts w:eastAsia="Times New Roman" w:cs="Times New Roman"/>
-          <w:lang w:eastAsia="en-US"/>
-        </w:rPr>
-        <w:t>. </w:t>
-      </w:r>
-    </w:p>
-    <w:p>
-      <w:pPr>
-        <w:rPr>
-          <w:rFonts w:eastAsia="Times New Roman" w:cs="Times New Roman"/>
-          <w:lang w:eastAsia="en-US"/>
-        </w:rPr>
-      </w:pPr>
-      <w:r>
-        <w:rPr>
-          <w:rFonts w:eastAsia="Times New Roman" w:cs="Times New Roman"/>
-          <w:lang w:eastAsia="en-US"/>
-        </w:rPr>
-        <w:t>Synchronizing the threads during the day became complicated as more countdown latches were needed at different parts of the da</w:t>
-      </w:r>
-      <w:r>
-        <w:rPr>
-          <w:rFonts w:eastAsia="Times New Roman" w:cs="Times New Roman"/>
-          <w:lang w:eastAsia="en-US"/>
-        </w:rPr>
-        <w:t>y. We considered using barriers;</w:t>
-      </w:r>
-      <w:r>
-        <w:rPr>
-          <w:rFonts w:eastAsia="Times New Roman" w:cs="Times New Roman"/>
-          <w:lang w:eastAsia="en-US"/>
-        </w:rPr>
-        <w:t xml:space="preserve"> however, many of the activit</w:t>
-      </w:r>
-      <w:r>
-        <w:rPr>
-          <w:rFonts w:eastAsia="Times New Roman" w:cs="Times New Roman"/>
-          <w:lang w:eastAsia="en-US"/>
-        </w:rPr>
-        <w:t xml:space="preserve">ies in the day happen between </w:t>
-      </w:r>
-      <w:r>
-        <w:rPr>
-          <w:rFonts w:eastAsia="Times New Roman" w:cs="Times New Roman"/>
-          <w:lang w:eastAsia="en-US"/>
-        </w:rPr>
-        <w:t xml:space="preserve">distinct </w:t>
-      </w:r>
-      <w:r>
-        <w:rPr>
-          <w:rFonts w:eastAsia="Times New Roman" w:cs="Times New Roman"/>
-          <w:lang w:eastAsia="en-US"/>
-        </w:rPr>
-        <w:t>groups</w:t>
-      </w:r>
-      <w:r>
-        <w:rPr>
-          <w:rFonts w:eastAsia="Times New Roman" w:cs="Times New Roman"/>
-          <w:lang w:eastAsia="en-US"/>
-        </w:rPr>
-        <w:t xml:space="preserve"> of employees once a day. This increased coupling in our code, as employees need to know all the latches they will use in a day. </w:t>
-      </w:r>
-    </w:p>
-    <w:p>
-      <w:pPr>
-        <w:rPr>
-          <w:rFonts w:eastAsia="Times New Roman" w:cs="Times New Roman"/>
-          <w:lang w:eastAsia="en-US"/>
-        </w:rPr>
-      </w:pPr>
-      <w:r>
-        <w:rPr>
-          <w:rFonts w:eastAsia="Times New Roman" w:cs="Times New Roman"/>
-          <w:lang w:eastAsia="en-US"/>
-        </w:rPr>
-        <w:t xml:space="preserve">We did not have roadblocks with providing access to things like the conference room, Team Leads, and the Project Manager. This is because we carefully designed the project so as to easily allow synchronized access to </w:t>
-      </w:r>
-      <w:r>
-        <w:rPr>
-          <w:rFonts w:eastAsia="Times New Roman" w:cs="Times New Roman"/>
-          <w:lang w:eastAsia="en-US"/>
-        </w:rPr>
-        <w:t>parts</w:t>
-      </w:r>
-      <w:r>
-        <w:rPr>
-          <w:rFonts w:eastAsia="Times New Roman" w:cs="Times New Roman"/>
-          <w:lang w:eastAsia="en-US"/>
-        </w:rPr>
-        <w:t xml:space="preserve"> requiring it. </w:t>
-      </w:r>
+    </w:p>
+    <w:p>
+      <w:pPr>
+        <w:spacing w:after="0"/>
+        <w:rPr>
+          <w:lang w:eastAsia="en-US"/>
+        </w:rPr>
+      </w:pPr>
+      <w:r>
+        <w:rPr>
+          <w:lang w:eastAsia="en-US"/>
+        </w:rPr>
+        <w:t>Total time spent in meetings: 555</w:t>
+      </w:r>
+    </w:p>
+    <w:p>
+      <w:pPr>
+        <w:spacing w:after="0"/>
+        <w:rPr>
+          <w:lang w:eastAsia="en-US"/>
+        </w:rPr>
+      </w:pPr>
+      <w:r>
+        <w:rPr>
+          <w:lang w:eastAsia="en-US"/>
+        </w:rPr>
+        <w:t>Total time spent eating lunch: 420</w:t>
+      </w:r>
+    </w:p>
+    <w:p>
+      <w:pPr>
+        <w:spacing w:after="0"/>
+        <w:rPr>
+          <w:lang w:eastAsia="en-US"/>
+        </w:rPr>
+      </w:pPr>
+      <w:r>
+        <w:rPr>
+          <w:lang w:eastAsia="en-US"/>
+        </w:rPr>
+        <w:t>Total time spent waiting to get questions Answered: 225</w:t>
+      </w:r>
+    </w:p>
+    <w:p>
+      <w:pPr>
+        <w:spacing w:after="0"/>
+        <w:rPr>
+          <w:lang w:eastAsia="en-US"/>
+        </w:rPr>
+      </w:pPr>
+      <w:r>
+        <w:rPr>
+          <w:lang w:eastAsia="en-US"/>
+        </w:rPr>
+        <w:t>Total time spent actually working: 4819</w:t>
+      </w:r>
+    </w:p>
+    <w:p>
+      <w:pPr>
+        <w:spacing w:before="240"/>
+        <w:rPr>
+          <w:lang w:eastAsia="en-US"/>
+        </w:rPr>
+      </w:pPr>
+      <w:r>
+        <w:rPr>
+          <w:lang w:eastAsia="en-US"/>
+        </w:rPr>
+        <w:t>(Third run)</w:t>
+      </w:r>
+    </w:p>
+    <w:p>
+      <w:pPr>
+        <w:spacing w:after="0"/>
+        <w:rPr>
+          <w:lang w:eastAsia="en-US"/>
+        </w:rPr>
+      </w:pPr>
+      <w:r>
+        <w:rPr>
+          <w:lang w:eastAsia="en-US"/>
+        </w:rPr>
+        <w:t>Total time spent in meetings: 555</w:t>
+      </w:r>
+    </w:p>
+    <w:p>
+      <w:pPr>
+        <w:spacing w:after="0"/>
+        <w:rPr>
+          <w:lang w:eastAsia="en-US"/>
+        </w:rPr>
+      </w:pPr>
+      <w:r>
+        <w:rPr>
+          <w:lang w:eastAsia="en-US"/>
+        </w:rPr>
+        <w:t>Total time spent eating lunch: 420</w:t>
+      </w:r>
+    </w:p>
+    <w:p>
+      <w:pPr>
+        <w:spacing w:after="0"/>
+        <w:rPr>
+          <w:lang w:eastAsia="en-US"/>
+        </w:rPr>
+      </w:pPr>
+      <w:r>
+        <w:rPr>
+          <w:lang w:eastAsia="en-US"/>
+        </w:rPr>
+        <w:t>Total time spent waiting to get questions Answered: 138</w:t>
+      </w:r>
+    </w:p>
+    <w:p>
+      <w:pPr>
+        <w:spacing w:after="0"/>
+        <w:rPr>
+          <w:lang w:eastAsia="en-US"/>
+        </w:rPr>
+      </w:pPr>
+      <w:r>
+        <w:rPr>
+          <w:lang w:eastAsia="en-US"/>
+        </w:rPr>
+        <w:t>Total time spent actually working: 5064</w:t>
+      </w:r>
+    </w:p>
+    <w:p>
+      <w:pPr>
+        <w:rPr>
+          <w:rFonts w:eastAsia="Times New Roman" w:cs="Times New Roman"/>
+          <w:lang w:eastAsia="en-US"/>
+        </w:rPr>
+      </w:pPr>
     </w:p>
     <w:p/>
     <w:sectPr>

</xml_diff>